<commit_message>
Update link to GitHub on release notes
</commit_message>
<xml_diff>
--- a/Help/RELEASE_NOTES.docx
+++ b/Help/RELEASE_NOTES.docx
@@ -149,25 +149,7 @@
         <w:t xml:space="preserve"> </w:t>
       </w:r>
       <w:r>
-        <w:t xml:space="preserve">The FICS jar has been tested with </w:t>
-      </w:r>
-      <w:r>
-        <w:t>both the</w:t>
-      </w:r>
-      <w:r>
-        <w:t xml:space="preserve"> </w:t>
-      </w:r>
-      <w:r>
-        <w:t xml:space="preserve">Oracle </w:t>
-      </w:r>
-      <w:r>
-        <w:t>SDK</w:t>
-      </w:r>
-      <w:r>
-        <w:t xml:space="preserve"> and OpenJDK.</w:t>
-      </w:r>
-      <w:r>
-        <w:t xml:space="preserve"> </w:t>
+        <w:t xml:space="preserve">The FICS jar has been tested with both the Oracle SDK and OpenJDK. </w:t>
       </w:r>
       <w:r>
         <w:t>If Java was not previously installed, it is recommended to log on and off of the computer, after installing Java to ensure that all the Java paths are set correctly.</w:t>
@@ -186,12 +168,7 @@
         <w:t xml:space="preserve">CS biomass and volume calculator has four </w:t>
       </w:r>
       <w:r>
-        <w:t>r</w:t>
-      </w:r>
-      <w:bookmarkStart w:id="0" w:name="_GoBack"/>
-      <w:bookmarkEnd w:id="0"/>
-      <w:r>
-        <w:t xml:space="preserve">equired </w:t>
+        <w:t xml:space="preserve">required </w:t>
       </w:r>
       <w:r>
         <w:t xml:space="preserve">components that need to </w:t>
@@ -670,6 +647,8 @@
           <w:t>online release documentation</w:t>
         </w:r>
       </w:hyperlink>
+      <w:bookmarkStart w:id="0" w:name="_GoBack"/>
+      <w:bookmarkEnd w:id="0"/>
       <w:r>
         <w:t>.</w:t>
       </w:r>
@@ -1237,6 +1216,18 @@
       <w:shd w:val="clear" w:color="auto" w:fill="E1DFDD"/>
     </w:rPr>
   </w:style>
+  <w:style w:type="character" w:styleId="FollowedHyperlink">
+    <w:name w:val="FollowedHyperlink"/>
+    <w:basedOn w:val="DefaultParagraphFont"/>
+    <w:uiPriority w:val="99"/>
+    <w:semiHidden/>
+    <w:unhideWhenUsed/>
+    <w:rsid w:val="006B6CF5"/>
+    <w:rPr>
+      <w:color w:val="954F72" w:themeColor="followedHyperlink"/>
+      <w:u w:val="single"/>
+    </w:rPr>
+  </w:style>
 </w:styles>
 </file>
 

</xml_diff>

<commit_message>
issue #262: Fix batch file and release notes
</commit_message>
<xml_diff>
--- a/Help/RELEASE_NOTES.docx
+++ b/Help/RELEASE_NOTES.docx
@@ -10,7 +10,7 @@
         <w:br/>
       </w:r>
       <w:r>
-        <w:t>4</w:t>
+        <w:t>11</w:t>
       </w:r>
       <w:r>
         <w:t xml:space="preserve"> April</w:t>
@@ -637,21 +637,11 @@
         </w:numPr>
       </w:pPr>
       <w:r>
-        <w:t xml:space="preserve">Several additional minor enhancements are described in the BioSum </w:t>
-      </w:r>
-      <w:hyperlink r:id="rId5" w:history="1">
-        <w:r>
-          <w:rPr>
-            <w:rStyle w:val="Hyperlink"/>
-          </w:rPr>
-          <w:t>online release documentation</w:t>
-        </w:r>
-      </w:hyperlink>
+        <w:lastRenderedPageBreak/>
+        <w:t>Several additional minor enhancements are described in the BioSum GitHub release documentation at https://github.com/USFS-PNW/Fia-Biosum-Manager/releases/tag/5.9.0.</w:t>
+      </w:r>
       <w:bookmarkStart w:id="0" w:name="_GoBack"/>
       <w:bookmarkEnd w:id="0"/>
-      <w:r>
-        <w:t>.</w:t>
-      </w:r>
     </w:p>
     <w:sectPr>
       <w:pgSz w:w="12240" w:h="15840"/>

</xml_diff>

<commit_message>
Incorporate changes from @jsfried
</commit_message>
<xml_diff>
--- a/Help/RELEASE_NOTES.docx
+++ b/Help/RELEASE_NOTES.docx
@@ -10,10 +10,13 @@
         <w:br/>
       </w:r>
       <w:r>
-        <w:t>11</w:t>
-      </w:r>
-      <w:r>
-        <w:t xml:space="preserve"> April</w:t>
+        <w:t>3</w:t>
+      </w:r>
+      <w:r>
+        <w:t xml:space="preserve"> </w:t>
+      </w:r>
+      <w:r>
+        <w:t>May</w:t>
       </w:r>
       <w:r>
         <w:t>, 2022</w:t>
@@ -92,37 +95,7 @@
         <w:t xml:space="preserve">: </w:t>
       </w:r>
       <w:r>
-        <w:t xml:space="preserve">This version of BioSum is the first to use the </w:t>
-      </w:r>
-      <w:r>
-        <w:t xml:space="preserve">java-based </w:t>
-      </w:r>
-      <w:r>
-        <w:t>F</w:t>
-      </w:r>
-      <w:r>
-        <w:t>I</w:t>
-      </w:r>
-      <w:r>
-        <w:t>CS biomass and volume calculator</w:t>
-      </w:r>
-      <w:r>
-        <w:t xml:space="preserve"> developed by FIA in 2022</w:t>
-      </w:r>
-      <w:r>
-        <w:t xml:space="preserve">. This calculator requires that a Java SDK </w:t>
-      </w:r>
-      <w:r>
-        <w:t xml:space="preserve">(v1.8 </w:t>
-      </w:r>
-      <w:r>
-        <w:t>or later</w:t>
-      </w:r>
-      <w:r>
-        <w:t>)</w:t>
-      </w:r>
-      <w:r>
-        <w:t xml:space="preserve"> be installed on the computer. Forest Service users should r</w:t>
+        <w:t>This version of BioSum is the first to use the java-based FICS biomass and volume calculator developed by FIA in 2022. This calculator requires that a Java SDK (v1.8 or later) be installed on the computer. AS explained in the Setup Instructions for this release, Forest Service users should r</w:t>
       </w:r>
       <w:r>
         <w:t xml:space="preserve">un the </w:t>
@@ -146,38 +119,14 @@
         <w:t xml:space="preserve"> computer is current.</w:t>
       </w:r>
       <w:r>
-        <w:t xml:space="preserve"> </w:t>
-      </w:r>
-      <w:r>
-        <w:t xml:space="preserve">The FICS jar has been tested with both the Oracle SDK and OpenJDK. </w:t>
-      </w:r>
-      <w:r>
-        <w:t>If Java was not previously installed, it is recommended to log on and off of the computer, after installing Java to ensure that all the Java paths are set correctly.</w:t>
+        <w:t xml:space="preserve"> The FICS jar has been tested with both the Oracle SDK and OpenJDK. If Java was not previously installed, log out and restart the computer, after installing Java to ensure that all the Java paths are set correctly.</w:t>
       </w:r>
       <w:r>
         <w:br/>
       </w:r>
       <w:r>
         <w:br/>
-        <w:t>The F</w:t>
-      </w:r>
-      <w:r>
-        <w:t>I</w:t>
-      </w:r>
-      <w:r>
-        <w:t xml:space="preserve">CS biomass and volume calculator has four </w:t>
-      </w:r>
-      <w:r>
-        <w:t xml:space="preserve">required </w:t>
-      </w:r>
-      <w:r>
-        <w:t xml:space="preserve">components that need to </w:t>
-      </w:r>
-      <w:r>
-        <w:t xml:space="preserve">reside </w:t>
-      </w:r>
-      <w:r>
-        <w:t xml:space="preserve">in the BioSum </w:t>
+        <w:t xml:space="preserve">The FICS biomass and volume calculator has four required components that need to reside in the BioSum </w:t>
       </w:r>
       <w:proofErr w:type="spellStart"/>
       <w:r>
@@ -185,64 +134,7 @@
       </w:r>
       <w:proofErr w:type="spellEnd"/>
       <w:r>
-        <w:t xml:space="preserve"> (</w:t>
-      </w:r>
-      <w:r>
-        <w:t>settings</w:t>
-      </w:r>
-      <w:r>
-        <w:t>)</w:t>
-      </w:r>
-      <w:r>
-        <w:t xml:space="preserve"> directory</w:t>
-      </w:r>
-      <w:r>
-        <w:t xml:space="preserve">. BioSum </w:t>
-      </w:r>
-      <w:r>
-        <w:t>will</w:t>
-      </w:r>
-      <w:r>
-        <w:t xml:space="preserve"> copy these components to </w:t>
-      </w:r>
-      <w:r>
-        <w:t xml:space="preserve">this </w:t>
-      </w:r>
-      <w:r>
-        <w:t xml:space="preserve">directory the first time </w:t>
-      </w:r>
-      <w:r>
-        <w:t>BioSum is executed</w:t>
-      </w:r>
-      <w:r>
-        <w:t xml:space="preserve">. </w:t>
-      </w:r>
-      <w:r>
-        <w:t>C</w:t>
-      </w:r>
-      <w:r>
-        <w:t>lick</w:t>
-      </w:r>
-      <w:r>
-        <w:t>ing</w:t>
-      </w:r>
-      <w:r>
-        <w:t xml:space="preserve"> on the ‘Settings’ menu item at the top of the BioSum window</w:t>
-      </w:r>
-      <w:r>
-        <w:t xml:space="preserve"> will display t</w:t>
-      </w:r>
-      <w:r>
-        <w:t xml:space="preserve">he directory path </w:t>
-      </w:r>
-      <w:r>
-        <w:t xml:space="preserve">to </w:t>
-      </w:r>
-      <w:r>
-        <w:t>the BioSum settings folder.</w:t>
-      </w:r>
-      <w:r>
-        <w:t xml:space="preserve"> The components are </w:t>
+        <w:t xml:space="preserve"> (settings) directory. BioSum will copy these components to this directory the first time BioSum is executed. Clicking on the ‘Settings’ menu item at the top of the BioSum window will display the directory path to the BioSum settings folder. The components are </w:t>
       </w:r>
       <w:r>
         <w:t>BioSumComps.jar</w:t>
@@ -282,59 +174,10 @@
           <w:b/>
           <w:bCs/>
         </w:rPr>
-        <w:t>Important n</w:t>
-      </w:r>
-      <w:r>
-        <w:rPr>
-          <w:b/>
-          <w:bCs/>
-        </w:rPr>
-        <w:t>ote for previous Forest Service users</w:t>
-      </w:r>
-      <w:r>
-        <w:t xml:space="preserve">: </w:t>
-      </w:r>
-      <w:r>
-        <w:t>Extant (pre-5.9</w:t>
-      </w:r>
-      <w:r>
-        <w:t>.0</w:t>
-      </w:r>
-      <w:r>
-        <w:t xml:space="preserve">) versions of these </w:t>
-      </w:r>
-      <w:r>
-        <w:t>files in the BioSum settings directory</w:t>
-      </w:r>
-      <w:r>
-        <w:t xml:space="preserve"> must be d</w:t>
-      </w:r>
-      <w:r>
-        <w:t>elete</w:t>
-      </w:r>
-      <w:r>
-        <w:t>d, moved</w:t>
-      </w:r>
-      <w:r>
-        <w:t xml:space="preserve"> or rename</w:t>
-      </w:r>
-      <w:r>
-        <w:t>d</w:t>
-      </w:r>
-      <w:r>
-        <w:t xml:space="preserve"> before running v5.9.0 for the first time so that BioSum has access to</w:t>
-      </w:r>
-      <w:r>
-        <w:t xml:space="preserve"> versions of these components that are compatible with </w:t>
-      </w:r>
-      <w:r>
-        <w:t>v</w:t>
-      </w:r>
-      <w:r>
-        <w:t>5.9.0.</w:t>
-      </w:r>
-      <w:r>
-        <w:t xml:space="preserve"> </w:t>
+        <w:t>Important note for previous Forest Service users</w:t>
+      </w:r>
+      <w:r>
+        <w:t xml:space="preserve">: Extant (pre-5.9.0) versions of these files in the BioSum settings directory must be deleted, moved or renamed before running v5.9.0 for the first time so that BioSum has access to versions of these components that are compatible with v5.9.0. </w:t>
       </w:r>
     </w:p>
     <w:p>
@@ -351,13 +194,7 @@
         <w:t>all</w:t>
       </w:r>
       <w:r>
-        <w:t xml:space="preserve"> previous BioSum users: v5.9.0 no longer requires Oracle XE or Oracle 12c</w:t>
-      </w:r>
-      <w:r>
-        <w:t>!</w:t>
-      </w:r>
-      <w:r>
-        <w:t xml:space="preserve"> If Oracle was previously installed to support BioSum, it can be uninstalled at your leisure.</w:t>
+        <w:t xml:space="preserve"> previous BioSum users: v5.9.0 no longer requires Oracle XE or Oracle 12c! If Oracle was previously installed to support BioSum, it can be uninstalled at your leisure.</w:t>
       </w:r>
     </w:p>
     <w:p>
@@ -392,22 +229,7 @@
         <w:t xml:space="preserve">: </w:t>
       </w:r>
       <w:r>
-        <w:t>We’re pleased to report that t</w:t>
-      </w:r>
-      <w:r>
-        <w:t xml:space="preserve">his </w:t>
-      </w:r>
-      <w:r>
-        <w:t xml:space="preserve">is the first </w:t>
-      </w:r>
-      <w:r>
-        <w:t xml:space="preserve">version of BioSum </w:t>
-      </w:r>
-      <w:r>
-        <w:t xml:space="preserve">that is </w:t>
-      </w:r>
-      <w:r>
-        <w:t xml:space="preserve">compatible with </w:t>
+        <w:t xml:space="preserve">We’re pleased to report that this is the first version of BioSum that is compatible with </w:t>
       </w:r>
       <w:proofErr w:type="spellStart"/>
       <w:r>
@@ -415,118 +237,7 @@
       </w:r>
       <w:proofErr w:type="spellEnd"/>
       <w:r>
-        <w:t>*</w:t>
-      </w:r>
-      <w:r>
-        <w:t>; however,</w:t>
-      </w:r>
-      <w:r>
-        <w:t xml:space="preserve"> it </w:t>
-      </w:r>
-      <w:r>
-        <w:t xml:space="preserve">is </w:t>
-      </w:r>
-      <w:r>
-        <w:t xml:space="preserve">no longer </w:t>
-      </w:r>
-      <w:r>
-        <w:t xml:space="preserve">compatible </w:t>
-      </w:r>
-      <w:r>
-        <w:t>with</w:t>
-      </w:r>
-      <w:r>
-        <w:t xml:space="preserve"> FVS Suppose</w:t>
-      </w:r>
-      <w:r>
-        <w:t>, a legacy interface to FVS that is no longer supported by the FVS Support Team</w:t>
-      </w:r>
-      <w:r>
-        <w:t xml:space="preserve">. FVS Suppose users can </w:t>
-      </w:r>
-      <w:r>
-        <w:t xml:space="preserve">still </w:t>
-      </w:r>
-      <w:r>
-        <w:t xml:space="preserve">use </w:t>
-      </w:r>
-      <w:r>
-        <w:t xml:space="preserve">BioSum </w:t>
-      </w:r>
-      <w:r>
-        <w:t xml:space="preserve">v5.8.10. BioSum </w:t>
-      </w:r>
-      <w:r>
-        <w:t xml:space="preserve">versions prior to 5.9 </w:t>
-      </w:r>
-      <w:r>
-        <w:t>created separate FVSIn.accdb files for each variant</w:t>
-      </w:r>
-      <w:r>
-        <w:t>, a workflow that continues in 5.9</w:t>
-      </w:r>
-      <w:r>
-        <w:t xml:space="preserve">. </w:t>
-      </w:r>
-      <w:r>
-        <w:t xml:space="preserve">However, </w:t>
-      </w:r>
-      <w:r>
-        <w:t xml:space="preserve">v5.9.0 </w:t>
-      </w:r>
-      <w:r>
-        <w:t xml:space="preserve">now utilizes </w:t>
-      </w:r>
-      <w:r>
-        <w:t xml:space="preserve">the FVS </w:t>
-      </w:r>
-      <w:r>
-        <w:t xml:space="preserve">STANDINIT_COND and TREEINIT_COND tables distributed by </w:t>
-      </w:r>
-      <w:r>
-        <w:t xml:space="preserve">the FIA Data Mart </w:t>
-      </w:r>
-      <w:r>
-        <w:t xml:space="preserve">in FIADB SQLite downloads, then </w:t>
-      </w:r>
-      <w:r>
-        <w:t xml:space="preserve">adds some customizations </w:t>
-      </w:r>
-      <w:r>
-        <w:t xml:space="preserve">based on data in other FIADB tables </w:t>
-      </w:r>
-      <w:r>
-        <w:t xml:space="preserve">so that the data can be integrated with the rest of the BioSum workflow. </w:t>
-      </w:r>
-      <w:r>
-        <w:t xml:space="preserve">v5.9.0 </w:t>
-      </w:r>
-      <w:r>
-        <w:t xml:space="preserve">also adds mistletoe and cull damage codes to the FVS input files and offers the </w:t>
-      </w:r>
-      <w:r>
-        <w:t xml:space="preserve">user </w:t>
-      </w:r>
-      <w:r>
-        <w:t xml:space="preserve">options </w:t>
-      </w:r>
-      <w:r>
-        <w:t xml:space="preserve">to granularly include or exclude data on </w:t>
-      </w:r>
-      <w:r>
-        <w:t xml:space="preserve">DWM </w:t>
-      </w:r>
-      <w:r>
-        <w:t xml:space="preserve">(down wood and surface fuels), crew-observed surface fuel model, seedlings and </w:t>
-      </w:r>
-      <w:r>
-        <w:t xml:space="preserve">GRM </w:t>
-      </w:r>
-      <w:r>
-        <w:t>(growth data), all of which can affect predictions made by FVS, sometimes substantially</w:t>
-      </w:r>
-      <w:r>
-        <w:t>.</w:t>
+        <w:t>*; however, it is no longer compatible with FVS Suppose, a legacy interface to FVS that is no longer supported by the FVS Support Team. FVS Suppose users can still use BioSum v5.8.10. BioSum versions prior to 5.9 created separate FVSIn.accdb files for each variant, a workflow that continues in 5.9. However, v5.9.0 now utilizes the FVS STANDINIT_COND and TREEINIT_COND tables distributed by the FIA Data Mart in FIADB SQLite downloads, then adds some customizations based on data in other FIADB tables so that the data can be integrated with the rest of the BioSum workflow. v5.9.0 also adds mistletoe and cull damage codes to the FVS input files and offers the user options to granularly include or exclude data on DWM (down wood and surface fuels), crew-observed surface fuel model, seedlings and GRM (growth data), all of which can affect predictions made by FVS, sometimes substantially.</w:t>
       </w:r>
     </w:p>
     <w:p>
@@ -539,55 +250,7 @@
       </w:r>
       <w:proofErr w:type="spellEnd"/>
       <w:r>
-        <w:t xml:space="preserve">* generates output </w:t>
-      </w:r>
-      <w:r>
-        <w:t xml:space="preserve">only </w:t>
-      </w:r>
-      <w:r>
-        <w:t>in SQLite</w:t>
-      </w:r>
-      <w:r>
-        <w:t xml:space="preserve">, </w:t>
-      </w:r>
-      <w:r>
-        <w:t xml:space="preserve">in one large output database for all variants and silvicultural sequences, </w:t>
-      </w:r>
-      <w:r>
-        <w:t xml:space="preserve">unlike the </w:t>
-      </w:r>
-      <w:r>
-        <w:t>MS Access databases</w:t>
-      </w:r>
-      <w:r>
-        <w:t xml:space="preserve"> produced by Suppose</w:t>
-      </w:r>
-      <w:r>
-        <w:t>. BioSum</w:t>
-      </w:r>
-      <w:r>
-        <w:t xml:space="preserve"> 5.9.0</w:t>
-      </w:r>
-      <w:r>
-        <w:t xml:space="preserve"> provides </w:t>
-      </w:r>
-      <w:r>
-        <w:t xml:space="preserve">a process for automatically converting those SQLite databases to the </w:t>
-      </w:r>
-      <w:r>
-        <w:t xml:space="preserve">MS Access databases </w:t>
-      </w:r>
-      <w:r>
-        <w:t>required for the current workflow by which</w:t>
-      </w:r>
-      <w:r>
-        <w:t xml:space="preserve"> BioSum </w:t>
-      </w:r>
-      <w:r>
-        <w:t xml:space="preserve">ingests FVS </w:t>
-      </w:r>
-      <w:r>
-        <w:t>output.</w:t>
+        <w:t>* generates output only in SQLite, in one large output database for all variants and silvicultural sequences, unlike the MS Access databases produced by Suppose. BioSum 5.9.0 provides a process for automatically converting those SQLite databases to the MS Access databases required for the current workflow by which BioSum ingests FVS output.</w:t>
       </w:r>
     </w:p>
     <w:p>
@@ -605,10 +268,10 @@
         <w:t>Cumulative SQLite POP tables</w:t>
       </w:r>
       <w:r>
-        <w:t xml:space="preserve">: This version of BioSum includes the maintenance of cumulative POP tables making it compatible with </w:t>
-      </w:r>
-      <w:r>
-        <w:t xml:space="preserve">generating BioSum output via designed estimation using workflows developed for this purpose, such as the PNW-FIA’s python-based </w:t>
+        <w:t xml:space="preserve">: </w:t>
+      </w:r>
+      <w:r>
+        <w:t xml:space="preserve">This version of BioSum includes the maintenance of cumulative POP tables making it compatible with generating BioSum output via designed estimation using workflows developed for this purpose, such as the PNW-FIA’s python-based </w:t>
       </w:r>
       <w:proofErr w:type="spellStart"/>
       <w:r>
@@ -616,13 +279,7 @@
       </w:r>
       <w:proofErr w:type="spellEnd"/>
       <w:r>
-        <w:t xml:space="preserve">. Contact BioSum support </w:t>
-      </w:r>
-      <w:r>
-        <w:t>for</w:t>
-      </w:r>
-      <w:r>
-        <w:t xml:space="preserve"> assistance in recreating POP tables for projects created prior to v5.9.0.</w:t>
+        <w:t>. Contact BioSum support for assistance in recreating POP tables for projects created prior to v5.9.0.</w:t>
       </w:r>
       <w:r>
         <w:br/>
@@ -636,12 +293,12 @@
           <w:numId w:val="1"/>
         </w:numPr>
       </w:pPr>
+      <w:bookmarkStart w:id="0" w:name="_GoBack"/>
+      <w:bookmarkEnd w:id="0"/>
       <w:r>
         <w:lastRenderedPageBreak/>
         <w:t>Several additional minor enhancements are described in the BioSum GitHub release documentation at https://github.com/USFS-PNW/Fia-Biosum-Manager/releases/tag/5.9.0.</w:t>
       </w:r>
-      <w:bookmarkStart w:id="0" w:name="_GoBack"/>
-      <w:bookmarkEnd w:id="0"/>
     </w:p>
     <w:sectPr>
       <w:pgSz w:w="12240" w:h="15840"/>

</xml_diff>

<commit_message>
Update release notes for v5.10.0
</commit_message>
<xml_diff>
--- a/Help/RELEASE_NOTES.docx
+++ b/Help/RELEASE_NOTES.docx
@@ -3,23 +3,22 @@
 <w:document xmlns:wpc="http://schemas.microsoft.com/office/word/2010/wordprocessingCanvas" xmlns:cx="http://schemas.microsoft.com/office/drawing/2014/chartex" xmlns:cx1="http://schemas.microsoft.com/office/drawing/2015/9/8/chartex" xmlns:cx2="http://schemas.microsoft.com/office/drawing/2015/10/21/chartex" xmlns:cx3="http://schemas.microsoft.com/office/drawing/2016/5/9/chartex" xmlns:cx4="http://schemas.microsoft.com/office/drawing/2016/5/10/chartex" xmlns:cx5="http://schemas.microsoft.com/office/drawing/2016/5/11/chartex" xmlns:cx6="http://schemas.microsoft.com/office/drawing/2016/5/12/chartex" xmlns:cx7="http://schemas.microsoft.com/office/drawing/2016/5/13/chartex" xmlns:cx8="http://schemas.microsoft.com/office/drawing/2016/5/14/chartex" xmlns:mc="http://schemas.openxmlformats.org/markup-compatibility/2006" xmlns:aink="http://schemas.microsoft.com/office/drawing/2016/ink" xmlns:am3d="http://schemas.microsoft.com/office/drawing/2017/model3d" xmlns:o="urn:schemas-microsoft-com:office:office" xmlns:r="http://schemas.openxmlformats.org/officeDocument/2006/relationships" xmlns:m="http://schemas.openxmlformats.org/officeDocument/2006/math" xmlns:v="urn:schemas-microsoft-com:vml" xmlns:wp14="http://schemas.microsoft.com/office/word/2010/wordprocessingDrawing" xmlns:wp="http://schemas.openxmlformats.org/drawingml/2006/wordprocessingDrawing" xmlns:w10="urn:schemas-microsoft-com:office:word" xmlns:w="http://schemas.openxmlformats.org/wordprocessingml/2006/main" xmlns:w14="http://schemas.microsoft.com/office/word/2010/wordml" xmlns:w15="http://schemas.microsoft.com/office/word/2012/wordml" xmlns:w16cid="http://schemas.microsoft.com/office/word/2016/wordml/cid" xmlns:w16se="http://schemas.microsoft.com/office/word/2015/wordml/symex" xmlns:wpg="http://schemas.microsoft.com/office/word/2010/wordprocessingGroup" xmlns:wpi="http://schemas.microsoft.com/office/word/2010/wordprocessingInk" xmlns:wne="http://schemas.microsoft.com/office/word/2006/wordml" xmlns:wps="http://schemas.microsoft.com/office/word/2010/wordprocessingShape" mc:Ignorable="w14 w15 w16se w16cid wp14">
   <w:body>
     <w:p>
-      <w:r>
-        <w:t>BioSum 5.9.0 Release Notes</w:t>
+      <w:bookmarkStart w:id="0" w:name="_GoBack"/>
+      <w:bookmarkEnd w:id="0"/>
+      <w:r>
+        <w:t>BioSum 5.</w:t>
+      </w:r>
+      <w:r>
+        <w:t>10</w:t>
+      </w:r>
+      <w:r>
+        <w:t>.0 Release Notes</w:t>
       </w:r>
       <w:r>
         <w:br/>
       </w:r>
       <w:r>
-        <w:t>3</w:t>
-      </w:r>
-      <w:r>
-        <w:t xml:space="preserve"> </w:t>
-      </w:r>
-      <w:r>
-        <w:t>May</w:t>
-      </w:r>
-      <w:r>
-        <w:t>, 2022</w:t>
+        <w:t>January 13, 2023</w:t>
       </w:r>
     </w:p>
     <w:p>
@@ -32,7 +31,19 @@
         <w:rPr>
           <w:b/>
         </w:rPr>
-        <w:t>Current Release Notes (5.9.0)</w:t>
+        <w:t>Current Release Notes (5.</w:t>
+      </w:r>
+      <w:r>
+        <w:rPr>
+          <w:b/>
+        </w:rPr>
+        <w:t>10</w:t>
+      </w:r>
+      <w:r>
+        <w:rPr>
+          <w:b/>
+        </w:rPr>
+        <w:t>.0)</w:t>
       </w:r>
     </w:p>
     <w:p>
@@ -43,158 +54,144 @@
           <w:numId w:val="1"/>
         </w:numPr>
       </w:pPr>
+      <w:proofErr w:type="spellStart"/>
       <w:r>
         <w:rPr>
           <w:b/>
         </w:rPr>
-        <w:t xml:space="preserve">New </w:t>
-      </w:r>
+        <w:t>FVS_CutTree</w:t>
+      </w:r>
+      <w:proofErr w:type="spellEnd"/>
       <w:r>
         <w:rPr>
           <w:b/>
         </w:rPr>
-        <w:t>F</w:t>
-      </w:r>
-      <w:r>
-        <w:rPr>
-          <w:b/>
-        </w:rPr>
-        <w:t>I</w:t>
-      </w:r>
-      <w:r>
-        <w:rPr>
-          <w:b/>
-        </w:rPr>
-        <w:t xml:space="preserve">CS </w:t>
-      </w:r>
-      <w:r>
-        <w:rPr>
-          <w:b/>
-        </w:rPr>
-        <w:t>(</w:t>
-      </w:r>
-      <w:r>
-        <w:rPr>
-          <w:b/>
-        </w:rPr>
-        <w:t>FIA Integrated</w:t>
-      </w:r>
-      <w:r>
-        <w:rPr>
-          <w:b/>
-        </w:rPr>
-        <w:t xml:space="preserve"> Computation System) module for calculating </w:t>
-      </w:r>
-      <w:r>
-        <w:rPr>
-          <w:b/>
-        </w:rPr>
-        <w:t>biomass and volume</w:t>
+        <w:t xml:space="preserve"> table has been converted to SQLite</w:t>
       </w:r>
       <w:r>
         <w:t xml:space="preserve">: </w:t>
       </w:r>
       <w:r>
-        <w:t>This version of BioSum is the first to use the java-based FICS biomass and volume calculator developed by FIA in 2022. This calculator requires that a Java SDK (v1.8 or later) be installed on the computer. AS explained in the Setup Instructions for this release, Forest Service users should r</w:t>
-      </w:r>
-      <w:r>
-        <w:t xml:space="preserve">un the </w:t>
-      </w:r>
-      <w:r>
-        <w:t>‘</w:t>
-      </w:r>
-      <w:r>
-        <w:t>Java Update</w:t>
-      </w:r>
-      <w:r>
-        <w:t>’</w:t>
-      </w:r>
-      <w:r>
-        <w:t xml:space="preserve"> from the Software Center to ensure that the Java client on </w:t>
-      </w:r>
-      <w:r>
-        <w:t>their</w:t>
-      </w:r>
-      <w:r>
-        <w:t xml:space="preserve"> computer is current.</w:t>
-      </w:r>
-      <w:r>
-        <w:t xml:space="preserve"> The FICS jar has been tested with both the Oracle SDK and OpenJDK. If Java was not previously installed, log out and restart the computer, after installing Java to ensure that all the Java paths are set correctly.</w:t>
+        <w:t>t</w:t>
+      </w:r>
+      <w:r>
+        <w:t xml:space="preserve">he </w:t>
+      </w:r>
+      <w:proofErr w:type="spellStart"/>
+      <w:r>
+        <w:t>FVS_CutTree</w:t>
+      </w:r>
+      <w:proofErr w:type="spellEnd"/>
+      <w:r>
+        <w:t xml:space="preserve"> (aka </w:t>
+      </w:r>
+      <w:proofErr w:type="spellStart"/>
+      <w:r>
+        <w:t>BiosumCalc</w:t>
+      </w:r>
+      <w:proofErr w:type="spellEnd"/>
+      <w:r>
+        <w:t xml:space="preserve"> </w:t>
+      </w:r>
+      <w:proofErr w:type="spellStart"/>
+      <w:r>
+        <w:t>FVS_Tree</w:t>
+      </w:r>
+      <w:proofErr w:type="spellEnd"/>
+      <w:r>
+        <w:t>)</w:t>
+      </w:r>
+      <w:r>
+        <w:t xml:space="preserve"> </w:t>
+      </w:r>
+      <w:r>
+        <w:t>table is now written to</w:t>
+      </w:r>
+      <w:r>
+        <w:t xml:space="preserve"> the /</w:t>
+      </w:r>
+      <w:proofErr w:type="spellStart"/>
+      <w:r>
+        <w:t>fvs</w:t>
+      </w:r>
+      <w:proofErr w:type="spellEnd"/>
+      <w:r>
+        <w:t>/data/</w:t>
+      </w:r>
+      <w:proofErr w:type="spellStart"/>
+      <w:r>
+        <w:t>FVSOUT_TREE_LIST.db</w:t>
+      </w:r>
+      <w:proofErr w:type="spellEnd"/>
+      <w:r>
+        <w:t xml:space="preserve">. This means that legacy projects are frozen at v5.9.0. Optimizer scenarios can be added, changed, and executed, but Processor </w:t>
+      </w:r>
+      <w:r>
+        <w:t>can</w:t>
+      </w:r>
+      <w:r>
+        <w:t xml:space="preserve"> no longer run on these </w:t>
+      </w:r>
+      <w:r>
+        <w:t xml:space="preserve">older </w:t>
+      </w:r>
+      <w:r>
+        <w:t xml:space="preserve">projects because they don't have an </w:t>
+      </w:r>
+      <w:proofErr w:type="spellStart"/>
+      <w:r>
+        <w:t>FVSOUT_TREE_LIST.db</w:t>
+      </w:r>
+      <w:proofErr w:type="spellEnd"/>
+      <w:r>
+        <w:t xml:space="preserve">. </w:t>
+      </w:r>
+      <w:r>
+        <w:t xml:space="preserve">It </w:t>
+      </w:r>
+      <w:r>
+        <w:t>may be</w:t>
+      </w:r>
+      <w:r>
+        <w:t xml:space="preserve"> possible to manually load the </w:t>
+      </w:r>
+      <w:proofErr w:type="spellStart"/>
+      <w:r>
+        <w:t>FVS_CutTree</w:t>
+      </w:r>
+      <w:proofErr w:type="spellEnd"/>
+      <w:r>
+        <w:t xml:space="preserve"> table from each </w:t>
+      </w:r>
+      <w:proofErr w:type="spellStart"/>
+      <w:r>
+        <w:t>FVS_Tree</w:t>
+      </w:r>
+      <w:proofErr w:type="spellEnd"/>
+      <w:r>
+        <w:t xml:space="preserve"> table in the </w:t>
+      </w:r>
+      <w:proofErr w:type="spellStart"/>
+      <w:r>
+        <w:t>BiosumCalc</w:t>
+      </w:r>
+      <w:proofErr w:type="spellEnd"/>
+      <w:r>
+        <w:t xml:space="preserve"> director(</w:t>
+      </w:r>
+      <w:proofErr w:type="spellStart"/>
+      <w:r>
+        <w:t>ies</w:t>
+      </w:r>
+      <w:proofErr w:type="spellEnd"/>
+      <w:r>
+        <w:t>) if necessary</w:t>
+      </w:r>
+      <w:r>
+        <w:t>. Please contact BioSum support for instructions.</w:t>
       </w:r>
       <w:r>
         <w:br/>
-      </w:r>
-      <w:r>
-        <w:br/>
-        <w:t xml:space="preserve">The FICS biomass and volume calculator has four required components that need to reside in the BioSum </w:t>
-      </w:r>
-      <w:proofErr w:type="spellStart"/>
-      <w:r>
-        <w:t>AppData</w:t>
-      </w:r>
-      <w:proofErr w:type="spellEnd"/>
-      <w:r>
-        <w:t xml:space="preserve"> (settings) directory. BioSum will copy these components to this directory the first time BioSum is executed. Clicking on the ‘Settings’ menu item at the top of the BioSum window will display the directory path to the BioSum settings folder. The components are </w:t>
-      </w:r>
-      <w:r>
-        <w:t>BioSumComps.jar</w:t>
-      </w:r>
-      <w:r>
-        <w:t xml:space="preserve">, </w:t>
-      </w:r>
-      <w:proofErr w:type="spellStart"/>
-      <w:r>
-        <w:t>BiosumSpeciesConfig.db</w:t>
-      </w:r>
-      <w:proofErr w:type="spellEnd"/>
-      <w:r>
-        <w:t xml:space="preserve">, </w:t>
-      </w:r>
-      <w:proofErr w:type="spellStart"/>
-      <w:r>
-        <w:t>fcs_tree.db</w:t>
-      </w:r>
-      <w:proofErr w:type="spellEnd"/>
-      <w:r>
-        <w:t xml:space="preserve">, and </w:t>
-      </w:r>
-      <w:r>
-        <w:t>fcs_tree_calc.bat</w:t>
-      </w:r>
-      <w:r>
-        <w:t>.</w:t>
-      </w:r>
-    </w:p>
-    <w:p>
-      <w:pPr>
-        <w:ind w:left="720"/>
-      </w:pPr>
-      <w:r>
-        <w:rPr>
-          <w:b/>
-          <w:bCs/>
-        </w:rPr>
-        <w:t>Important note for previous Forest Service users</w:t>
-      </w:r>
-      <w:r>
-        <w:t xml:space="preserve">: Extant (pre-5.9.0) versions of these files in the BioSum settings directory must be deleted, moved or renamed before running v5.9.0 for the first time so that BioSum has access to versions of these components that are compatible with v5.9.0. </w:t>
-      </w:r>
-    </w:p>
-    <w:p>
-      <w:pPr>
-        <w:ind w:left="720"/>
-      </w:pPr>
-      <w:r>
-        <w:t xml:space="preserve">Note for </w:t>
-      </w:r>
-      <w:r>
-        <w:rPr>
-          <w:u w:val="single"/>
-        </w:rPr>
-        <w:t>all</w:t>
-      </w:r>
-      <w:r>
-        <w:t xml:space="preserve"> previous BioSum users: v5.9.0 no longer requires Oracle XE or Oracle 12c! If Oracle was previously installed to support BioSum, it can be uninstalled at your leisure.</w:t>
       </w:r>
     </w:p>
     <w:p>
@@ -209,48 +206,16 @@
         <w:rPr>
           <w:b/>
         </w:rPr>
-        <w:t xml:space="preserve">Integration with </w:t>
-      </w:r>
-      <w:proofErr w:type="spellStart"/>
-      <w:r>
-        <w:rPr>
-          <w:b/>
-        </w:rPr>
-        <w:t>FVSOn</w:t>
-      </w:r>
-      <w:proofErr w:type="spellEnd"/>
-      <w:r>
-        <w:rPr>
-          <w:b/>
-        </w:rPr>
-        <w:t>*</w:t>
+        <w:t>Updates to FVS sequence number definition screen</w:t>
       </w:r>
       <w:r>
         <w:t xml:space="preserve">: </w:t>
       </w:r>
       <w:r>
-        <w:t xml:space="preserve">We’re pleased to report that this is the first version of BioSum that is compatible with </w:t>
-      </w:r>
-      <w:proofErr w:type="spellStart"/>
-      <w:r>
-        <w:t>FVSOn</w:t>
-      </w:r>
-      <w:proofErr w:type="spellEnd"/>
-      <w:r>
-        <w:t>*; however, it is no longer compatible with FVS Suppose, a legacy interface to FVS that is no longer supported by the FVS Support Team. FVS Suppose users can still use BioSum v5.8.10. BioSum versions prior to 5.9 created separate FVSIn.accdb files for each variant, a workflow that continues in 5.9. However, v5.9.0 now utilizes the FVS STANDINIT_COND and TREEINIT_COND tables distributed by the FIA Data Mart in FIADB SQLite downloads, then adds some customizations based on data in other FIADB tables so that the data can be integrated with the rest of the BioSum workflow. v5.9.0 also adds mistletoe and cull damage codes to the FVS input files and offers the user options to granularly include or exclude data on DWM (down wood and surface fuels), crew-observed surface fuel model, seedlings and GRM (growth data), all of which can affect predictions made by FVS, sometimes substantially.</w:t>
-      </w:r>
-    </w:p>
-    <w:p>
-      <w:pPr>
-        <w:ind w:left="720"/>
-      </w:pPr>
-      <w:proofErr w:type="spellStart"/>
-      <w:r>
-        <w:t>FVSOn</w:t>
-      </w:r>
-      <w:proofErr w:type="spellEnd"/>
-      <w:r>
-        <w:t>* generates output only in SQLite, in one large output database for all variants and silvicultural sequences, unlike the MS Access databases produced by Suppose. BioSum 5.9.0 provides a process for automatically converting those SQLite databases to the MS Access databases required for the current workflow by which BioSum ingests FVS output.</w:t>
+        <w:t>Functional and cosmetic changes have been made to the FVS sequence number definition screen to make it easier to use and understand. Sequence numbers can be assigned to multiple tables at the same time. The selection of sequence number templates has been updated to reflect commonly used BioSum configurations.</w:t>
+      </w:r>
+      <w:r>
+        <w:br/>
       </w:r>
     </w:p>
     <w:p>
@@ -262,42 +227,21 @@
         </w:numPr>
       </w:pPr>
       <w:r>
-        <w:rPr>
-          <w:b/>
-        </w:rPr>
-        <w:t>Cumulative SQLite POP tables</w:t>
-      </w:r>
-      <w:r>
-        <w:t xml:space="preserve">: </w:t>
-      </w:r>
-      <w:r>
-        <w:t xml:space="preserve">This version of BioSum includes the maintenance of cumulative POP tables making it compatible with generating BioSum output via designed estimation using workflows developed for this purpose, such as the PNW-FIA’s python-based </w:t>
-      </w:r>
-      <w:proofErr w:type="spellStart"/>
-      <w:r>
-        <w:t>OKTabler</w:t>
-      </w:r>
-      <w:proofErr w:type="spellEnd"/>
-      <w:r>
-        <w:t>. Contact BioSum support for assistance in recreating POP tables for projects created prior to v5.9.0.</w:t>
-      </w:r>
-      <w:r>
-        <w:br/>
-      </w:r>
-    </w:p>
-    <w:p>
-      <w:pPr>
-        <w:pStyle w:val="ListParagraph"/>
-        <w:numPr>
-          <w:ilvl w:val="0"/>
-          <w:numId w:val="1"/>
-        </w:numPr>
-      </w:pPr>
-      <w:bookmarkStart w:id="0" w:name="_GoBack"/>
-      <w:bookmarkEnd w:id="0"/>
-      <w:r>
-        <w:lastRenderedPageBreak/>
-        <w:t>Several additional minor enhancements are described in the BioSum GitHub release documentation at https://github.com/USFS-PNW/Fia-Biosum-Manager/releases/tag/5.9.0.</w:t>
+        <w:t>Many</w:t>
+      </w:r>
+      <w:r>
+        <w:t xml:space="preserve"> additional minor enhancements are described in the BioSum </w:t>
+      </w:r>
+      <w:hyperlink r:id="rId5" w:history="1">
+        <w:r>
+          <w:rPr>
+            <w:rStyle w:val="Hyperlink"/>
+          </w:rPr>
+          <w:t>online release documentation</w:t>
+        </w:r>
+      </w:hyperlink>
+      <w:r>
+        <w:t>.</w:t>
       </w:r>
     </w:p>
     <w:sectPr>

</xml_diff>

<commit_message>
Changes to support v5.10.1
</commit_message>
<xml_diff>
--- a/Help/RELEASE_NOTES.docx
+++ b/Help/RELEASE_NOTES.docx
@@ -3,8 +3,6 @@
 <w:document xmlns:wpc="http://schemas.microsoft.com/office/word/2010/wordprocessingCanvas" xmlns:cx="http://schemas.microsoft.com/office/drawing/2014/chartex" xmlns:cx1="http://schemas.microsoft.com/office/drawing/2015/9/8/chartex" xmlns:cx2="http://schemas.microsoft.com/office/drawing/2015/10/21/chartex" xmlns:cx3="http://schemas.microsoft.com/office/drawing/2016/5/9/chartex" xmlns:cx4="http://schemas.microsoft.com/office/drawing/2016/5/10/chartex" xmlns:cx5="http://schemas.microsoft.com/office/drawing/2016/5/11/chartex" xmlns:cx6="http://schemas.microsoft.com/office/drawing/2016/5/12/chartex" xmlns:cx7="http://schemas.microsoft.com/office/drawing/2016/5/13/chartex" xmlns:cx8="http://schemas.microsoft.com/office/drawing/2016/5/14/chartex" xmlns:mc="http://schemas.openxmlformats.org/markup-compatibility/2006" xmlns:aink="http://schemas.microsoft.com/office/drawing/2016/ink" xmlns:am3d="http://schemas.microsoft.com/office/drawing/2017/model3d" xmlns:o="urn:schemas-microsoft-com:office:office" xmlns:r="http://schemas.openxmlformats.org/officeDocument/2006/relationships" xmlns:m="http://schemas.openxmlformats.org/officeDocument/2006/math" xmlns:v="urn:schemas-microsoft-com:vml" xmlns:wp14="http://schemas.microsoft.com/office/word/2010/wordprocessingDrawing" xmlns:wp="http://schemas.openxmlformats.org/drawingml/2006/wordprocessingDrawing" xmlns:w10="urn:schemas-microsoft-com:office:word" xmlns:w="http://schemas.openxmlformats.org/wordprocessingml/2006/main" xmlns:w14="http://schemas.microsoft.com/office/word/2010/wordml" xmlns:w15="http://schemas.microsoft.com/office/word/2012/wordml" xmlns:w16cid="http://schemas.microsoft.com/office/word/2016/wordml/cid" xmlns:w16se="http://schemas.microsoft.com/office/word/2015/wordml/symex" xmlns:wpg="http://schemas.microsoft.com/office/word/2010/wordprocessingGroup" xmlns:wpi="http://schemas.microsoft.com/office/word/2010/wordprocessingInk" xmlns:wne="http://schemas.microsoft.com/office/word/2006/wordml" xmlns:wps="http://schemas.microsoft.com/office/word/2010/wordprocessingShape" mc:Ignorable="w14 w15 w16se w16cid wp14">
   <w:body>
     <w:p>
-      <w:bookmarkStart w:id="0" w:name="_GoBack"/>
-      <w:bookmarkEnd w:id="0"/>
       <w:r>
         <w:t>BioSum 5.</w:t>
       </w:r>
@@ -12,13 +10,22 @@
         <w:t>10</w:t>
       </w:r>
       <w:r>
-        <w:t>.0 Release Notes</w:t>
+        <w:t>.</w:t>
+      </w:r>
+      <w:r>
+        <w:t>1</w:t>
+      </w:r>
+      <w:r>
+        <w:t xml:space="preserve"> Release Notes</w:t>
       </w:r>
       <w:r>
         <w:br/>
       </w:r>
       <w:r>
-        <w:t>January 13, 2023</w:t>
+        <w:t>March 20</w:t>
+      </w:r>
+      <w:r>
+        <w:t>, 2023</w:t>
       </w:r>
     </w:p>
     <w:p>
@@ -43,7 +50,19 @@
         <w:rPr>
           <w:b/>
         </w:rPr>
-        <w:t>.0)</w:t>
+        <w:t>.</w:t>
+      </w:r>
+      <w:r>
+        <w:rPr>
+          <w:b/>
+        </w:rPr>
+        <w:t>1</w:t>
+      </w:r>
+      <w:r>
+        <w:rPr>
+          <w:b/>
+        </w:rPr>
+        <w:t>)</w:t>
       </w:r>
     </w:p>
     <w:p>
@@ -69,6 +88,12 @@
         <w:t xml:space="preserve"> table has been converted to SQLite</w:t>
       </w:r>
       <w:r>
+        <w:rPr>
+          <w:b/>
+        </w:rPr>
+        <w:t xml:space="preserve"> (5.10.0)</w:t>
+      </w:r>
+      <w:r>
         <w:t xml:space="preserve">: </w:t>
       </w:r>
       <w:r>
@@ -190,6 +215,8 @@
       <w:r>
         <w:t>. Please contact BioSum support for instructions.</w:t>
       </w:r>
+      <w:bookmarkStart w:id="0" w:name="_GoBack"/>
+      <w:bookmarkEnd w:id="0"/>
       <w:r>
         <w:br/>
       </w:r>
@@ -209,10 +236,59 @@
         <w:t>Updates to FVS sequence number definition screen</w:t>
       </w:r>
       <w:r>
+        <w:rPr>
+          <w:b/>
+        </w:rPr>
+        <w:t xml:space="preserve"> (5.10.0)</w:t>
+      </w:r>
+      <w:r>
         <w:t xml:space="preserve">: </w:t>
       </w:r>
       <w:r>
         <w:t>Functional and cosmetic changes have been made to the FVS sequence number definition screen to make it easier to use and understand. Sequence numbers can be assigned to multiple tables at the same time. The selection of sequence number templates has been updated to reflect commonly used BioSum configurations.</w:t>
+      </w:r>
+      <w:r>
+        <w:br/>
+      </w:r>
+    </w:p>
+    <w:p>
+      <w:pPr>
+        <w:pStyle w:val="ListParagraph"/>
+        <w:numPr>
+          <w:ilvl w:val="0"/>
+          <w:numId w:val="1"/>
+        </w:numPr>
+      </w:pPr>
+      <w:r>
+        <w:rPr>
+          <w:b/>
+        </w:rPr>
+        <w:t>Additional</w:t>
+      </w:r>
+      <w:r>
+        <w:rPr>
+          <w:b/>
+        </w:rPr>
+        <w:t xml:space="preserve"> harvest costs can now be assessed using variable in the KCP file (5.10.1)</w:t>
+      </w:r>
+      <w:r>
+        <w:t>: Additional harvest costs can be assessed at the Rx/</w:t>
+      </w:r>
+      <w:proofErr w:type="spellStart"/>
+      <w:r>
+        <w:t>RxYear</w:t>
+      </w:r>
+      <w:proofErr w:type="spellEnd"/>
+      <w:r>
+        <w:t xml:space="preserve"> level by configuring flags in the </w:t>
+      </w:r>
+      <w:proofErr w:type="spellStart"/>
+      <w:r>
+        <w:t>FVS_Compute</w:t>
+      </w:r>
+      <w:proofErr w:type="spellEnd"/>
+      <w:r>
+        <w:t xml:space="preserve"> table using KCP file directives. The dollar amount of the costs is configured in the Processor module. Please see the user guide for details.</w:t>
       </w:r>
       <w:r>
         <w:br/>

</xml_diff>

<commit_message>
Update links in release notes
</commit_message>
<xml_diff>
--- a/Help/RELEASE_NOTES.docx
+++ b/Help/RELEASE_NOTES.docx
@@ -215,8 +215,6 @@
       <w:r>
         <w:t>. Please contact BioSum support for instructions.</w:t>
       </w:r>
-      <w:bookmarkStart w:id="0" w:name="_GoBack"/>
-      <w:bookmarkEnd w:id="0"/>
       <w:r>
         <w:br/>
       </w:r>
@@ -308,14 +306,33 @@
       <w:r>
         <w:t xml:space="preserve"> additional minor enhancements are described in the BioSum </w:t>
       </w:r>
+      <w:r>
+        <w:t>online release documentation</w:t>
+      </w:r>
+      <w:r>
+        <w:t xml:space="preserve"> for </w:t>
+      </w:r>
       <w:hyperlink r:id="rId5" w:history="1">
         <w:r>
           <w:rPr>
             <w:rStyle w:val="Hyperlink"/>
           </w:rPr>
-          <w:t>online release documentation</w:t>
+          <w:t>v5.10.0</w:t>
         </w:r>
       </w:hyperlink>
+      <w:r>
+        <w:t xml:space="preserve"> and </w:t>
+      </w:r>
+      <w:hyperlink r:id="rId6" w:history="1">
+        <w:r>
+          <w:rPr>
+            <w:rStyle w:val="Hyperlink"/>
+          </w:rPr>
+          <w:t>v5.10.1</w:t>
+        </w:r>
+      </w:hyperlink>
+      <w:bookmarkStart w:id="0" w:name="_GoBack"/>
+      <w:bookmarkEnd w:id="0"/>
       <w:r>
         <w:t>.</w:t>
       </w:r>

</xml_diff>

<commit_message>
issue #260: Update release notes in Help
</commit_message>
<xml_diff>
--- a/Help/RELEASE_NOTES.docx
+++ b/Help/RELEASE_NOTES.docx
@@ -7,13 +7,7 @@
         <w:t>BioSum 5.</w:t>
       </w:r>
       <w:r>
-        <w:t>10</w:t>
-      </w:r>
-      <w:r>
-        <w:t>.</w:t>
-      </w:r>
-      <w:r>
-        <w:t>1</w:t>
+        <w:t>11.0</w:t>
       </w:r>
       <w:r>
         <w:t xml:space="preserve"> Release Notes</w:t>
@@ -22,10 +16,7 @@
         <w:br/>
       </w:r>
       <w:r>
-        <w:t>March 20</w:t>
-      </w:r>
-      <w:r>
-        <w:t>, 2023</w:t>
+        <w:t>May 15, 2024</w:t>
       </w:r>
     </w:p>
     <w:p>
@@ -44,25 +35,88 @@
         <w:rPr>
           <w:b/>
         </w:rPr>
-        <w:t>10</w:t>
-      </w:r>
-      <w:r>
-        <w:rPr>
-          <w:b/>
-        </w:rPr>
-        <w:t>.</w:t>
-      </w:r>
-      <w:r>
-        <w:rPr>
-          <w:b/>
-        </w:rPr>
-        <w:t>1</w:t>
+        <w:t>11.0</w:t>
       </w:r>
       <w:r>
         <w:rPr>
           <w:b/>
         </w:rPr>
         <w:t>)</w:t>
+      </w:r>
+    </w:p>
+    <w:p>
+      <w:pPr>
+        <w:rPr>
+          <w:b/>
+        </w:rPr>
+      </w:pPr>
+      <w:r>
+        <w:rPr>
+          <w:b/>
+        </w:rPr>
+        <w:t xml:space="preserve">BioSum 5.11.0 is a departure from </w:t>
+      </w:r>
+      <w:r>
+        <w:rPr>
+          <w:b/>
+        </w:rPr>
+        <w:t>earlier</w:t>
+      </w:r>
+      <w:r>
+        <w:rPr>
+          <w:b/>
+        </w:rPr>
+        <w:t xml:space="preserve"> versions of BioSum and is the first version to replace MS Access databases with SQLite databases in significant parts of the application. An existing BioSum project must be at v5.10.1 before it can be upgraded to v5.11.0. BioSum should migrate the affected databases to SQLite when the project is opened, but details are provided below </w:t>
+      </w:r>
+      <w:r>
+        <w:rPr>
+          <w:b/>
+        </w:rPr>
+        <w:t>to</w:t>
+      </w:r>
+      <w:r>
+        <w:rPr>
+          <w:b/>
+        </w:rPr>
+        <w:t xml:space="preserve"> </w:t>
+      </w:r>
+      <w:proofErr w:type="gramStart"/>
+      <w:r>
+        <w:rPr>
+          <w:b/>
+        </w:rPr>
+        <w:t>offer assistance</w:t>
+      </w:r>
+      <w:proofErr w:type="gramEnd"/>
+      <w:r>
+        <w:rPr>
+          <w:b/>
+        </w:rPr>
+        <w:t>,</w:t>
+      </w:r>
+      <w:r>
+        <w:rPr>
+          <w:b/>
+        </w:rPr>
+        <w:t xml:space="preserve"> if this is unsuccessful. Because of the scope of the database changes, once a project is migrated to v5.11.0, it should</w:t>
+      </w:r>
+      <w:r>
+        <w:rPr>
+          <w:b/>
+        </w:rPr>
+        <w:t xml:space="preserve"> not</w:t>
+      </w:r>
+      <w:r>
+        <w:rPr>
+          <w:b/>
+        </w:rPr>
+        <w:t xml:space="preserve"> be opened again in v5.10.1.</w:t>
+      </w:r>
+      <w:r>
+        <w:rPr>
+          <w:b/>
+        </w:rPr>
+        <w:t xml:space="preserve"> Making a backup copy of a project before upgrading is always recommended.</w:t>
       </w:r>
     </w:p>
     <w:p>
@@ -73,147 +127,39 @@
           <w:numId w:val="1"/>
         </w:numPr>
       </w:pPr>
-      <w:proofErr w:type="spellStart"/>
-      <w:r>
-        <w:rPr>
-          <w:b/>
-        </w:rPr>
-        <w:t>FVS_CutTree</w:t>
-      </w:r>
-      <w:proofErr w:type="spellEnd"/>
-      <w:r>
-        <w:rPr>
-          <w:b/>
-        </w:rPr>
-        <w:t xml:space="preserve"> table has been converted to SQLite</w:t>
-      </w:r>
-      <w:r>
-        <w:rPr>
-          <w:b/>
-        </w:rPr>
-        <w:t xml:space="preserve"> (5.10.0)</w:t>
+      <w:r>
+        <w:rPr>
+          <w:b/>
+        </w:rPr>
+        <w:t>biosum</w:t>
+      </w:r>
+      <w:r>
+        <w:rPr>
+          <w:b/>
+        </w:rPr>
+        <w:t>_ref.accdb</w:t>
       </w:r>
       <w:r>
         <w:t xml:space="preserve">: </w:t>
       </w:r>
       <w:r>
-        <w:t>t</w:t>
-      </w:r>
-      <w:r>
-        <w:t xml:space="preserve">he </w:t>
-      </w:r>
-      <w:proofErr w:type="spellStart"/>
-      <w:r>
-        <w:t>FVS_CutTree</w:t>
-      </w:r>
-      <w:proofErr w:type="spellEnd"/>
-      <w:r>
-        <w:t xml:space="preserve"> (aka </w:t>
-      </w:r>
-      <w:proofErr w:type="spellStart"/>
-      <w:r>
-        <w:t>BiosumCalc</w:t>
-      </w:r>
-      <w:proofErr w:type="spellEnd"/>
-      <w:r>
-        <w:t xml:space="preserve"> </w:t>
-      </w:r>
-      <w:proofErr w:type="spellStart"/>
-      <w:r>
-        <w:t>FVS_Tree</w:t>
-      </w:r>
-      <w:proofErr w:type="spellEnd"/>
-      <w:r>
-        <w:t>)</w:t>
-      </w:r>
-      <w:r>
-        <w:t xml:space="preserve"> </w:t>
-      </w:r>
-      <w:r>
-        <w:t>table is now written to</w:t>
-      </w:r>
-      <w:r>
-        <w:t xml:space="preserve"> the /</w:t>
-      </w:r>
-      <w:proofErr w:type="spellStart"/>
-      <w:r>
-        <w:t>fvs</w:t>
-      </w:r>
-      <w:proofErr w:type="spellEnd"/>
-      <w:r>
-        <w:t>/data/</w:t>
-      </w:r>
-      <w:proofErr w:type="spellStart"/>
-      <w:r>
-        <w:t>FVSOUT_TREE_LIST.db</w:t>
-      </w:r>
-      <w:proofErr w:type="spellEnd"/>
-      <w:r>
-        <w:t xml:space="preserve">. This means that legacy projects are frozen at v5.9.0. Optimizer scenarios can be added, changed, and executed, but Processor </w:t>
-      </w:r>
-      <w:r>
-        <w:t>can</w:t>
-      </w:r>
-      <w:r>
-        <w:t xml:space="preserve"> no longer run on these </w:t>
-      </w:r>
-      <w:r>
-        <w:t xml:space="preserve">older </w:t>
-      </w:r>
-      <w:r>
-        <w:t xml:space="preserve">projects because they don't have an </w:t>
-      </w:r>
-      <w:proofErr w:type="spellStart"/>
-      <w:r>
-        <w:t>FVSOUT_TREE_LIST.db</w:t>
-      </w:r>
-      <w:proofErr w:type="spellEnd"/>
-      <w:r>
-        <w:t xml:space="preserve">. </w:t>
-      </w:r>
-      <w:r>
-        <w:t xml:space="preserve">It </w:t>
-      </w:r>
-      <w:r>
-        <w:t>may be</w:t>
-      </w:r>
-      <w:r>
-        <w:t xml:space="preserve"> possible to manually load the </w:t>
-      </w:r>
-      <w:proofErr w:type="spellStart"/>
-      <w:r>
-        <w:t>FVS_CutTree</w:t>
-      </w:r>
-      <w:proofErr w:type="spellEnd"/>
-      <w:r>
-        <w:t xml:space="preserve"> table from each </w:t>
-      </w:r>
-      <w:proofErr w:type="spellStart"/>
-      <w:r>
-        <w:t>FVS_Tree</w:t>
-      </w:r>
-      <w:proofErr w:type="spellEnd"/>
-      <w:r>
-        <w:t xml:space="preserve"> table in the </w:t>
-      </w:r>
-      <w:proofErr w:type="spellStart"/>
-      <w:r>
-        <w:t>BiosumCalc</w:t>
-      </w:r>
-      <w:proofErr w:type="spellEnd"/>
-      <w:r>
-        <w:t xml:space="preserve"> director(</w:t>
-      </w:r>
-      <w:proofErr w:type="spellStart"/>
-      <w:r>
-        <w:t>ies</w:t>
-      </w:r>
-      <w:proofErr w:type="spellEnd"/>
-      <w:r>
-        <w:t>) if necessary</w:t>
-      </w:r>
-      <w:r>
-        <w:t>. Please contact BioSum support for instructions.</w:t>
+        <w:t xml:space="preserve">This database lives in the analyst’s </w:t>
+      </w:r>
+      <w:proofErr w:type="spellStart"/>
+      <w:r>
+        <w:t>AppData</w:t>
+      </w:r>
+      <w:proofErr w:type="spellEnd"/>
+      <w:r>
+        <w:t xml:space="preserve"> directory and contains system-maintained reference tables for BioSum. We are updating the </w:t>
+      </w:r>
+      <w:proofErr w:type="spellStart"/>
+      <w:r>
+        <w:t>fiadb_fvs_variant</w:t>
+      </w:r>
+      <w:proofErr w:type="spellEnd"/>
+      <w:r>
+        <w:t xml:space="preserve"> table with this release. BioSum will automatically start using the new table, but any pre-existing customizations to this table will be lost.</w:t>
       </w:r>
       <w:r>
         <w:br/>
@@ -231,19 +177,89 @@
         <w:rPr>
           <w:b/>
         </w:rPr>
-        <w:t>Updates to FVS sequence number definition screen</w:t>
-      </w:r>
-      <w:r>
-        <w:rPr>
-          <w:b/>
-        </w:rPr>
-        <w:t xml:space="preserve"> (5.10.0)</w:t>
+        <w:t>FVS Output Data</w:t>
       </w:r>
       <w:r>
         <w:t xml:space="preserve">: </w:t>
       </w:r>
       <w:r>
-        <w:t>Functional and cosmetic changes have been made to the FVS sequence number definition screen to make it easier to use and understand. Sequence numbers can be assigned to multiple tables at the same time. The selection of sequence number templates has been updated to reflect commonly used BioSum configurations.</w:t>
+        <w:t xml:space="preserve">Sequence number definitions have been migrated to SQLite. There is a new database in the project </w:t>
+      </w:r>
+      <w:proofErr w:type="spellStart"/>
+      <w:r>
+        <w:t>db</w:t>
+      </w:r>
+      <w:proofErr w:type="spellEnd"/>
+      <w:r>
+        <w:t xml:space="preserve"> folder named </w:t>
+      </w:r>
+      <w:proofErr w:type="spellStart"/>
+      <w:r>
+        <w:t>fvsmaster.db</w:t>
+      </w:r>
+      <w:proofErr w:type="spellEnd"/>
+      <w:r>
+        <w:t xml:space="preserve"> that stores the sequence number definitions. As part of the upgrade process, any sequence number settings will be copied from the old tables in fvsmaster.accdb to this new database. These old tables will remain untouched in fvsmaster.accdb if needed for reconciliation.</w:t>
+      </w:r>
+      <w:r>
+        <w:br/>
+      </w:r>
+      <w:r>
+        <w:br/>
+        <w:t xml:space="preserve">The FVS Output audits and append process have been migrated to SQLite. There is no longer a need to create Access databases from the </w:t>
+      </w:r>
+      <w:proofErr w:type="spellStart"/>
+      <w:r>
+        <w:t>FVSOut.db</w:t>
+      </w:r>
+      <w:proofErr w:type="spellEnd"/>
+      <w:r>
+        <w:t xml:space="preserve"> and this button has been removed</w:t>
+      </w:r>
+      <w:r>
+        <w:t xml:space="preserve">. Note that the </w:t>
+      </w:r>
+      <w:r>
+        <w:t>PREPOST_FVS_</w:t>
+      </w:r>
+      <w:r>
+        <w:t>XXX</w:t>
+      </w:r>
+      <w:r>
+        <w:t>.ACCDB</w:t>
+      </w:r>
+      <w:r>
+        <w:t xml:space="preserve"> </w:t>
+      </w:r>
+      <w:r>
+        <w:t xml:space="preserve">databases </w:t>
+      </w:r>
+      <w:r>
+        <w:t>in the project data folder will NOT be migrated to SQLite as part of the upgrade process. Analysts will need to re-run the FVS audits and append process following the upgrade of legacy projects to v5.11.0. Audit output has been consolidated in the data/</w:t>
+      </w:r>
+      <w:proofErr w:type="spellStart"/>
+      <w:r>
+        <w:t>FVS_AUDITS.db</w:t>
+      </w:r>
+      <w:proofErr w:type="spellEnd"/>
+      <w:r>
+        <w:t xml:space="preserve"> database. The PRE/POST FVS Out tables are now in a single </w:t>
+      </w:r>
+      <w:proofErr w:type="spellStart"/>
+      <w:r>
+        <w:t>PREPOST_FVSOUT.db</w:t>
+      </w:r>
+      <w:proofErr w:type="spellEnd"/>
+      <w:r>
+        <w:t xml:space="preserve"> in the data folder next to the </w:t>
+      </w:r>
+      <w:proofErr w:type="spellStart"/>
+      <w:r>
+        <w:t>FVS_AUDITS.db</w:t>
+      </w:r>
+      <w:proofErr w:type="spellEnd"/>
+      <w:r>
+        <w:t>.</w:t>
       </w:r>
       <w:r>
         <w:br/>
@@ -257,36 +273,134 @@
           <w:numId w:val="1"/>
         </w:numPr>
       </w:pPr>
-      <w:r>
-        <w:rPr>
-          <w:b/>
-        </w:rPr>
-        <w:t>Additional</w:t>
-      </w:r>
-      <w:r>
-        <w:rPr>
-          <w:b/>
-        </w:rPr>
-        <w:t xml:space="preserve"> harvest costs can now be assessed using variable in the KCP file (5.10.1)</w:t>
-      </w:r>
-      <w:r>
-        <w:t>: Additional harvest costs can be assessed at the Rx/</w:t>
-      </w:r>
-      <w:proofErr w:type="spellStart"/>
-      <w:r>
-        <w:t>RxYear</w:t>
-      </w:r>
-      <w:proofErr w:type="spellEnd"/>
-      <w:r>
-        <w:t xml:space="preserve"> level by configuring flags in the </w:t>
-      </w:r>
-      <w:proofErr w:type="spellStart"/>
-      <w:r>
-        <w:t>FVS_Compute</w:t>
-      </w:r>
-      <w:proofErr w:type="spellEnd"/>
-      <w:r>
-        <w:t xml:space="preserve"> table using KCP file directives. The dollar amount of the costs is configured in the Processor module. Please see the user guide for details.</w:t>
+      <w:proofErr w:type="spellStart"/>
+      <w:r>
+        <w:rPr>
+          <w:b/>
+        </w:rPr>
+        <w:t>OpCost</w:t>
+      </w:r>
+      <w:proofErr w:type="spellEnd"/>
+      <w:r>
+        <w:rPr>
+          <w:b/>
+        </w:rPr>
+        <w:t xml:space="preserve"> 10.</w:t>
+      </w:r>
+      <w:r>
+        <w:rPr>
+          <w:b/>
+        </w:rPr>
+        <w:t>1</w:t>
+      </w:r>
+      <w:r>
+        <w:rPr>
+          <w:b/>
+        </w:rPr>
+        <w:t>.</w:t>
+      </w:r>
+      <w:r>
+        <w:rPr>
+          <w:b/>
+        </w:rPr>
+        <w:t>6</w:t>
+      </w:r>
+      <w:r>
+        <w:t>:</w:t>
+      </w:r>
+      <w:r>
+        <w:t xml:space="preserve"> </w:t>
+      </w:r>
+      <w:proofErr w:type="spellStart"/>
+      <w:r>
+        <w:t>OpCost</w:t>
+      </w:r>
+      <w:proofErr w:type="spellEnd"/>
+      <w:r>
+        <w:t xml:space="preserve"> inputs, configurations, and outputs have all been migrated to SQLite. Analysts will need to reset the ‘Directory Path of the </w:t>
+      </w:r>
+      <w:proofErr w:type="gramStart"/>
+      <w:r>
+        <w:t>OPCOST .R</w:t>
+      </w:r>
+      <w:proofErr w:type="gramEnd"/>
+      <w:r>
+        <w:t xml:space="preserve"> file name’ in the ‘Settings’ menu to </w:t>
+      </w:r>
+      <w:r>
+        <w:t xml:space="preserve">"C:\Program Files\FIA PNW Portland Forestry Sciences Lab\FIA </w:t>
+      </w:r>
+      <w:proofErr w:type="spellStart"/>
+      <w:r>
+        <w:t>Biosum</w:t>
+      </w:r>
+      <w:proofErr w:type="spellEnd"/>
+      <w:r>
+        <w:t xml:space="preserve"> 5.11.0\</w:t>
+      </w:r>
+      <w:proofErr w:type="spellStart"/>
+      <w:r>
+        <w:t>opcost</w:t>
+      </w:r>
+      <w:proofErr w:type="spellEnd"/>
+      <w:r>
+        <w:t>\Opcost_10_1_6.R"</w:t>
+      </w:r>
+      <w:r>
+        <w:t>.</w:t>
+      </w:r>
+      <w:r>
+        <w:br/>
+      </w:r>
+      <w:r>
+        <w:br/>
+        <w:t xml:space="preserve">A prerequisite of </w:t>
+      </w:r>
+      <w:proofErr w:type="spellStart"/>
+      <w:r>
+        <w:t>OpCost</w:t>
+      </w:r>
+      <w:proofErr w:type="spellEnd"/>
+      <w:r>
+        <w:t xml:space="preserve"> 10.1.6 is the </w:t>
+      </w:r>
+      <w:proofErr w:type="spellStart"/>
+      <w:r>
+        <w:t>RSQLite</w:t>
+      </w:r>
+      <w:proofErr w:type="spellEnd"/>
+      <w:r>
+        <w:t xml:space="preserve"> package. This package needs to be installed if it is not present in the R installation. The RODBC package is no longer required.</w:t>
+      </w:r>
+      <w:r>
+        <w:br/>
+      </w:r>
+      <w:r>
+        <w:br/>
+      </w:r>
+      <w:proofErr w:type="spellStart"/>
+      <w:r>
+        <w:t>OpCost</w:t>
+      </w:r>
+      <w:proofErr w:type="spellEnd"/>
+      <w:r>
+        <w:t xml:space="preserve"> relies on configuration tables stored in the </w:t>
+      </w:r>
+      <w:proofErr w:type="spellStart"/>
+      <w:r>
+        <w:t>opcost_ref.db</w:t>
+      </w:r>
+      <w:proofErr w:type="spellEnd"/>
+      <w:r>
+        <w:t xml:space="preserve"> which should be located in the </w:t>
+      </w:r>
+      <w:proofErr w:type="spellStart"/>
+      <w:r>
+        <w:t>db</w:t>
+      </w:r>
+      <w:proofErr w:type="spellEnd"/>
+      <w:r>
+        <w:t xml:space="preserve"> folder of every project. This database should be copied into the correct location for legacy projects when the conversion script runs.</w:t>
       </w:r>
       <w:r>
         <w:br/>
@@ -301,38 +415,844 @@
         </w:numPr>
       </w:pPr>
       <w:r>
-        <w:t>Many</w:t>
-      </w:r>
-      <w:r>
-        <w:t xml:space="preserve"> additional minor enhancements are described in the BioSum </w:t>
-      </w:r>
-      <w:r>
-        <w:t>online release documentation</w:t>
-      </w:r>
-      <w:r>
-        <w:t xml:space="preserve"> for </w:t>
+        <w:rPr>
+          <w:b/>
+        </w:rPr>
+        <w:t>Processor</w:t>
+      </w:r>
+      <w:r>
+        <w:t xml:space="preserve">: </w:t>
+      </w:r>
+      <w:r>
+        <w:t xml:space="preserve">Processor configuration tables and system outputs will be stored in SQLite databases </w:t>
+      </w:r>
+      <w:r>
+        <w:t>starting</w:t>
+      </w:r>
+      <w:r>
+        <w:t xml:space="preserve"> with this release. For older projects configurations will be migrated from </w:t>
+      </w:r>
+      <w:r>
+        <w:t>scenario_processor_rule_definitions.mdb</w:t>
+      </w:r>
+      <w:r>
+        <w:t xml:space="preserve"> to </w:t>
+      </w:r>
+      <w:proofErr w:type="spellStart"/>
+      <w:r>
+        <w:t>scenario_processor_rule_definitions.db</w:t>
+      </w:r>
+      <w:proofErr w:type="spellEnd"/>
+      <w:r>
+        <w:t xml:space="preserve"> as part of the upgrade process, but the older .</w:t>
+      </w:r>
+      <w:proofErr w:type="spellStart"/>
+      <w:r>
+        <w:t>mdb</w:t>
+      </w:r>
+      <w:proofErr w:type="spellEnd"/>
+      <w:r>
+        <w:t xml:space="preserve"> file will be left in place for reconciliation purposes.</w:t>
+      </w:r>
+      <w:r>
+        <w:br/>
+      </w:r>
+      <w:r>
+        <w:br/>
+      </w:r>
+      <w:r>
+        <w:lastRenderedPageBreak/>
+        <w:t>The scenario_results.mdb files for existing scenarios will not be converted. To generate Processor output that can be consumed by Treatment Optimizer, processor scenarios will need to be re-run for all variant packages.</w:t>
+      </w:r>
+      <w:r>
+        <w:br/>
+      </w:r>
+    </w:p>
+    <w:p>
+      <w:pPr>
+        <w:pStyle w:val="ListParagraph"/>
+        <w:numPr>
+          <w:ilvl w:val="0"/>
+          <w:numId w:val="1"/>
+        </w:numPr>
+      </w:pPr>
+      <w:r>
+        <w:rPr>
+          <w:b/>
+        </w:rPr>
+        <w:t>GIS data</w:t>
+      </w:r>
+      <w:r>
+        <w:t xml:space="preserve">: The process that loads user-supplied travel times and processing sites into a BioSum project has been converted to use SQLite for data storage. The user-supplied data must be created in an SQLite database. Analysts have the option of downloading the </w:t>
+      </w:r>
+      <w:proofErr w:type="spellStart"/>
+      <w:r>
+        <w:t>gis_travel_times_master.db</w:t>
+      </w:r>
+      <w:proofErr w:type="spellEnd"/>
+      <w:r>
+        <w:t xml:space="preserve"> from the </w:t>
       </w:r>
       <w:hyperlink r:id="rId5" w:history="1">
         <w:r>
           <w:rPr>
             <w:rStyle w:val="Hyperlink"/>
           </w:rPr>
-          <w:t>v5.10.0</w:t>
+          <w:t>http://biosum.info</w:t>
         </w:r>
       </w:hyperlink>
       <w:r>
-        <w:t xml:space="preserve"> and </w:t>
+        <w:t xml:space="preserve"> site and placing it in their ‘</w:t>
+      </w:r>
+      <w:proofErr w:type="spellStart"/>
+      <w:r>
+        <w:t>AppData</w:t>
+      </w:r>
+      <w:proofErr w:type="spellEnd"/>
+      <w:r>
+        <w:t>’ folder if they don’t want to supply their own data.</w:t>
+      </w:r>
+      <w:r>
+        <w:br/>
+      </w:r>
+      <w:r>
+        <w:br/>
+        <w:t>As part of the upgrade process, existing projects will have the</w:t>
+      </w:r>
+      <w:r>
+        <w:t>ir</w:t>
+      </w:r>
+      <w:r>
+        <w:t xml:space="preserve"> data migrated from /</w:t>
+      </w:r>
+      <w:proofErr w:type="spellStart"/>
+      <w:r>
+        <w:t>gis</w:t>
+      </w:r>
+      <w:proofErr w:type="spellEnd"/>
+      <w:r>
+        <w:t>/</w:t>
+      </w:r>
+      <w:proofErr w:type="spellStart"/>
+      <w:r>
+        <w:t>db</w:t>
+      </w:r>
+      <w:proofErr w:type="spellEnd"/>
+      <w:r>
+        <w:t>/</w:t>
+      </w:r>
+      <w:r>
+        <w:t>gis_travel_times.accdb</w:t>
+      </w:r>
+      <w:r>
+        <w:t xml:space="preserve"> to its SQLite equivalent. Travel times and Processing Sites do not need to be reloaded.</w:t>
+      </w:r>
+      <w:r>
+        <w:br/>
+      </w:r>
+    </w:p>
+    <w:p>
+      <w:pPr>
+        <w:pStyle w:val="ListParagraph"/>
+        <w:numPr>
+          <w:ilvl w:val="0"/>
+          <w:numId w:val="1"/>
+        </w:numPr>
+      </w:pPr>
+      <w:r>
+        <w:rPr>
+          <w:b/>
+        </w:rPr>
+        <w:t>Treatment Optimizer</w:t>
+      </w:r>
+      <w:r>
+        <w:t xml:space="preserve">: Optimizer </w:t>
+      </w:r>
+      <w:r>
+        <w:t>configuration tables and system outputs will be stored in SQLite databases effective with this release. For older projects configurations will be migrated from scenario_</w:t>
+      </w:r>
+      <w:r>
+        <w:t>optimizer</w:t>
+      </w:r>
+      <w:r>
+        <w:t xml:space="preserve">_rule_definitions.mdb to </w:t>
+      </w:r>
+      <w:proofErr w:type="spellStart"/>
+      <w:r>
+        <w:t>scenario_</w:t>
+      </w:r>
+      <w:r>
+        <w:t>optimizer</w:t>
+      </w:r>
+      <w:r>
+        <w:t>_rule_definitions.db</w:t>
+      </w:r>
+      <w:proofErr w:type="spellEnd"/>
+      <w:r>
+        <w:t xml:space="preserve"> as part of the upgrade process, but the older .</w:t>
+      </w:r>
+      <w:proofErr w:type="spellStart"/>
+      <w:r>
+        <w:t>mdb</w:t>
+      </w:r>
+      <w:proofErr w:type="spellEnd"/>
+      <w:r>
+        <w:t xml:space="preserve"> file will be left in place for reconciliation purposes.</w:t>
+      </w:r>
+      <w:r>
+        <w:t xml:space="preserve"> Settings in the optimizer_definitions.accdb will also be migrated.</w:t>
+      </w:r>
+      <w:r>
+        <w:br/>
+      </w:r>
+      <w:r>
+        <w:br/>
+        <w:t xml:space="preserve">Because the FVS PRE-POST tables are now generated in an SQLite database, </w:t>
+      </w:r>
+      <w:r>
+        <w:t>the FVS PRE-POST Context Database option</w:t>
+      </w:r>
+      <w:r>
+        <w:t xml:space="preserve"> has been removed from the ‘Run Optimizer Scenario’ screen.</w:t>
+      </w:r>
+      <w:r>
+        <w:br/>
+      </w:r>
+      <w:r>
+        <w:br/>
+      </w:r>
+      <w:r>
+        <w:t xml:space="preserve">The weighted variables data tables will not be converted for existing projects. Use the “Recalculate All’ button to populate this data before running an Optimizer scenario that uses it. </w:t>
+      </w:r>
+      <w:r>
+        <w:t xml:space="preserve">The </w:t>
+      </w:r>
+      <w:r>
+        <w:t>optimizer</w:t>
+      </w:r>
+      <w:r>
+        <w:t>_results.</w:t>
+      </w:r>
+      <w:r>
+        <w:t>accdb</w:t>
+      </w:r>
+      <w:r>
+        <w:t xml:space="preserve"> files for existing scenarios will not be converted. </w:t>
+      </w:r>
+      <w:r>
+        <w:t xml:space="preserve">Treatment Optimizer scenarios will need to be re-run for all variant packages. Because the output is in SQLite, the ‘Export to SQLite’ button </w:t>
+      </w:r>
+      <w:r>
+        <w:t>has</w:t>
+      </w:r>
+      <w:r>
+        <w:t xml:space="preserve"> been removed.</w:t>
+      </w:r>
+    </w:p>
+    <w:p>
+      <w:pPr>
+        <w:pStyle w:val="ListParagraph"/>
+        <w:ind w:left="360"/>
+        <w:rPr>
+          <w:b/>
+        </w:rPr>
+      </w:pPr>
+      <w:r>
+        <w:br/>
+      </w:r>
+      <w:r>
+        <w:rPr>
+          <w:b/>
+        </w:rPr>
+        <w:t>Quick Reference</w:t>
+      </w:r>
+      <w:r>
+        <w:rPr>
+          <w:b/>
+        </w:rPr>
+        <w:t>: What processes need to be rerun for existing projects?</w:t>
+      </w:r>
+    </w:p>
+    <w:tbl>
+      <w:tblPr>
+        <w:tblStyle w:val="TableGrid"/>
+        <w:tblW w:w="0" w:type="auto"/>
+        <w:tblInd w:w="360" w:type="dxa"/>
+        <w:tblLook w:val="04A0" w:firstRow="1" w:lastRow="0" w:firstColumn="1" w:lastColumn="0" w:noHBand="0" w:noVBand="1"/>
+      </w:tblPr>
+      <w:tblGrid>
+        <w:gridCol w:w="3865"/>
+        <w:gridCol w:w="2160"/>
+        <w:gridCol w:w="3541"/>
+      </w:tblGrid>
+      <w:tr>
+        <w:tc>
+          <w:tcPr>
+            <w:tcW w:w="3865" w:type="dxa"/>
+            <w:shd w:val="clear" w:color="auto" w:fill="E7E6E6" w:themeFill="background2"/>
+          </w:tcPr>
+          <w:p>
+            <w:pPr>
+              <w:pStyle w:val="ListParagraph"/>
+              <w:ind w:left="0"/>
+              <w:rPr>
+                <w:b/>
+              </w:rPr>
+            </w:pPr>
+            <w:r>
+              <w:rPr>
+                <w:b/>
+              </w:rPr>
+              <w:t>Process</w:t>
+            </w:r>
+          </w:p>
+        </w:tc>
+        <w:tc>
+          <w:tcPr>
+            <w:tcW w:w="2160" w:type="dxa"/>
+            <w:shd w:val="clear" w:color="auto" w:fill="E7E6E6" w:themeFill="background2"/>
+          </w:tcPr>
+          <w:p>
+            <w:pPr>
+              <w:pStyle w:val="ListParagraph"/>
+              <w:ind w:left="0"/>
+              <w:rPr>
+                <w:b/>
+              </w:rPr>
+            </w:pPr>
+            <w:r>
+              <w:rPr>
+                <w:b/>
+              </w:rPr>
+              <w:t xml:space="preserve">Rerun with </w:t>
+            </w:r>
+            <w:r>
+              <w:rPr>
+                <w:b/>
+              </w:rPr>
+              <w:t>v</w:t>
+            </w:r>
+            <w:r>
+              <w:rPr>
+                <w:b/>
+              </w:rPr>
+              <w:t>5.11.</w:t>
+            </w:r>
+            <w:proofErr w:type="gramStart"/>
+            <w:r>
+              <w:rPr>
+                <w:b/>
+              </w:rPr>
+              <w:t>0 ?</w:t>
+            </w:r>
+            <w:proofErr w:type="gramEnd"/>
+          </w:p>
+        </w:tc>
+        <w:tc>
+          <w:tcPr>
+            <w:tcW w:w="3541" w:type="dxa"/>
+            <w:shd w:val="clear" w:color="auto" w:fill="E7E6E6" w:themeFill="background2"/>
+          </w:tcPr>
+          <w:p>
+            <w:pPr>
+              <w:pStyle w:val="ListParagraph"/>
+              <w:ind w:left="0"/>
+              <w:rPr>
+                <w:b/>
+              </w:rPr>
+            </w:pPr>
+            <w:r>
+              <w:rPr>
+                <w:b/>
+              </w:rPr>
+              <w:t>Notes</w:t>
+            </w:r>
+          </w:p>
+        </w:tc>
+      </w:tr>
+      <w:tr>
+        <w:tc>
+          <w:tcPr>
+            <w:tcW w:w="3865" w:type="dxa"/>
+          </w:tcPr>
+          <w:p>
+            <w:pPr>
+              <w:pStyle w:val="ListParagraph"/>
+              <w:ind w:left="0"/>
+            </w:pPr>
+            <w:r>
+              <w:t>Loading plot data</w:t>
+            </w:r>
+          </w:p>
+        </w:tc>
+        <w:tc>
+          <w:tcPr>
+            <w:tcW w:w="2160" w:type="dxa"/>
+          </w:tcPr>
+          <w:p>
+            <w:pPr>
+              <w:pStyle w:val="ListParagraph"/>
+              <w:ind w:left="0"/>
+            </w:pPr>
+            <w:r>
+              <w:t>No</w:t>
+            </w:r>
+          </w:p>
+        </w:tc>
+        <w:tc>
+          <w:tcPr>
+            <w:tcW w:w="3541" w:type="dxa"/>
+          </w:tcPr>
+          <w:p>
+            <w:pPr>
+              <w:pStyle w:val="ListParagraph"/>
+              <w:ind w:left="0"/>
+            </w:pPr>
+          </w:p>
+        </w:tc>
+      </w:tr>
+      <w:tr>
+        <w:tc>
+          <w:tcPr>
+            <w:tcW w:w="3865" w:type="dxa"/>
+          </w:tcPr>
+          <w:p>
+            <w:pPr>
+              <w:pStyle w:val="ListParagraph"/>
+              <w:ind w:left="0"/>
+            </w:pPr>
+            <w:r>
+              <w:t>Defining prescriptions</w:t>
+            </w:r>
+          </w:p>
+        </w:tc>
+        <w:tc>
+          <w:tcPr>
+            <w:tcW w:w="2160" w:type="dxa"/>
+          </w:tcPr>
+          <w:p>
+            <w:pPr>
+              <w:pStyle w:val="ListParagraph"/>
+              <w:ind w:left="0"/>
+            </w:pPr>
+            <w:r>
+              <w:t>No</w:t>
+            </w:r>
+          </w:p>
+        </w:tc>
+        <w:tc>
+          <w:tcPr>
+            <w:tcW w:w="3541" w:type="dxa"/>
+          </w:tcPr>
+          <w:p>
+            <w:pPr>
+              <w:pStyle w:val="ListParagraph"/>
+              <w:ind w:left="0"/>
+            </w:pPr>
+          </w:p>
+        </w:tc>
+      </w:tr>
+      <w:tr>
+        <w:tc>
+          <w:tcPr>
+            <w:tcW w:w="3865" w:type="dxa"/>
+          </w:tcPr>
+          <w:p>
+            <w:pPr>
+              <w:pStyle w:val="ListParagraph"/>
+              <w:ind w:left="0"/>
+            </w:pPr>
+            <w:r>
+              <w:t xml:space="preserve">Running FVS to generate an </w:t>
+            </w:r>
+            <w:proofErr w:type="spellStart"/>
+            <w:r>
+              <w:t>FVSOut.db</w:t>
+            </w:r>
+            <w:proofErr w:type="spellEnd"/>
+          </w:p>
+        </w:tc>
+        <w:tc>
+          <w:tcPr>
+            <w:tcW w:w="2160" w:type="dxa"/>
+          </w:tcPr>
+          <w:p>
+            <w:pPr>
+              <w:pStyle w:val="ListParagraph"/>
+              <w:ind w:left="0"/>
+            </w:pPr>
+            <w:r>
+              <w:t>No</w:t>
+            </w:r>
+          </w:p>
+        </w:tc>
+        <w:tc>
+          <w:tcPr>
+            <w:tcW w:w="3541" w:type="dxa"/>
+          </w:tcPr>
+          <w:p>
+            <w:pPr>
+              <w:pStyle w:val="ListParagraph"/>
+              <w:ind w:left="0"/>
+            </w:pPr>
+          </w:p>
+        </w:tc>
+      </w:tr>
+      <w:tr>
+        <w:tc>
+          <w:tcPr>
+            <w:tcW w:w="3865" w:type="dxa"/>
+          </w:tcPr>
+          <w:p>
+            <w:pPr>
+              <w:pStyle w:val="ListParagraph"/>
+              <w:ind w:left="0"/>
+            </w:pPr>
+            <w:r>
+              <w:t>Audits related to FVS Output data</w:t>
+            </w:r>
+          </w:p>
+        </w:tc>
+        <w:tc>
+          <w:tcPr>
+            <w:tcW w:w="2160" w:type="dxa"/>
+          </w:tcPr>
+          <w:p>
+            <w:pPr>
+              <w:pStyle w:val="ListParagraph"/>
+              <w:ind w:left="0"/>
+            </w:pPr>
+            <w:r>
+              <w:t>Recommended</w:t>
+            </w:r>
+          </w:p>
+        </w:tc>
+        <w:tc>
+          <w:tcPr>
+            <w:tcW w:w="3541" w:type="dxa"/>
+          </w:tcPr>
+          <w:p>
+            <w:pPr>
+              <w:pStyle w:val="ListParagraph"/>
+              <w:ind w:left="0"/>
+            </w:pPr>
+            <w:r>
+              <w:t xml:space="preserve">FVS </w:t>
+            </w:r>
+            <w:r>
+              <w:t>Append Output</w:t>
+            </w:r>
+            <w:r>
+              <w:t xml:space="preserve"> needs to be re-run</w:t>
+            </w:r>
+          </w:p>
+        </w:tc>
+      </w:tr>
+      <w:tr>
+        <w:tc>
+          <w:tcPr>
+            <w:tcW w:w="3865" w:type="dxa"/>
+          </w:tcPr>
+          <w:p>
+            <w:pPr>
+              <w:pStyle w:val="ListParagraph"/>
+              <w:ind w:left="0"/>
+            </w:pPr>
+            <w:r>
+              <w:t>FVS Append Output</w:t>
+            </w:r>
+          </w:p>
+        </w:tc>
+        <w:tc>
+          <w:tcPr>
+            <w:tcW w:w="2160" w:type="dxa"/>
+          </w:tcPr>
+          <w:p>
+            <w:pPr>
+              <w:pStyle w:val="ListParagraph"/>
+              <w:ind w:left="0"/>
+              <w:rPr>
+                <w:b/>
+              </w:rPr>
+            </w:pPr>
+            <w:r>
+              <w:rPr>
+                <w:b/>
+              </w:rPr>
+              <w:t>Yes</w:t>
+            </w:r>
+          </w:p>
+        </w:tc>
+        <w:tc>
+          <w:tcPr>
+            <w:tcW w:w="3541" w:type="dxa"/>
+          </w:tcPr>
+          <w:p>
+            <w:pPr>
+              <w:pStyle w:val="ListParagraph"/>
+              <w:ind w:left="0"/>
+            </w:pPr>
+            <w:r>
+              <w:t>Required by Processor, Optim</w:t>
+            </w:r>
+            <w:r>
+              <w:t>i</w:t>
+            </w:r>
+            <w:r>
+              <w:t>zer</w:t>
+            </w:r>
+          </w:p>
+        </w:tc>
+      </w:tr>
+      <w:tr>
+        <w:tc>
+          <w:tcPr>
+            <w:tcW w:w="3865" w:type="dxa"/>
+          </w:tcPr>
+          <w:p>
+            <w:pPr>
+              <w:pStyle w:val="ListParagraph"/>
+              <w:ind w:left="0"/>
+            </w:pPr>
+            <w:r>
+              <w:t>Run Processor scenario(s)</w:t>
+            </w:r>
+          </w:p>
+        </w:tc>
+        <w:tc>
+          <w:tcPr>
+            <w:tcW w:w="2160" w:type="dxa"/>
+          </w:tcPr>
+          <w:p>
+            <w:pPr>
+              <w:pStyle w:val="ListParagraph"/>
+              <w:ind w:left="0"/>
+              <w:rPr>
+                <w:b/>
+              </w:rPr>
+            </w:pPr>
+            <w:r>
+              <w:rPr>
+                <w:b/>
+              </w:rPr>
+              <w:t>Yes</w:t>
+            </w:r>
+          </w:p>
+        </w:tc>
+        <w:tc>
+          <w:tcPr>
+            <w:tcW w:w="3541" w:type="dxa"/>
+          </w:tcPr>
+          <w:p>
+            <w:pPr>
+              <w:pStyle w:val="ListParagraph"/>
+              <w:ind w:left="0"/>
+            </w:pPr>
+            <w:r>
+              <w:t>Required by Optimizer</w:t>
+            </w:r>
+          </w:p>
+        </w:tc>
+      </w:tr>
+      <w:tr>
+        <w:tc>
+          <w:tcPr>
+            <w:tcW w:w="3865" w:type="dxa"/>
+          </w:tcPr>
+          <w:p>
+            <w:pPr>
+              <w:pStyle w:val="ListParagraph"/>
+              <w:ind w:left="0"/>
+            </w:pPr>
+            <w:r>
+              <w:t>Load GIS Data</w:t>
+            </w:r>
+          </w:p>
+        </w:tc>
+        <w:tc>
+          <w:tcPr>
+            <w:tcW w:w="2160" w:type="dxa"/>
+          </w:tcPr>
+          <w:p>
+            <w:pPr>
+              <w:pStyle w:val="ListParagraph"/>
+              <w:ind w:left="0"/>
+            </w:pPr>
+            <w:r>
+              <w:t>No</w:t>
+            </w:r>
+          </w:p>
+        </w:tc>
+        <w:tc>
+          <w:tcPr>
+            <w:tcW w:w="3541" w:type="dxa"/>
+          </w:tcPr>
+          <w:p>
+            <w:pPr>
+              <w:pStyle w:val="ListParagraph"/>
+              <w:ind w:left="0"/>
+            </w:pPr>
+            <w:r>
+              <w:t>Existing data will be migrated</w:t>
+            </w:r>
+            <w:bookmarkStart w:id="0" w:name="_GoBack"/>
+            <w:bookmarkEnd w:id="0"/>
+          </w:p>
+        </w:tc>
+      </w:tr>
+      <w:tr>
+        <w:tc>
+          <w:tcPr>
+            <w:tcW w:w="3865" w:type="dxa"/>
+          </w:tcPr>
+          <w:p>
+            <w:pPr>
+              <w:pStyle w:val="ListParagraph"/>
+              <w:ind w:left="0"/>
+            </w:pPr>
+            <w:r>
+              <w:t>Optimizer calculated variables</w:t>
+            </w:r>
+          </w:p>
+        </w:tc>
+        <w:tc>
+          <w:tcPr>
+            <w:tcW w:w="2160" w:type="dxa"/>
+          </w:tcPr>
+          <w:p>
+            <w:pPr>
+              <w:pStyle w:val="ListParagraph"/>
+              <w:ind w:left="0"/>
+              <w:rPr>
+                <w:b/>
+              </w:rPr>
+            </w:pPr>
+            <w:r>
+              <w:rPr>
+                <w:b/>
+              </w:rPr>
+              <w:t>Yes</w:t>
+            </w:r>
+          </w:p>
+        </w:tc>
+        <w:tc>
+          <w:tcPr>
+            <w:tcW w:w="3541" w:type="dxa"/>
+          </w:tcPr>
+          <w:p>
+            <w:pPr>
+              <w:pStyle w:val="ListParagraph"/>
+              <w:ind w:left="0"/>
+            </w:pPr>
+            <w:r>
+              <w:t>Uses SQLite FVS Output</w:t>
+            </w:r>
+            <w:r>
+              <w:t>. Use ‘Recalculate All’ button</w:t>
+            </w:r>
+          </w:p>
+        </w:tc>
+      </w:tr>
+      <w:tr>
+        <w:tc>
+          <w:tcPr>
+            <w:tcW w:w="3865" w:type="dxa"/>
+          </w:tcPr>
+          <w:p>
+            <w:pPr>
+              <w:pStyle w:val="ListParagraph"/>
+              <w:ind w:left="0"/>
+            </w:pPr>
+            <w:r>
+              <w:t>Run O</w:t>
+            </w:r>
+            <w:r>
+              <w:t>ptimizer scenario</w:t>
+            </w:r>
+            <w:r>
+              <w:t>(</w:t>
+            </w:r>
+            <w:r>
+              <w:t>s</w:t>
+            </w:r>
+            <w:r>
+              <w:t>)</w:t>
+            </w:r>
+          </w:p>
+        </w:tc>
+        <w:tc>
+          <w:tcPr>
+            <w:tcW w:w="2160" w:type="dxa"/>
+          </w:tcPr>
+          <w:p>
+            <w:pPr>
+              <w:pStyle w:val="ListParagraph"/>
+              <w:ind w:left="0"/>
+              <w:rPr>
+                <w:b/>
+              </w:rPr>
+            </w:pPr>
+            <w:r>
+              <w:rPr>
+                <w:b/>
+              </w:rPr>
+              <w:t>Yes</w:t>
+            </w:r>
+          </w:p>
+        </w:tc>
+        <w:tc>
+          <w:tcPr>
+            <w:tcW w:w="3541" w:type="dxa"/>
+          </w:tcPr>
+          <w:p>
+            <w:pPr>
+              <w:pStyle w:val="ListParagraph"/>
+              <w:ind w:left="0"/>
+            </w:pPr>
+          </w:p>
+        </w:tc>
+      </w:tr>
+    </w:tbl>
+    <w:p>
+      <w:pPr>
+        <w:pStyle w:val="ListParagraph"/>
+        <w:ind w:left="360"/>
+      </w:pPr>
+      <w:r>
+        <w:br/>
+      </w:r>
+    </w:p>
+    <w:p>
+      <w:pPr>
+        <w:pStyle w:val="ListParagraph"/>
+        <w:numPr>
+          <w:ilvl w:val="0"/>
+          <w:numId w:val="1"/>
+        </w:numPr>
+      </w:pPr>
+      <w:r>
+        <w:t xml:space="preserve">Many additional minor enhancements are described in the BioSum </w:t>
       </w:r>
       <w:hyperlink r:id="rId6" w:history="1">
         <w:r>
           <w:rPr>
             <w:rStyle w:val="Hyperlink"/>
           </w:rPr>
-          <w:t>v5.10.1</w:t>
+          <w:t>online r</w:t>
+        </w:r>
+        <w:r>
+          <w:rPr>
+            <w:rStyle w:val="Hyperlink"/>
+          </w:rPr>
+          <w:t>e</w:t>
+        </w:r>
+        <w:r>
+          <w:rPr>
+            <w:rStyle w:val="Hyperlink"/>
+          </w:rPr>
+          <w:t>lease documentation</w:t>
         </w:r>
       </w:hyperlink>
-      <w:bookmarkStart w:id="0" w:name="_GoBack"/>
-      <w:bookmarkEnd w:id="0"/>
       <w:r>
         <w:t>.</w:t>
       </w:r>
@@ -912,6 +1832,25 @@
       <w:u w:val="single"/>
     </w:rPr>
   </w:style>
+  <w:style w:type="table" w:styleId="TableGrid">
+    <w:name w:val="Table Grid"/>
+    <w:basedOn w:val="TableNormal"/>
+    <w:uiPriority w:val="39"/>
+    <w:rsid w:val="004575D0"/>
+    <w:pPr>
+      <w:spacing w:after="0" w:line="240" w:lineRule="auto"/>
+    </w:pPr>
+    <w:tblPr>
+      <w:tblBorders>
+        <w:top w:val="single" w:sz="4" w:space="0" w:color="auto"/>
+        <w:left w:val="single" w:sz="4" w:space="0" w:color="auto"/>
+        <w:bottom w:val="single" w:sz="4" w:space="0" w:color="auto"/>
+        <w:right w:val="single" w:sz="4" w:space="0" w:color="auto"/>
+        <w:insideH w:val="single" w:sz="4" w:space="0" w:color="auto"/>
+        <w:insideV w:val="single" w:sz="4" w:space="0" w:color="auto"/>
+      </w:tblBorders>
+    </w:tblPr>
+  </w:style>
 </w:styles>
 </file>
 

</xml_diff>

<commit_message>
Update release notes for final v5.11.0
</commit_message>
<xml_diff>
--- a/Help/RELEASE_NOTES.docx
+++ b/Help/RELEASE_NOTES.docx
@@ -16,7 +16,15 @@
         <w:br/>
       </w:r>
       <w:r>
-        <w:t>May 15, 2024</w:t>
+        <w:t xml:space="preserve">August </w:t>
+      </w:r>
+      <w:r>
+        <w:t>6</w:t>
+      </w:r>
+      <w:bookmarkStart w:id="0" w:name="_GoBack"/>
+      <w:bookmarkEnd w:id="0"/>
+      <w:r>
+        <w:t>, 2024</w:t>
       </w:r>
     </w:p>
     <w:p>
@@ -54,7 +62,25 @@
         <w:rPr>
           <w:b/>
         </w:rPr>
-        <w:t xml:space="preserve">BioSum 5.11.0 is a departure from </w:t>
+        <w:t xml:space="preserve">Please read these notes in their entirety before converting an existing BioSum project as there are many changes in database architecture and some specific actions required to ensure a smooth transition. </w:t>
+      </w:r>
+      <w:r>
+        <w:rPr>
+          <w:b/>
+        </w:rPr>
+        <w:t xml:space="preserve">BioSum 5.11.0 is a </w:t>
+      </w:r>
+      <w:r>
+        <w:rPr>
+          <w:b/>
+        </w:rPr>
+        <w:t xml:space="preserve">significant </w:t>
+      </w:r>
+      <w:r>
+        <w:rPr>
+          <w:b/>
+        </w:rPr>
+        <w:t xml:space="preserve">departure from </w:t>
       </w:r>
       <w:r>
         <w:rPr>
@@ -66,51 +92,143 @@
         <w:rPr>
           <w:b/>
         </w:rPr>
-        <w:t xml:space="preserve"> versions of BioSum and is the first version to replace MS Access databases with SQLite databases in significant parts of the application. An existing BioSum project must be at v5.10.1 before it can be upgraded to v5.11.0. BioSum should migrate the affected databases to SQLite when the project is opened, but details are provided below </w:t>
-      </w:r>
-      <w:r>
-        <w:rPr>
-          <w:b/>
-        </w:rPr>
-        <w:t>to</w:t>
-      </w:r>
-      <w:r>
-        <w:rPr>
-          <w:b/>
-        </w:rPr>
-        <w:t xml:space="preserve"> </w:t>
-      </w:r>
-      <w:proofErr w:type="gramStart"/>
-      <w:r>
-        <w:rPr>
-          <w:b/>
-        </w:rPr>
-        <w:t>offer assistance</w:t>
-      </w:r>
-      <w:proofErr w:type="gramEnd"/>
-      <w:r>
-        <w:rPr>
-          <w:b/>
-        </w:rPr>
-        <w:t>,</w:t>
-      </w:r>
-      <w:r>
-        <w:rPr>
-          <w:b/>
-        </w:rPr>
-        <w:t xml:space="preserve"> if this is unsuccessful. Because of the scope of the database changes, once a project is migrated to v5.11.0, it should</w:t>
-      </w:r>
-      <w:r>
-        <w:rPr>
-          <w:b/>
-        </w:rPr>
-        <w:t xml:space="preserve"> not</w:t>
-      </w:r>
-      <w:r>
-        <w:rPr>
-          <w:b/>
-        </w:rPr>
-        <w:t xml:space="preserve"> be opened again in v5.10.1.</w:t>
+        <w:t xml:space="preserve"> versions of BioSum </w:t>
+      </w:r>
+      <w:r>
+        <w:rPr>
+          <w:b/>
+        </w:rPr>
+        <w:t xml:space="preserve">in that it </w:t>
+      </w:r>
+      <w:r>
+        <w:rPr>
+          <w:b/>
+        </w:rPr>
+        <w:t xml:space="preserve">is the first version to replace MS Access databases with SQLite databases in </w:t>
+      </w:r>
+      <w:r>
+        <w:rPr>
+          <w:b/>
+        </w:rPr>
+        <w:t xml:space="preserve">many </w:t>
+      </w:r>
+      <w:r>
+        <w:rPr>
+          <w:b/>
+        </w:rPr>
+        <w:t xml:space="preserve">parts of the application. An existing BioSum project must be at v5.10.1 before it can be upgraded to v5.11.0. BioSum </w:t>
+      </w:r>
+      <w:r>
+        <w:rPr>
+          <w:b/>
+        </w:rPr>
+        <w:t xml:space="preserve">will (ideally) automatically </w:t>
+      </w:r>
+      <w:r>
+        <w:rPr>
+          <w:b/>
+        </w:rPr>
+        <w:t xml:space="preserve">migrate the affected databases to SQLite when </w:t>
+      </w:r>
+      <w:r>
+        <w:rPr>
+          <w:b/>
+        </w:rPr>
+        <w:t xml:space="preserve">a v5.10.1 </w:t>
+      </w:r>
+      <w:r>
+        <w:rPr>
+          <w:b/>
+        </w:rPr>
+        <w:t>project is opened</w:t>
+      </w:r>
+      <w:r>
+        <w:rPr>
+          <w:b/>
+        </w:rPr>
+        <w:t>. If the conversion is not successful</w:t>
+      </w:r>
+      <w:r>
+        <w:rPr>
+          <w:b/>
+        </w:rPr>
+        <w:t xml:space="preserve">, </w:t>
+      </w:r>
+      <w:r>
+        <w:rPr>
+          <w:b/>
+        </w:rPr>
+        <w:t xml:space="preserve">the </w:t>
+      </w:r>
+      <w:r>
+        <w:rPr>
+          <w:b/>
+        </w:rPr>
+        <w:t xml:space="preserve">details provided below </w:t>
+      </w:r>
+      <w:r>
+        <w:rPr>
+          <w:b/>
+        </w:rPr>
+        <w:t xml:space="preserve">may be of </w:t>
+      </w:r>
+      <w:r>
+        <w:rPr>
+          <w:b/>
+        </w:rPr>
+        <w:t xml:space="preserve">assistance </w:t>
+      </w:r>
+      <w:r>
+        <w:rPr>
+          <w:b/>
+        </w:rPr>
+        <w:t>in completing a successful upgrade of your project</w:t>
+      </w:r>
+      <w:r>
+        <w:rPr>
+          <w:b/>
+        </w:rPr>
+        <w:t xml:space="preserve">. Because of the scope of the database changes, once a project is migrated to v5.11.0, </w:t>
+      </w:r>
+      <w:r>
+        <w:rPr>
+          <w:b/>
+          <w:u w:val="single"/>
+        </w:rPr>
+        <w:t xml:space="preserve">it </w:t>
+      </w:r>
+      <w:r>
+        <w:rPr>
+          <w:b/>
+          <w:u w:val="single"/>
+        </w:rPr>
+        <w:t xml:space="preserve">must </w:t>
+      </w:r>
+      <w:r>
+        <w:rPr>
+          <w:b/>
+          <w:u w:val="single"/>
+        </w:rPr>
+        <w:t>not</w:t>
+      </w:r>
+      <w:r>
+        <w:rPr>
+          <w:b/>
+          <w:u w:val="single"/>
+        </w:rPr>
+        <w:t xml:space="preserve"> be opened again in v5.10.1</w:t>
+      </w:r>
+      <w:r>
+        <w:rPr>
+          <w:b/>
+        </w:rPr>
+        <w:t xml:space="preserve"> as doing so may corrupt the project irretrievably</w:t>
+      </w:r>
+      <w:r>
+        <w:rPr>
+          <w:b/>
+        </w:rPr>
+        <w:t>.</w:t>
       </w:r>
       <w:r>
         <w:rPr>
@@ -162,6 +280,9 @@
         <w:t xml:space="preserve"> table with this release. BioSum will automatically start using the new table, but any pre-existing customizations to this table will be lost.</w:t>
       </w:r>
       <w:r>
+        <w:t xml:space="preserve"> The first time v5.11.0 is started, it will download the new database. This database is quite large so be patient if BioSum takes longer than usual to start up the first time.</w:t>
+      </w:r>
+      <w:r>
         <w:br/>
       </w:r>
     </w:p>
@@ -251,13 +372,19 @@
       </w:r>
       <w:proofErr w:type="spellEnd"/>
       <w:r>
-        <w:t xml:space="preserve"> in the data folder next to the </w:t>
+        <w:t xml:space="preserve"> in the data folder </w:t>
+      </w:r>
+      <w:r>
+        <w:t xml:space="preserve">(same location as </w:t>
       </w:r>
       <w:proofErr w:type="spellStart"/>
       <w:r>
         <w:t>FVS_AUDITS.db</w:t>
       </w:r>
       <w:proofErr w:type="spellEnd"/>
+      <w:r>
+        <w:t>)</w:t>
+      </w:r>
       <w:r>
         <w:t>.</w:t>
       </w:r>
@@ -370,7 +497,21 @@
       </w:r>
       <w:proofErr w:type="spellEnd"/>
       <w:r>
-        <w:t xml:space="preserve"> package. This package needs to be installed if it is not present in the R installation. The RODBC package is no longer required.</w:t>
+        <w:t xml:space="preserve"> package. This package needs to be installed if it is not present in the R installation. The RODBC package is no longer required</w:t>
+      </w:r>
+      <w:r>
+        <w:t xml:space="preserve"> or used as of </w:t>
+      </w:r>
+      <w:proofErr w:type="spellStart"/>
+      <w:r>
+        <w:t>OpCost</w:t>
+      </w:r>
+      <w:proofErr w:type="spellEnd"/>
+      <w:r>
+        <w:t xml:space="preserve"> 10.1.6</w:t>
+      </w:r>
+      <w:r>
+        <w:t>.</w:t>
       </w:r>
       <w:r>
         <w:br/>
@@ -400,7 +541,13 @@
       </w:r>
       <w:proofErr w:type="spellEnd"/>
       <w:r>
-        <w:t xml:space="preserve"> folder of every project. This database should be copied into the correct location for legacy projects when the conversion script runs.</w:t>
+        <w:t xml:space="preserve"> folder of every project. This database should be </w:t>
+      </w:r>
+      <w:r>
+        <w:t xml:space="preserve">automatically </w:t>
+      </w:r>
+      <w:r>
+        <w:t>copied into the correct location for legacy projects when the conversion script runs.</w:t>
       </w:r>
       <w:r>
         <w:br/>
@@ -418,6 +565,7 @@
         <w:rPr>
           <w:b/>
         </w:rPr>
+        <w:lastRenderedPageBreak/>
         <w:t>Processor</w:t>
       </w:r>
       <w:r>
@@ -459,10 +607,13 @@
       </w:r>
       <w:r>
         <w:br/>
-      </w:r>
-      <w:r>
-        <w:lastRenderedPageBreak/>
-        <w:t>The scenario_results.mdb files for existing scenarios will not be converted. To generate Processor output that can be consumed by Treatment Optimizer, processor scenarios will need to be re-run for all variant packages.</w:t>
+        <w:t xml:space="preserve">The scenario_results.mdb files for existing scenarios will not be converted. To generate Processor output that can be consumed by Treatment Optimizer, </w:t>
+      </w:r>
+      <w:r>
+        <w:t>processor scenarios will need to be re-run for all variant packages</w:t>
+      </w:r>
+      <w:r>
+        <w:t>.</w:t>
       </w:r>
       <w:r>
         <w:br/>
@@ -510,7 +661,19 @@
       </w:r>
       <w:proofErr w:type="spellEnd"/>
       <w:r>
-        <w:t>’ folder if they don’t want to supply their own data.</w:t>
+        <w:t xml:space="preserve">’ folder if they don’t want to </w:t>
+      </w:r>
+      <w:r>
+        <w:t xml:space="preserve">conduct their own travel time calculations via transportation and mill </w:t>
+      </w:r>
+      <w:r>
+        <w:t>data</w:t>
+      </w:r>
+      <w:r>
+        <w:t xml:space="preserve"> they supply</w:t>
+      </w:r>
+      <w:r>
+        <w:t>.</w:t>
       </w:r>
       <w:r>
         <w:br/>
@@ -607,7 +770,13 @@
       </w:r>
       <w:r>
         <w:br/>
-        <w:t xml:space="preserve">Because the FVS PRE-POST tables are now generated in an SQLite database, </w:t>
+        <w:t xml:space="preserve">Because the FVS PRE-POST tables are now </w:t>
+      </w:r>
+      <w:r>
+        <w:t>organized into one</w:t>
+      </w:r>
+      <w:r>
+        <w:t xml:space="preserve"> SQLite database, </w:t>
       </w:r>
       <w:r>
         <w:t>the FVS PRE-POST Context Database option</w:t>
@@ -640,7 +809,22 @@
         <w:t xml:space="preserve"> files for existing scenarios will not be converted. </w:t>
       </w:r>
       <w:r>
-        <w:t xml:space="preserve">Treatment Optimizer scenarios will need to be re-run for all variant packages. Because the output is in SQLite, the ‘Export to SQLite’ button </w:t>
+        <w:t>Treatment Optimizer scenarios will need to be re-run for all variant packages. Because output</w:t>
+      </w:r>
+      <w:r>
+        <w:t>s are now</w:t>
+      </w:r>
+      <w:r>
+        <w:t xml:space="preserve"> in SQLite, the</w:t>
+      </w:r>
+      <w:r>
+        <w:t>re is no need for the</w:t>
+      </w:r>
+      <w:r>
+        <w:t xml:space="preserve"> ‘Export to SQLite’ button </w:t>
+      </w:r>
+      <w:r>
+        <w:t xml:space="preserve">and it </w:t>
       </w:r>
       <w:r>
         <w:t>has</w:t>
@@ -681,14 +865,14 @@
         <w:tblLook w:val="04A0" w:firstRow="1" w:lastRow="0" w:firstColumn="1" w:lastColumn="0" w:noHBand="0" w:noVBand="1"/>
       </w:tblPr>
       <w:tblGrid>
-        <w:gridCol w:w="3865"/>
-        <w:gridCol w:w="2160"/>
-        <w:gridCol w:w="3541"/>
+        <w:gridCol w:w="3775"/>
+        <w:gridCol w:w="2070"/>
+        <w:gridCol w:w="3721"/>
       </w:tblGrid>
       <w:tr>
         <w:tc>
           <w:tcPr>
-            <w:tcW w:w="3865" w:type="dxa"/>
+            <w:tcW w:w="3775" w:type="dxa"/>
             <w:shd w:val="clear" w:color="auto" w:fill="E7E6E6" w:themeFill="background2"/>
           </w:tcPr>
           <w:p>
@@ -709,7 +893,7 @@
         </w:tc>
         <w:tc>
           <w:tcPr>
-            <w:tcW w:w="2160" w:type="dxa"/>
+            <w:tcW w:w="2070" w:type="dxa"/>
             <w:shd w:val="clear" w:color="auto" w:fill="E7E6E6" w:themeFill="background2"/>
           </w:tcPr>
           <w:p>
@@ -736,21 +920,13 @@
               <w:rPr>
                 <w:b/>
               </w:rPr>
-              <w:t>5.11.</w:t>
-            </w:r>
-            <w:proofErr w:type="gramStart"/>
-            <w:r>
-              <w:rPr>
-                <w:b/>
-              </w:rPr>
-              <w:t>0 ?</w:t>
-            </w:r>
-            <w:proofErr w:type="gramEnd"/>
-          </w:p>
-        </w:tc>
-        <w:tc>
-          <w:tcPr>
-            <w:tcW w:w="3541" w:type="dxa"/>
+              <w:t>5.11.0?</w:t>
+            </w:r>
+          </w:p>
+        </w:tc>
+        <w:tc>
+          <w:tcPr>
+            <w:tcW w:w="3721" w:type="dxa"/>
             <w:shd w:val="clear" w:color="auto" w:fill="E7E6E6" w:themeFill="background2"/>
           </w:tcPr>
           <w:p>
@@ -773,7 +949,7 @@
       <w:tr>
         <w:tc>
           <w:tcPr>
-            <w:tcW w:w="3865" w:type="dxa"/>
+            <w:tcW w:w="3775" w:type="dxa"/>
           </w:tcPr>
           <w:p>
             <w:pPr>
@@ -787,7 +963,7 @@
         </w:tc>
         <w:tc>
           <w:tcPr>
-            <w:tcW w:w="2160" w:type="dxa"/>
+            <w:tcW w:w="2070" w:type="dxa"/>
           </w:tcPr>
           <w:p>
             <w:pPr>
@@ -801,7 +977,7 @@
         </w:tc>
         <w:tc>
           <w:tcPr>
-            <w:tcW w:w="3541" w:type="dxa"/>
+            <w:tcW w:w="3721" w:type="dxa"/>
           </w:tcPr>
           <w:p>
             <w:pPr>
@@ -814,7 +990,7 @@
       <w:tr>
         <w:tc>
           <w:tcPr>
-            <w:tcW w:w="3865" w:type="dxa"/>
+            <w:tcW w:w="3775" w:type="dxa"/>
           </w:tcPr>
           <w:p>
             <w:pPr>
@@ -828,7 +1004,7 @@
         </w:tc>
         <w:tc>
           <w:tcPr>
-            <w:tcW w:w="2160" w:type="dxa"/>
+            <w:tcW w:w="2070" w:type="dxa"/>
           </w:tcPr>
           <w:p>
             <w:pPr>
@@ -842,7 +1018,7 @@
         </w:tc>
         <w:tc>
           <w:tcPr>
-            <w:tcW w:w="3541" w:type="dxa"/>
+            <w:tcW w:w="3721" w:type="dxa"/>
           </w:tcPr>
           <w:p>
             <w:pPr>
@@ -855,7 +1031,7 @@
       <w:tr>
         <w:tc>
           <w:tcPr>
-            <w:tcW w:w="3865" w:type="dxa"/>
+            <w:tcW w:w="3775" w:type="dxa"/>
           </w:tcPr>
           <w:p>
             <w:pPr>
@@ -874,7 +1050,7 @@
         </w:tc>
         <w:tc>
           <w:tcPr>
-            <w:tcW w:w="2160" w:type="dxa"/>
+            <w:tcW w:w="2070" w:type="dxa"/>
           </w:tcPr>
           <w:p>
             <w:pPr>
@@ -888,7 +1064,7 @@
         </w:tc>
         <w:tc>
           <w:tcPr>
-            <w:tcW w:w="3541" w:type="dxa"/>
+            <w:tcW w:w="3721" w:type="dxa"/>
           </w:tcPr>
           <w:p>
             <w:pPr>
@@ -901,7 +1077,7 @@
       <w:tr>
         <w:tc>
           <w:tcPr>
-            <w:tcW w:w="3865" w:type="dxa"/>
+            <w:tcW w:w="3775" w:type="dxa"/>
           </w:tcPr>
           <w:p>
             <w:pPr>
@@ -915,7 +1091,7 @@
         </w:tc>
         <w:tc>
           <w:tcPr>
-            <w:tcW w:w="2160" w:type="dxa"/>
+            <w:tcW w:w="2070" w:type="dxa"/>
           </w:tcPr>
           <w:p>
             <w:pPr>
@@ -929,7 +1105,7 @@
         </w:tc>
         <w:tc>
           <w:tcPr>
-            <w:tcW w:w="3541" w:type="dxa"/>
+            <w:tcW w:w="3721" w:type="dxa"/>
           </w:tcPr>
           <w:p>
             <w:pPr>
@@ -951,7 +1127,7 @@
       <w:tr>
         <w:tc>
           <w:tcPr>
-            <w:tcW w:w="3865" w:type="dxa"/>
+            <w:tcW w:w="3775" w:type="dxa"/>
           </w:tcPr>
           <w:p>
             <w:pPr>
@@ -965,7 +1141,7 @@
         </w:tc>
         <w:tc>
           <w:tcPr>
-            <w:tcW w:w="2160" w:type="dxa"/>
+            <w:tcW w:w="2070" w:type="dxa"/>
           </w:tcPr>
           <w:p>
             <w:pPr>
@@ -985,7 +1161,7 @@
         </w:tc>
         <w:tc>
           <w:tcPr>
-            <w:tcW w:w="3541" w:type="dxa"/>
+            <w:tcW w:w="3721" w:type="dxa"/>
           </w:tcPr>
           <w:p>
             <w:pPr>
@@ -1007,7 +1183,7 @@
       <w:tr>
         <w:tc>
           <w:tcPr>
-            <w:tcW w:w="3865" w:type="dxa"/>
+            <w:tcW w:w="3775" w:type="dxa"/>
           </w:tcPr>
           <w:p>
             <w:pPr>
@@ -1021,7 +1197,7 @@
         </w:tc>
         <w:tc>
           <w:tcPr>
-            <w:tcW w:w="2160" w:type="dxa"/>
+            <w:tcW w:w="2070" w:type="dxa"/>
           </w:tcPr>
           <w:p>
             <w:pPr>
@@ -1041,7 +1217,7 @@
         </w:tc>
         <w:tc>
           <w:tcPr>
-            <w:tcW w:w="3541" w:type="dxa"/>
+            <w:tcW w:w="3721" w:type="dxa"/>
           </w:tcPr>
           <w:p>
             <w:pPr>
@@ -1057,7 +1233,7 @@
       <w:tr>
         <w:tc>
           <w:tcPr>
-            <w:tcW w:w="3865" w:type="dxa"/>
+            <w:tcW w:w="3775" w:type="dxa"/>
           </w:tcPr>
           <w:p>
             <w:pPr>
@@ -1071,7 +1247,7 @@
         </w:tc>
         <w:tc>
           <w:tcPr>
-            <w:tcW w:w="2160" w:type="dxa"/>
+            <w:tcW w:w="2070" w:type="dxa"/>
           </w:tcPr>
           <w:p>
             <w:pPr>
@@ -1085,7 +1261,7 @@
         </w:tc>
         <w:tc>
           <w:tcPr>
-            <w:tcW w:w="3541" w:type="dxa"/>
+            <w:tcW w:w="3721" w:type="dxa"/>
           </w:tcPr>
           <w:p>
             <w:pPr>
@@ -1095,15 +1271,13 @@
             <w:r>
               <w:t>Existing data will be migrated</w:t>
             </w:r>
-            <w:bookmarkStart w:id="0" w:name="_GoBack"/>
-            <w:bookmarkEnd w:id="0"/>
           </w:p>
         </w:tc>
       </w:tr>
       <w:tr>
         <w:tc>
           <w:tcPr>
-            <w:tcW w:w="3865" w:type="dxa"/>
+            <w:tcW w:w="3775" w:type="dxa"/>
           </w:tcPr>
           <w:p>
             <w:pPr>
@@ -1117,7 +1291,7 @@
         </w:tc>
         <w:tc>
           <w:tcPr>
-            <w:tcW w:w="2160" w:type="dxa"/>
+            <w:tcW w:w="2070" w:type="dxa"/>
           </w:tcPr>
           <w:p>
             <w:pPr>
@@ -1137,7 +1311,7 @@
         </w:tc>
         <w:tc>
           <w:tcPr>
-            <w:tcW w:w="3541" w:type="dxa"/>
+            <w:tcW w:w="3721" w:type="dxa"/>
           </w:tcPr>
           <w:p>
             <w:pPr>
@@ -1156,7 +1330,7 @@
       <w:tr>
         <w:tc>
           <w:tcPr>
-            <w:tcW w:w="3865" w:type="dxa"/>
+            <w:tcW w:w="3775" w:type="dxa"/>
           </w:tcPr>
           <w:p>
             <w:pPr>
@@ -1182,7 +1356,7 @@
         </w:tc>
         <w:tc>
           <w:tcPr>
-            <w:tcW w:w="2160" w:type="dxa"/>
+            <w:tcW w:w="2070" w:type="dxa"/>
           </w:tcPr>
           <w:p>
             <w:pPr>
@@ -1202,7 +1376,7 @@
         </w:tc>
         <w:tc>
           <w:tcPr>
-            <w:tcW w:w="3541" w:type="dxa"/>
+            <w:tcW w:w="3721" w:type="dxa"/>
           </w:tcPr>
           <w:p>
             <w:pPr>
@@ -1219,6 +1393,7 @@
         <w:ind w:left="360"/>
       </w:pPr>
       <w:r>
+        <w:lastRenderedPageBreak/>
         <w:br/>
       </w:r>
     </w:p>
@@ -1238,19 +1413,7 @@
           <w:rPr>
             <w:rStyle w:val="Hyperlink"/>
           </w:rPr>
-          <w:t>online r</w:t>
-        </w:r>
-        <w:r>
-          <w:rPr>
-            <w:rStyle w:val="Hyperlink"/>
-          </w:rPr>
-          <w:t>e</w:t>
-        </w:r>
-        <w:r>
-          <w:rPr>
-            <w:rStyle w:val="Hyperlink"/>
-          </w:rPr>
-          <w:t>lease documentation</w:t>
+          <w:t>online release documentation</w:t>
         </w:r>
       </w:hyperlink>
       <w:r>
@@ -1851,6 +2014,46 @@
       </w:tblBorders>
     </w:tblPr>
   </w:style>
+  <w:style w:type="paragraph" w:styleId="Revision">
+    <w:name w:val="Revision"/>
+    <w:hidden/>
+    <w:uiPriority w:val="99"/>
+    <w:semiHidden/>
+    <w:rsid w:val="000D1821"/>
+    <w:pPr>
+      <w:spacing w:after="0" w:line="240" w:lineRule="auto"/>
+    </w:pPr>
+  </w:style>
+  <w:style w:type="paragraph" w:styleId="BalloonText">
+    <w:name w:val="Balloon Text"/>
+    <w:basedOn w:val="Normal"/>
+    <w:link w:val="BalloonTextChar"/>
+    <w:uiPriority w:val="99"/>
+    <w:semiHidden/>
+    <w:unhideWhenUsed/>
+    <w:rsid w:val="00E96C8C"/>
+    <w:pPr>
+      <w:spacing w:after="0" w:line="240" w:lineRule="auto"/>
+    </w:pPr>
+    <w:rPr>
+      <w:rFonts w:ascii="Segoe UI" w:hAnsi="Segoe UI" w:cs="Segoe UI"/>
+      <w:sz w:val="18"/>
+      <w:szCs w:val="18"/>
+    </w:rPr>
+  </w:style>
+  <w:style w:type="character" w:customStyle="1" w:styleId="BalloonTextChar">
+    <w:name w:val="Balloon Text Char"/>
+    <w:basedOn w:val="DefaultParagraphFont"/>
+    <w:link w:val="BalloonText"/>
+    <w:uiPriority w:val="99"/>
+    <w:semiHidden/>
+    <w:rsid w:val="00E96C8C"/>
+    <w:rPr>
+      <w:rFonts w:ascii="Segoe UI" w:hAnsi="Segoe UI" w:cs="Segoe UI"/>
+      <w:sz w:val="18"/>
+      <w:szCs w:val="18"/>
+    </w:rPr>
+  </w:style>
 </w:styles>
 </file>
 

</xml_diff>

<commit_message>
Update release notes with information for v5.11.1
</commit_message>
<xml_diff>
--- a/Help/RELEASE_NOTES.docx
+++ b/Help/RELEASE_NOTES.docx
@@ -7,7 +7,10 @@
         <w:t>BioSum 5.</w:t>
       </w:r>
       <w:r>
-        <w:t>11.0</w:t>
+        <w:t>11.</w:t>
+      </w:r>
+      <w:r>
+        <w:t>1</w:t>
       </w:r>
       <w:r>
         <w:t xml:space="preserve"> Release Notes</w:t>
@@ -16,13 +19,8 @@
         <w:br/>
       </w:r>
       <w:r>
-        <w:t xml:space="preserve">August </w:t>
-      </w:r>
-      <w:r>
-        <w:t>6</w:t>
-      </w:r>
-      <w:bookmarkStart w:id="0" w:name="_GoBack"/>
-      <w:bookmarkEnd w:id="0"/>
+        <w:t>November 7</w:t>
+      </w:r>
       <w:r>
         <w:t>, 2024</w:t>
       </w:r>
@@ -43,7 +41,13 @@
         <w:rPr>
           <w:b/>
         </w:rPr>
-        <w:t>11.0</w:t>
+        <w:t>11.</w:t>
+      </w:r>
+      <w:r>
+        <w:rPr>
+          <w:b/>
+        </w:rPr>
+        <w:t>1</w:t>
       </w:r>
       <w:r>
         <w:rPr>
@@ -68,7 +72,31 @@
         <w:rPr>
           <w:b/>
         </w:rPr>
-        <w:t xml:space="preserve">BioSum 5.11.0 is a </w:t>
+        <w:t xml:space="preserve">BioSum </w:t>
+      </w:r>
+      <w:r>
+        <w:rPr>
+          <w:b/>
+        </w:rPr>
+        <w:t>v</w:t>
+      </w:r>
+      <w:r>
+        <w:rPr>
+          <w:b/>
+        </w:rPr>
+        <w:t>5.11.</w:t>
+      </w:r>
+      <w:r>
+        <w:rPr>
+          <w:b/>
+        </w:rPr>
+        <w:t>1</w:t>
+      </w:r>
+      <w:r>
+        <w:rPr>
+          <w:b/>
+        </w:rPr>
+        <w:t xml:space="preserve"> is a </w:t>
       </w:r>
       <w:r>
         <w:rPr>
@@ -116,7 +144,19 @@
         <w:rPr>
           <w:b/>
         </w:rPr>
-        <w:t xml:space="preserve">parts of the application. An existing BioSum project must be at v5.10.1 before it can be upgraded to v5.11.0. BioSum </w:t>
+        <w:t>parts of the application. An existing BioSum project must be at v5.10.1 before it can be upgraded to v5.11.</w:t>
+      </w:r>
+      <w:r>
+        <w:rPr>
+          <w:b/>
+        </w:rPr>
+        <w:t>1</w:t>
+      </w:r>
+      <w:r>
+        <w:rPr>
+          <w:b/>
+        </w:rPr>
+        <w:t xml:space="preserve">. BioSum </w:t>
       </w:r>
       <w:r>
         <w:rPr>
@@ -188,7 +228,19 @@
         <w:rPr>
           <w:b/>
         </w:rPr>
-        <w:t xml:space="preserve">. Because of the scope of the database changes, once a project is migrated to v5.11.0, </w:t>
+        <w:t>. Because of the scope of the database changes, once a project is migrated to v5.11.</w:t>
+      </w:r>
+      <w:r>
+        <w:rPr>
+          <w:b/>
+        </w:rPr>
+        <w:t>1</w:t>
+      </w:r>
+      <w:r>
+        <w:rPr>
+          <w:b/>
+        </w:rPr>
+        <w:t xml:space="preserve">, </w:t>
       </w:r>
       <w:r>
         <w:rPr>
@@ -242,7 +294,7 @@
         <w:pStyle w:val="ListParagraph"/>
         <w:numPr>
           <w:ilvl w:val="0"/>
-          <w:numId w:val="1"/>
+          <w:numId w:val="3"/>
         </w:numPr>
       </w:pPr>
       <w:r>
@@ -280,7 +332,13 @@
         <w:t xml:space="preserve"> table with this release. BioSum will automatically start using the new table, but any pre-existing customizations to this table will be lost.</w:t>
       </w:r>
       <w:r>
-        <w:t xml:space="preserve"> The first time v5.11.0 is started, it will download the new database. This database is quite large so be patient if BioSum takes longer than usual to start up the first time.</w:t>
+        <w:t xml:space="preserve"> The first time v5.11.</w:t>
+      </w:r>
+      <w:r>
+        <w:t>1</w:t>
+      </w:r>
+      <w:r>
+        <w:t xml:space="preserve"> is started, it will download the new database. This database is quite large so be patient if BioSum takes longer than usual to start up the first time.</w:t>
       </w:r>
       <w:r>
         <w:br/>
@@ -291,7 +349,7 @@
         <w:pStyle w:val="ListParagraph"/>
         <w:numPr>
           <w:ilvl w:val="0"/>
-          <w:numId w:val="1"/>
+          <w:numId w:val="3"/>
         </w:numPr>
       </w:pPr>
       <w:r>
@@ -356,7 +414,13 @@
         <w:t xml:space="preserve">databases </w:t>
       </w:r>
       <w:r>
-        <w:t>in the project data folder will NOT be migrated to SQLite as part of the upgrade process. Analysts will need to re-run the FVS audits and append process following the upgrade of legacy projects to v5.11.0. Audit output has been consolidated in the data/</w:t>
+        <w:t>in the project data folder will NOT be migrated to SQLite as part of the upgrade process. Analysts will need to re-run the FVS audits and append process following the upgrade of legacy projects to v5.11.</w:t>
+      </w:r>
+      <w:r>
+        <w:t>1</w:t>
+      </w:r>
+      <w:r>
+        <w:t>. Audit output has been consolidated in the data/</w:t>
       </w:r>
       <w:proofErr w:type="spellStart"/>
       <w:r>
@@ -397,7 +461,7 @@
         <w:pStyle w:val="ListParagraph"/>
         <w:numPr>
           <w:ilvl w:val="0"/>
-          <w:numId w:val="1"/>
+          <w:numId w:val="3"/>
         </w:numPr>
       </w:pPr>
       <w:proofErr w:type="spellStart"/>
@@ -558,7 +622,7 @@
         <w:pStyle w:val="ListParagraph"/>
         <w:numPr>
           <w:ilvl w:val="0"/>
-          <w:numId w:val="1"/>
+          <w:numId w:val="3"/>
         </w:numPr>
       </w:pPr>
       <w:r>
@@ -624,7 +688,7 @@
         <w:pStyle w:val="ListParagraph"/>
         <w:numPr>
           <w:ilvl w:val="0"/>
-          <w:numId w:val="1"/>
+          <w:numId w:val="3"/>
         </w:numPr>
       </w:pPr>
       <w:r>
@@ -719,7 +783,7 @@
         <w:pStyle w:val="ListParagraph"/>
         <w:numPr>
           <w:ilvl w:val="0"/>
-          <w:numId w:val="1"/>
+          <w:numId w:val="3"/>
         </w:numPr>
       </w:pPr>
       <w:r>
@@ -920,7 +984,19 @@
               <w:rPr>
                 <w:b/>
               </w:rPr>
-              <w:t>5.11.0?</w:t>
+              <w:t>5.11.</w:t>
+            </w:r>
+            <w:r>
+              <w:rPr>
+                <w:b/>
+              </w:rPr>
+              <w:t>1</w:t>
+            </w:r>
+            <w:r>
+              <w:rPr>
+                <w:b/>
+              </w:rPr>
+              <w:t>?</w:t>
             </w:r>
           </w:p>
         </w:tc>
@@ -1402,23 +1478,188 @@
         <w:pStyle w:val="ListParagraph"/>
         <w:numPr>
           <w:ilvl w:val="0"/>
-          <w:numId w:val="1"/>
+          <w:numId w:val="3"/>
         </w:numPr>
-      </w:pPr>
-      <w:r>
-        <w:t xml:space="preserve">Many additional minor enhancements are described in the BioSum </w:t>
-      </w:r>
-      <w:hyperlink r:id="rId6" w:history="1">
+        <w:rPr>
+          <w:rFonts w:eastAsiaTheme="minorEastAsia"/>
+          <w:color w:val="1F2328"/>
+        </w:rPr>
+      </w:pPr>
+      <w:r>
+        <w:rPr>
+          <w:rFonts w:eastAsiaTheme="minorEastAsia"/>
+        </w:rPr>
+        <w:t xml:space="preserve">Many additional minor enhancements, and anomaly resolutions, are described in the BioSum </w:t>
+      </w:r>
+      <w:hyperlink r:id="rId6">
         <w:r>
           <w:rPr>
             <w:rStyle w:val="Hyperlink"/>
+            <w:rFonts w:eastAsiaTheme="minorEastAsia"/>
           </w:rPr>
-          <w:t>online release documentation</w:t>
+          <w:t>v5.11.0</w:t>
         </w:r>
       </w:hyperlink>
       <w:r>
-        <w:t>.</w:t>
-      </w:r>
+        <w:rPr>
+          <w:rFonts w:eastAsiaTheme="minorEastAsia"/>
+        </w:rPr>
+        <w:t xml:space="preserve"> and </w:t>
+      </w:r>
+      <w:hyperlink r:id="rId7">
+        <w:r>
+          <w:rPr>
+            <w:rStyle w:val="Hyperlink"/>
+            <w:rFonts w:eastAsiaTheme="minorEastAsia"/>
+          </w:rPr>
+          <w:t>v5.11.1</w:t>
+        </w:r>
+      </w:hyperlink>
+      <w:r>
+        <w:rPr>
+          <w:rFonts w:eastAsiaTheme="minorEastAsia"/>
+        </w:rPr>
+        <w:t xml:space="preserve"> online release documentation. Users with projects that predate this release will find these especially worthwhile.</w:t>
+      </w:r>
+      <w:r>
+        <w:br/>
+      </w:r>
+      <w:r>
+        <w:br/>
+      </w:r>
+      <w:r>
+        <w:rPr>
+          <w:rFonts w:eastAsiaTheme="minorEastAsia"/>
+        </w:rPr>
+        <w:t>One that may be particularly germane to users with existing projects is:</w:t>
+      </w:r>
+    </w:p>
+    <w:p>
+      <w:pPr>
+        <w:ind w:left="1440"/>
+        <w:rPr>
+          <w:rFonts w:eastAsiaTheme="minorEastAsia"/>
+          <w:color w:val="1F2328"/>
+        </w:rPr>
+      </w:pPr>
+      <w:r>
+        <w:rPr>
+          <w:rFonts w:eastAsiaTheme="minorEastAsia"/>
+          <w:color w:val="1F2328"/>
+        </w:rPr>
+        <w:t xml:space="preserve">“issue </w:t>
+      </w:r>
+      <w:hyperlink r:id="rId8">
+        <w:r>
+          <w:rPr>
+            <w:rStyle w:val="Hyperlink"/>
+            <w:rFonts w:eastAsiaTheme="minorEastAsia"/>
+            <w:color w:val="1F2328"/>
+          </w:rPr>
+          <w:t>#352</w:t>
+        </w:r>
+      </w:hyperlink>
+      <w:r>
+        <w:rPr>
+          <w:rFonts w:eastAsiaTheme="minorEastAsia"/>
+          <w:color w:val="1F2328"/>
+        </w:rPr>
+        <w:t xml:space="preserve">: OPTIMIZER: Calculation for USEBIOMASS_YN was incorrect; Incorrect escalators were used in the calculations”. </w:t>
+      </w:r>
+    </w:p>
+    <w:p>
+      <w:pPr>
+        <w:ind w:left="720"/>
+        <w:rPr>
+          <w:rFonts w:eastAsiaTheme="minorEastAsia"/>
+          <w:color w:val="1F2328"/>
+        </w:rPr>
+      </w:pPr>
+      <w:r>
+        <w:rPr>
+          <w:rFonts w:eastAsiaTheme="minorEastAsia"/>
+          <w:color w:val="1F2328"/>
+        </w:rPr>
+        <w:t>This issue also included incorrect application of escalators that predates version 5.11.0 - earlier projects that had different escalators for costs and revenues would have net revenue incorrectly calculated and will need to be re-processed and re-optimized; those with identical escalators for costs and revenues would have been calculated correctly.</w:t>
+      </w:r>
+    </w:p>
+    <w:p>
+      <w:pPr>
+        <w:ind w:left="720"/>
+        <w:rPr>
+          <w:rFonts w:eastAsiaTheme="minorEastAsia"/>
+          <w:color w:val="1F2328"/>
+        </w:rPr>
+      </w:pPr>
+      <w:r>
+        <w:rPr>
+          <w:rFonts w:eastAsiaTheme="minorEastAsia"/>
+          <w:color w:val="1F2328"/>
+        </w:rPr>
+        <w:t xml:space="preserve">Another is critical for users of weighted variables to know about. What the release docs reference as “issue </w:t>
+      </w:r>
+      <w:hyperlink r:id="rId9">
+        <w:r>
+          <w:rPr>
+            <w:rStyle w:val="Hyperlink"/>
+            <w:rFonts w:eastAsiaTheme="minorEastAsia"/>
+            <w:color w:val="1F2328"/>
+          </w:rPr>
+          <w:t>#367</w:t>
+        </w:r>
+      </w:hyperlink>
+      <w:r>
+        <w:rPr>
+          <w:rFonts w:eastAsiaTheme="minorEastAsia"/>
+          <w:color w:val="1F2328"/>
+        </w:rPr>
+        <w:t xml:space="preserve">: OPTIMIZER: Handle negative numbers in </w:t>
+      </w:r>
+      <w:proofErr w:type="spellStart"/>
+      <w:r>
+        <w:rPr>
+          <w:rFonts w:eastAsiaTheme="minorEastAsia"/>
+          <w:color w:val="1F2328"/>
+        </w:rPr>
+        <w:t>prepost</w:t>
+      </w:r>
+      <w:proofErr w:type="spellEnd"/>
+      <w:r>
+        <w:rPr>
+          <w:rFonts w:eastAsiaTheme="minorEastAsia"/>
+          <w:color w:val="1F2328"/>
+        </w:rPr>
+        <w:t xml:space="preserve"> tables as null when calculating weighted variables (12-NOV-2024)” addresses (by converting to nulls) negative values (such as the –1 value reported by FVS-FFE's POTFIRE table as a missing value code for canopy base height in cases of no trees present larger than 1-inch diameter) when calculating weighted sums (the BioSum approach to obtaining weighted averages</w:t>
+      </w:r>
+      <w:r>
+        <w:rPr>
+          <w:rFonts w:eastAsiaTheme="minorEastAsia"/>
+          <w:color w:val="1F2328"/>
+        </w:rPr>
+        <w:t>, when weights sum to 1). However, any null attributes values (including the internally converted –1’s) associated with non-zero weights are handled as 0’s in this calculation, which may or may not make sense analytically (if there is no tree canopy to receive fire, and no tree ladders to for fire to climb, does a value of 0 feet make sense, keeping in mind that a real 0 with branches extending down to the ground on every tree would indicate a stand with no resistance to crown fire). An interim work-around for analysts to adjust weighted values when nulls are present is being tested and will be shared later.</w:t>
+      </w:r>
+    </w:p>
+    <w:p>
+      <w:pPr>
+        <w:ind w:left="720"/>
+        <w:rPr>
+          <w:rFonts w:eastAsiaTheme="minorEastAsia"/>
+          <w:color w:val="1F2328"/>
+        </w:rPr>
+      </w:pPr>
+      <w:r>
+        <w:br/>
+      </w:r>
+    </w:p>
+    <w:p>
+      <w:pPr>
+        <w:rPr>
+          <w:rFonts w:eastAsiaTheme="minorEastAsia"/>
+          <w:color w:val="1F2328"/>
+        </w:rPr>
+      </w:pPr>
+      <w:bookmarkStart w:id="0" w:name="_GoBack"/>
+      <w:bookmarkEnd w:id="0"/>
     </w:p>
     <w:sectPr>
       <w:pgSz w:w="12240" w:h="15840"/>
@@ -1433,6 +1674,119 @@
 <file path=word/numbering.xml><?xml version="1.0" encoding="utf-8"?>
 <w:numbering xmlns:wpc="http://schemas.microsoft.com/office/word/2010/wordprocessingCanvas" xmlns:cx="http://schemas.microsoft.com/office/drawing/2014/chartex" xmlns:cx1="http://schemas.microsoft.com/office/drawing/2015/9/8/chartex" xmlns:cx2="http://schemas.microsoft.com/office/drawing/2015/10/21/chartex" xmlns:cx3="http://schemas.microsoft.com/office/drawing/2016/5/9/chartex" xmlns:cx4="http://schemas.microsoft.com/office/drawing/2016/5/10/chartex" xmlns:cx5="http://schemas.microsoft.com/office/drawing/2016/5/11/chartex" xmlns:cx6="http://schemas.microsoft.com/office/drawing/2016/5/12/chartex" xmlns:cx7="http://schemas.microsoft.com/office/drawing/2016/5/13/chartex" xmlns:cx8="http://schemas.microsoft.com/office/drawing/2016/5/14/chartex" xmlns:mc="http://schemas.openxmlformats.org/markup-compatibility/2006" xmlns:aink="http://schemas.microsoft.com/office/drawing/2016/ink" xmlns:am3d="http://schemas.microsoft.com/office/drawing/2017/model3d" xmlns:o="urn:schemas-microsoft-com:office:office" xmlns:r="http://schemas.openxmlformats.org/officeDocument/2006/relationships" xmlns:m="http://schemas.openxmlformats.org/officeDocument/2006/math" xmlns:v="urn:schemas-microsoft-com:vml" xmlns:wp14="http://schemas.microsoft.com/office/word/2010/wordprocessingDrawing" xmlns:wp="http://schemas.openxmlformats.org/drawingml/2006/wordprocessingDrawing" xmlns:w10="urn:schemas-microsoft-com:office:word" xmlns:w="http://schemas.openxmlformats.org/wordprocessingml/2006/main" xmlns:w14="http://schemas.microsoft.com/office/word/2010/wordml" xmlns:w15="http://schemas.microsoft.com/office/word/2012/wordml" xmlns:w16cid="http://schemas.microsoft.com/office/word/2016/wordml/cid" xmlns:w16se="http://schemas.microsoft.com/office/word/2015/wordml/symex" xmlns:wpg="http://schemas.microsoft.com/office/word/2010/wordprocessingGroup" xmlns:wpi="http://schemas.microsoft.com/office/word/2010/wordprocessingInk" xmlns:wne="http://schemas.microsoft.com/office/word/2006/wordml" xmlns:wps="http://schemas.microsoft.com/office/word/2010/wordprocessingShape" mc:Ignorable="w14 w15 w16se w16cid wp14">
   <w:abstractNum w:abstractNumId="0" w15:restartNumberingAfterBreak="0">
+    <w:nsid w:val="412692F5"/>
+    <w:multiLevelType w:val="hybridMultilevel"/>
+    <w:tmpl w:val="9118C7D4"/>
+    <w:lvl w:ilvl="0" w:tplc="9306C09A">
+      <w:start w:val="1"/>
+      <w:numFmt w:val="bullet"/>
+      <w:lvlText w:val=""/>
+      <w:lvlJc w:val="left"/>
+      <w:pPr>
+        <w:ind w:left="720" w:hanging="360"/>
+      </w:pPr>
+      <w:rPr>
+        <w:rFonts w:ascii="Symbol" w:hAnsi="Symbol" w:hint="default"/>
+      </w:rPr>
+    </w:lvl>
+    <w:lvl w:ilvl="1" w:tplc="464E916E">
+      <w:start w:val="1"/>
+      <w:numFmt w:val="bullet"/>
+      <w:lvlText w:val="o"/>
+      <w:lvlJc w:val="left"/>
+      <w:pPr>
+        <w:ind w:left="1440" w:hanging="360"/>
+      </w:pPr>
+      <w:rPr>
+        <w:rFonts w:ascii="Courier New" w:hAnsi="Courier New" w:hint="default"/>
+      </w:rPr>
+    </w:lvl>
+    <w:lvl w:ilvl="2" w:tplc="90129B98">
+      <w:start w:val="1"/>
+      <w:numFmt w:val="bullet"/>
+      <w:lvlText w:val=""/>
+      <w:lvlJc w:val="left"/>
+      <w:pPr>
+        <w:ind w:left="2160" w:hanging="360"/>
+      </w:pPr>
+      <w:rPr>
+        <w:rFonts w:ascii="Wingdings" w:hAnsi="Wingdings" w:hint="default"/>
+      </w:rPr>
+    </w:lvl>
+    <w:lvl w:ilvl="3" w:tplc="9698BD50">
+      <w:start w:val="1"/>
+      <w:numFmt w:val="bullet"/>
+      <w:lvlText w:val=""/>
+      <w:lvlJc w:val="left"/>
+      <w:pPr>
+        <w:ind w:left="2880" w:hanging="360"/>
+      </w:pPr>
+      <w:rPr>
+        <w:rFonts w:ascii="Symbol" w:hAnsi="Symbol" w:hint="default"/>
+      </w:rPr>
+    </w:lvl>
+    <w:lvl w:ilvl="4" w:tplc="5634661E">
+      <w:start w:val="1"/>
+      <w:numFmt w:val="bullet"/>
+      <w:lvlText w:val="o"/>
+      <w:lvlJc w:val="left"/>
+      <w:pPr>
+        <w:ind w:left="3600" w:hanging="360"/>
+      </w:pPr>
+      <w:rPr>
+        <w:rFonts w:ascii="Courier New" w:hAnsi="Courier New" w:hint="default"/>
+      </w:rPr>
+    </w:lvl>
+    <w:lvl w:ilvl="5" w:tplc="1FD0D3DE">
+      <w:start w:val="1"/>
+      <w:numFmt w:val="bullet"/>
+      <w:lvlText w:val=""/>
+      <w:lvlJc w:val="left"/>
+      <w:pPr>
+        <w:ind w:left="4320" w:hanging="360"/>
+      </w:pPr>
+      <w:rPr>
+        <w:rFonts w:ascii="Wingdings" w:hAnsi="Wingdings" w:hint="default"/>
+      </w:rPr>
+    </w:lvl>
+    <w:lvl w:ilvl="6" w:tplc="A6348BF0">
+      <w:start w:val="1"/>
+      <w:numFmt w:val="bullet"/>
+      <w:lvlText w:val=""/>
+      <w:lvlJc w:val="left"/>
+      <w:pPr>
+        <w:ind w:left="5040" w:hanging="360"/>
+      </w:pPr>
+      <w:rPr>
+        <w:rFonts w:ascii="Symbol" w:hAnsi="Symbol" w:hint="default"/>
+      </w:rPr>
+    </w:lvl>
+    <w:lvl w:ilvl="7" w:tplc="1CD80AB4">
+      <w:start w:val="1"/>
+      <w:numFmt w:val="bullet"/>
+      <w:lvlText w:val="o"/>
+      <w:lvlJc w:val="left"/>
+      <w:pPr>
+        <w:ind w:left="5760" w:hanging="360"/>
+      </w:pPr>
+      <w:rPr>
+        <w:rFonts w:ascii="Courier New" w:hAnsi="Courier New" w:hint="default"/>
+      </w:rPr>
+    </w:lvl>
+    <w:lvl w:ilvl="8" w:tplc="208E699C">
+      <w:start w:val="1"/>
+      <w:numFmt w:val="bullet"/>
+      <w:lvlText w:val=""/>
+      <w:lvlJc w:val="left"/>
+      <w:pPr>
+        <w:ind w:left="6480" w:hanging="360"/>
+      </w:pPr>
+      <w:rPr>
+        <w:rFonts w:ascii="Wingdings" w:hAnsi="Wingdings" w:hint="default"/>
+      </w:rPr>
+    </w:lvl>
+  </w:abstractNum>
+  <w:abstractNum w:abstractNumId="1" w15:restartNumberingAfterBreak="0">
     <w:nsid w:val="48151A4A"/>
     <w:multiLevelType w:val="hybridMultilevel"/>
     <w:tmpl w:val="74707B1E"/>
@@ -1518,8 +1872,127 @@
       </w:pPr>
     </w:lvl>
   </w:abstractNum>
+  <w:abstractNum w:abstractNumId="2" w15:restartNumberingAfterBreak="0">
+    <w:nsid w:val="5AF70BE8"/>
+    <w:multiLevelType w:val="hybridMultilevel"/>
+    <w:tmpl w:val="0ECE496E"/>
+    <w:lvl w:ilvl="0" w:tplc="8782FEF2">
+      <w:start w:val="1"/>
+      <w:numFmt w:val="bullet"/>
+      <w:lvlText w:val=""/>
+      <w:lvlJc w:val="left"/>
+      <w:pPr>
+        <w:ind w:left="720" w:hanging="360"/>
+      </w:pPr>
+      <w:rPr>
+        <w:rFonts w:ascii="Symbol" w:hAnsi="Symbol" w:hint="default"/>
+      </w:rPr>
+    </w:lvl>
+    <w:lvl w:ilvl="1" w:tplc="230495CC">
+      <w:start w:val="1"/>
+      <w:numFmt w:val="bullet"/>
+      <w:lvlText w:val="o"/>
+      <w:lvlJc w:val="left"/>
+      <w:pPr>
+        <w:ind w:left="1440" w:hanging="360"/>
+      </w:pPr>
+      <w:rPr>
+        <w:rFonts w:ascii="Courier New" w:hAnsi="Courier New" w:hint="default"/>
+      </w:rPr>
+    </w:lvl>
+    <w:lvl w:ilvl="2" w:tplc="32AC5046">
+      <w:start w:val="1"/>
+      <w:numFmt w:val="bullet"/>
+      <w:lvlText w:val=""/>
+      <w:lvlJc w:val="left"/>
+      <w:pPr>
+        <w:ind w:left="2160" w:hanging="360"/>
+      </w:pPr>
+      <w:rPr>
+        <w:rFonts w:ascii="Wingdings" w:hAnsi="Wingdings" w:hint="default"/>
+      </w:rPr>
+    </w:lvl>
+    <w:lvl w:ilvl="3" w:tplc="FE4C3662">
+      <w:start w:val="1"/>
+      <w:numFmt w:val="bullet"/>
+      <w:lvlText w:val=""/>
+      <w:lvlJc w:val="left"/>
+      <w:pPr>
+        <w:ind w:left="2880" w:hanging="360"/>
+      </w:pPr>
+      <w:rPr>
+        <w:rFonts w:ascii="Symbol" w:hAnsi="Symbol" w:hint="default"/>
+      </w:rPr>
+    </w:lvl>
+    <w:lvl w:ilvl="4" w:tplc="D8302DD4">
+      <w:start w:val="1"/>
+      <w:numFmt w:val="bullet"/>
+      <w:lvlText w:val="o"/>
+      <w:lvlJc w:val="left"/>
+      <w:pPr>
+        <w:ind w:left="3600" w:hanging="360"/>
+      </w:pPr>
+      <w:rPr>
+        <w:rFonts w:ascii="Courier New" w:hAnsi="Courier New" w:hint="default"/>
+      </w:rPr>
+    </w:lvl>
+    <w:lvl w:ilvl="5" w:tplc="9C18E7C4">
+      <w:start w:val="1"/>
+      <w:numFmt w:val="bullet"/>
+      <w:lvlText w:val=""/>
+      <w:lvlJc w:val="left"/>
+      <w:pPr>
+        <w:ind w:left="4320" w:hanging="360"/>
+      </w:pPr>
+      <w:rPr>
+        <w:rFonts w:ascii="Wingdings" w:hAnsi="Wingdings" w:hint="default"/>
+      </w:rPr>
+    </w:lvl>
+    <w:lvl w:ilvl="6" w:tplc="D22C5C7A">
+      <w:start w:val="1"/>
+      <w:numFmt w:val="bullet"/>
+      <w:lvlText w:val=""/>
+      <w:lvlJc w:val="left"/>
+      <w:pPr>
+        <w:ind w:left="5040" w:hanging="360"/>
+      </w:pPr>
+      <w:rPr>
+        <w:rFonts w:ascii="Symbol" w:hAnsi="Symbol" w:hint="default"/>
+      </w:rPr>
+    </w:lvl>
+    <w:lvl w:ilvl="7" w:tplc="19F66FD8">
+      <w:start w:val="1"/>
+      <w:numFmt w:val="bullet"/>
+      <w:lvlText w:val="o"/>
+      <w:lvlJc w:val="left"/>
+      <w:pPr>
+        <w:ind w:left="5760" w:hanging="360"/>
+      </w:pPr>
+      <w:rPr>
+        <w:rFonts w:ascii="Courier New" w:hAnsi="Courier New" w:hint="default"/>
+      </w:rPr>
+    </w:lvl>
+    <w:lvl w:ilvl="8" w:tplc="1D5465C0">
+      <w:start w:val="1"/>
+      <w:numFmt w:val="bullet"/>
+      <w:lvlText w:val=""/>
+      <w:lvlJc w:val="left"/>
+      <w:pPr>
+        <w:ind w:left="6480" w:hanging="360"/>
+      </w:pPr>
+      <w:rPr>
+        <w:rFonts w:ascii="Wingdings" w:hAnsi="Wingdings" w:hint="default"/>
+      </w:rPr>
+    </w:lvl>
+  </w:abstractNum>
   <w:num w:numId="1">
     <w:abstractNumId w:val="0"/>
+  </w:num>
+  <w:num w:numId="2">
+    <w:abstractNumId w:val="2"/>
+  </w:num>
+  <w:num w:numId="3">
+    <w:abstractNumId w:val="1"/>
   </w:num>
 </w:numbering>
 </file>

</xml_diff>

<commit_message>
Fix error in help .xps files
</commit_message>
<xml_diff>
--- a/Help/RELEASE_NOTES.docx
+++ b/Help/RELEASE_NOTES.docx
@@ -19,8 +19,13 @@
         <w:br/>
       </w:r>
       <w:r>
-        <w:t>November 7</w:t>
-      </w:r>
+        <w:t xml:space="preserve">November </w:t>
+      </w:r>
+      <w:r>
+        <w:t>12</w:t>
+      </w:r>
+      <w:bookmarkStart w:id="0" w:name="_GoBack"/>
+      <w:bookmarkEnd w:id="0"/>
       <w:r>
         <w:t>, 2024</w:t>
       </w:r>
@@ -1658,8 +1663,6 @@
           <w:color w:val="1F2328"/>
         </w:rPr>
       </w:pPr>
-      <w:bookmarkStart w:id="0" w:name="_GoBack"/>
-      <w:bookmarkEnd w:id="0"/>
     </w:p>
     <w:sectPr>
       <w:pgSz w:w="12240" w:h="15840"/>

</xml_diff>

<commit_message>
Publish release notes for v5.12.0
</commit_message>
<xml_diff>
--- a/Help/RELEASE_NOTES.docx
+++ b/Help/RELEASE_NOTES.docx
@@ -1,16 +1,36 @@
 
 <file path=word/document.xml><?xml version="1.0" encoding="utf-8"?>
-<w:document xmlns:wpc="http://schemas.microsoft.com/office/word/2010/wordprocessingCanvas" xmlns:cx="http://schemas.microsoft.com/office/drawing/2014/chartex" xmlns:cx1="http://schemas.microsoft.com/office/drawing/2015/9/8/chartex" xmlns:cx2="http://schemas.microsoft.com/office/drawing/2015/10/21/chartex" xmlns:cx3="http://schemas.microsoft.com/office/drawing/2016/5/9/chartex" xmlns:cx4="http://schemas.microsoft.com/office/drawing/2016/5/10/chartex" xmlns:cx5="http://schemas.microsoft.com/office/drawing/2016/5/11/chartex" xmlns:cx6="http://schemas.microsoft.com/office/drawing/2016/5/12/chartex" xmlns:cx7="http://schemas.microsoft.com/office/drawing/2016/5/13/chartex" xmlns:cx8="http://schemas.microsoft.com/office/drawing/2016/5/14/chartex" xmlns:mc="http://schemas.openxmlformats.org/markup-compatibility/2006" xmlns:aink="http://schemas.microsoft.com/office/drawing/2016/ink" xmlns:am3d="http://schemas.microsoft.com/office/drawing/2017/model3d" xmlns:o="urn:schemas-microsoft-com:office:office" xmlns:r="http://schemas.openxmlformats.org/officeDocument/2006/relationships" xmlns:m="http://schemas.openxmlformats.org/officeDocument/2006/math" xmlns:v="urn:schemas-microsoft-com:vml" xmlns:wp14="http://schemas.microsoft.com/office/word/2010/wordprocessingDrawing" xmlns:wp="http://schemas.openxmlformats.org/drawingml/2006/wordprocessingDrawing" xmlns:w10="urn:schemas-microsoft-com:office:word" xmlns:w="http://schemas.openxmlformats.org/wordprocessingml/2006/main" xmlns:w14="http://schemas.microsoft.com/office/word/2010/wordml" xmlns:w15="http://schemas.microsoft.com/office/word/2012/wordml" xmlns:w16cid="http://schemas.microsoft.com/office/word/2016/wordml/cid" xmlns:w16se="http://schemas.microsoft.com/office/word/2015/wordml/symex" xmlns:wpg="http://schemas.microsoft.com/office/word/2010/wordprocessingGroup" xmlns:wpi="http://schemas.microsoft.com/office/word/2010/wordprocessingInk" xmlns:wne="http://schemas.microsoft.com/office/word/2006/wordml" xmlns:wps="http://schemas.microsoft.com/office/word/2010/wordprocessingShape" mc:Ignorable="w14 w15 w16se w16cid wp14">
+<w:document xmlns:wpc="http://schemas.microsoft.com/office/word/2010/wordprocessingCanvas" xmlns:cx="http://schemas.microsoft.com/office/drawing/2014/chartex" xmlns:cx1="http://schemas.microsoft.com/office/drawing/2015/9/8/chartex" xmlns:cx2="http://schemas.microsoft.com/office/drawing/2015/10/21/chartex" xmlns:cx3="http://schemas.microsoft.com/office/drawing/2016/5/9/chartex" xmlns:cx4="http://schemas.microsoft.com/office/drawing/2016/5/10/chartex" xmlns:cx5="http://schemas.microsoft.com/office/drawing/2016/5/11/chartex" xmlns:cx6="http://schemas.microsoft.com/office/drawing/2016/5/12/chartex" xmlns:cx7="http://schemas.microsoft.com/office/drawing/2016/5/13/chartex" xmlns:cx8="http://schemas.microsoft.com/office/drawing/2016/5/14/chartex" xmlns:mc="http://schemas.openxmlformats.org/markup-compatibility/2006" xmlns:aink="http://schemas.microsoft.com/office/drawing/2016/ink" xmlns:am3d="http://schemas.microsoft.com/office/drawing/2017/model3d" xmlns:o="urn:schemas-microsoft-com:office:office" xmlns:r="http://schemas.openxmlformats.org/officeDocument/2006/relationships" xmlns:m="http://schemas.openxmlformats.org/officeDocument/2006/math" xmlns:v="urn:schemas-microsoft-com:vml" xmlns:wp14="http://schemas.microsoft.com/office/word/2010/wordprocessingDrawing" xmlns:wp="http://schemas.openxmlformats.org/drawingml/2006/wordprocessingDrawing" xmlns:w10="urn:schemas-microsoft-com:office:word" xmlns:w="http://schemas.openxmlformats.org/wordprocessingml/2006/main" xmlns:w14="http://schemas.microsoft.com/office/word/2010/wordml" xmlns:w15="http://schemas.microsoft.com/office/word/2012/wordml" xmlns:w16cex="http://schemas.microsoft.com/office/word/2018/wordml/cex" xmlns:w16cid="http://schemas.microsoft.com/office/word/2016/wordml/cid" xmlns:w16="http://schemas.microsoft.com/office/word/2018/wordml" xmlns:w16sdtdh="http://schemas.microsoft.com/office/word/2020/wordml/sdtdatahash" xmlns:w16se="http://schemas.microsoft.com/office/word/2015/wordml/symex" xmlns:wpg="http://schemas.microsoft.com/office/word/2010/wordprocessingGroup" xmlns:wpi="http://schemas.microsoft.com/office/word/2010/wordprocessingInk" xmlns:wne="http://schemas.microsoft.com/office/word/2006/wordml" xmlns:wps="http://schemas.microsoft.com/office/word/2010/wordprocessingShape" mc:Ignorable="w14 w15 w16se w16cid w16 w16cex w16sdtdh wp14">
   <w:body>
     <w:p>
-      <w:bookmarkStart w:id="0" w:name="_GoBack"/>
-      <w:bookmarkEnd w:id="0"/>
-      <w:r>
-        <w:t>BioSum 5.11.2 Release Notes</w:t>
+      <w:proofErr w:type="spellStart"/>
+      <w:r>
+        <w:t>BioSum</w:t>
+      </w:r>
+      <w:proofErr w:type="spellEnd"/>
+      <w:r>
+        <w:t xml:space="preserve"> 5.1</w:t>
+      </w:r>
+      <w:r>
+        <w:t>2</w:t>
+      </w:r>
+      <w:r>
+        <w:t>.</w:t>
+      </w:r>
+      <w:r>
+        <w:t>0</w:t>
+      </w:r>
+      <w:r>
+        <w:t xml:space="preserve"> Release Notes</w:t>
       </w:r>
       <w:r>
         <w:br/>
-        <w:t>February 15, 2025</w:t>
+      </w:r>
+      <w:r>
+        <w:t>September 12</w:t>
+      </w:r>
+      <w:r>
+        <w:t>, 2025</w:t>
       </w:r>
     </w:p>
     <w:p>
@@ -29,7 +49,7 @@
         <w:rPr>
           <w:b/>
         </w:rPr>
-        <w:t>11.2</w:t>
+        <w:t>12.0</w:t>
       </w:r>
       <w:r>
         <w:rPr>
@@ -41,14 +61,86 @@
     <w:p>
       <w:pPr>
         <w:rPr>
-          <w:b/>
-        </w:rPr>
-      </w:pPr>
-      <w:r>
-        <w:rPr>
-          <w:b/>
-        </w:rPr>
-        <w:t xml:space="preserve">Existing legacy projects must be at v5.11.1 to be upgraded to v5.11.2. Because of numerous database changes, once a project is migrated to v5.11.2, </w:t>
+          <w:bCs/>
+        </w:rPr>
+      </w:pPr>
+      <w:r>
+        <w:rPr>
+          <w:b/>
+        </w:rPr>
+        <w:t>Existing legacy projects must be at v5.</w:t>
+      </w:r>
+      <w:r>
+        <w:rPr>
+          <w:b/>
+        </w:rPr>
+        <w:t>11</w:t>
+      </w:r>
+      <w:r>
+        <w:rPr>
+          <w:b/>
+        </w:rPr>
+        <w:t>.</w:t>
+      </w:r>
+      <w:r>
+        <w:rPr>
+          <w:b/>
+        </w:rPr>
+        <w:t>2</w:t>
+      </w:r>
+      <w:r>
+        <w:rPr>
+          <w:b/>
+        </w:rPr>
+        <w:t xml:space="preserve"> to be upgraded to v5.1</w:t>
+      </w:r>
+      <w:r>
+        <w:rPr>
+          <w:b/>
+        </w:rPr>
+        <w:t>2</w:t>
+      </w:r>
+      <w:r>
+        <w:rPr>
+          <w:b/>
+        </w:rPr>
+        <w:t>.</w:t>
+      </w:r>
+      <w:r>
+        <w:rPr>
+          <w:b/>
+        </w:rPr>
+        <w:t>0</w:t>
+      </w:r>
+      <w:r>
+        <w:rPr>
+          <w:b/>
+        </w:rPr>
+        <w:t>. Because of numerous database changes, once a project is migrated to v5.1</w:t>
+      </w:r>
+      <w:r>
+        <w:rPr>
+          <w:b/>
+        </w:rPr>
+        <w:t>2</w:t>
+      </w:r>
+      <w:r>
+        <w:rPr>
+          <w:b/>
+        </w:rPr>
+        <w:t>.</w:t>
+      </w:r>
+      <w:r>
+        <w:rPr>
+          <w:b/>
+        </w:rPr>
+        <w:t>0</w:t>
+      </w:r>
+      <w:r>
+        <w:rPr>
+          <w:b/>
+        </w:rPr>
+        <w:t xml:space="preserve">, </w:t>
       </w:r>
       <w:r>
         <w:rPr>
@@ -69,13 +161,26 @@
           <w:b/>
           <w:u w:val="single"/>
         </w:rPr>
-        <w:t>.1</w:t>
-      </w:r>
-      <w:r>
-        <w:rPr>
-          <w:b/>
-        </w:rPr>
-        <w:t xml:space="preserve"> as doing so may corrupt the project irretrievably. Making a backup copy of a project before upgrading is always recommended.</w:t>
+        <w:t>.</w:t>
+      </w:r>
+      <w:r>
+        <w:rPr>
+          <w:b/>
+          <w:u w:val="single"/>
+        </w:rPr>
+        <w:t>2</w:t>
+      </w:r>
+      <w:r>
+        <w:rPr>
+          <w:b/>
+        </w:rPr>
+        <w:t xml:space="preserve"> as doing so may corrupt the project irretrievably. Making a backup copy of a project before upgrading is always </w:t>
+      </w:r>
+      <w:r>
+        <w:rPr>
+          <w:b/>
+        </w:rPr>
+        <w:t>recommended.</w:t>
       </w:r>
     </w:p>
     <w:p>
@@ -83,47 +188,125 @@
         <w:pStyle w:val="ListParagraph"/>
         <w:numPr>
           <w:ilvl w:val="0"/>
-          <w:numId w:val="1"/>
+          <w:numId w:val="2"/>
         </w:numPr>
         <w:rPr>
           <w:b/>
         </w:rPr>
       </w:pPr>
-      <w:r>
-        <w:rPr>
-          <w:b/>
-        </w:rPr>
-        <w:t>FVS Input</w:t>
-      </w:r>
-      <w:r>
+      <w:proofErr w:type="spellStart"/>
+      <w:r>
+        <w:rPr>
+          <w:b/>
+        </w:rPr>
+        <w:t>master.db</w:t>
+      </w:r>
+      <w:proofErr w:type="spellEnd"/>
+      <w:r>
+        <w:rPr>
+          <w:b/>
+        </w:rPr>
         <w:t xml:space="preserve">: </w:t>
       </w:r>
       <w:r>
-        <w:t xml:space="preserve">The process for generating FVS Input files has been migrated to SQLite. Instead of generating an </w:t>
+        <w:rPr>
+          <w:bCs/>
+        </w:rPr>
+        <w:t xml:space="preserve">The </w:t>
+      </w:r>
+      <w:r>
+        <w:rPr>
+          <w:bCs/>
+        </w:rPr>
+        <w:t xml:space="preserve">plot, </w:t>
       </w:r>
       <w:proofErr w:type="spellStart"/>
       <w:r>
-        <w:t>FVSIn.db</w:t>
+        <w:rPr>
+          <w:bCs/>
+        </w:rPr>
+        <w:t>cond</w:t>
       </w:r>
       <w:proofErr w:type="spellEnd"/>
       <w:r>
-        <w:t xml:space="preserve"> for each variant, all variants are included in and </w:t>
+        <w:rPr>
+          <w:bCs/>
+        </w:rPr>
+        <w:t>, tree</w:t>
+      </w:r>
+      <w:r>
+        <w:rPr>
+          <w:bCs/>
+        </w:rPr>
+        <w:t xml:space="preserve">, </w:t>
       </w:r>
       <w:proofErr w:type="spellStart"/>
       <w:r>
-        <w:t>FVSIn.db</w:t>
+        <w:rPr>
+          <w:bCs/>
+        </w:rPr>
+        <w:t>sitetree</w:t>
       </w:r>
       <w:proofErr w:type="spellEnd"/>
       <w:r>
-        <w:t xml:space="preserve"> in the </w:t>
+        <w:rPr>
+          <w:bCs/>
+        </w:rPr>
+        <w:t xml:space="preserve">, and </w:t>
       </w:r>
       <w:proofErr w:type="spellStart"/>
       <w:r>
-        <w:t>fvs</w:t>
+        <w:rPr>
+          <w:bCs/>
+        </w:rPr>
+        <w:t>biosum_pop_stratum_adjustment_factors</w:t>
       </w:r>
       <w:proofErr w:type="spellEnd"/>
       <w:r>
-        <w:t>/data folder. Earlier versions of BioSum generated an FVSIn.accdb in a parallel process that did not depend on the FIA Datamart. This functionality is no longer available. The FVS Input screen has been updated and streamlined but the options have not changed.</w:t>
+        <w:rPr>
+          <w:bCs/>
+        </w:rPr>
+        <w:t xml:space="preserve"> tables</w:t>
+      </w:r>
+      <w:r>
+        <w:rPr>
+          <w:bCs/>
+        </w:rPr>
+        <w:t xml:space="preserve"> previously in the master.mdb have been migrated to an SQLite database. The schemas for these tables have been modified as needed to reconcile them with FIADB updates. The </w:t>
+      </w:r>
+      <w:proofErr w:type="spellStart"/>
+      <w:r>
+        <w:rPr>
+          <w:bCs/>
+        </w:rPr>
+        <w:t>biosum_pop_stratum_adjustment_factors</w:t>
+      </w:r>
+      <w:proofErr w:type="spellEnd"/>
+      <w:r>
+        <w:rPr>
+          <w:bCs/>
+        </w:rPr>
+        <w:t xml:space="preserve"> </w:t>
+      </w:r>
+      <w:proofErr w:type="gramStart"/>
+      <w:r>
+        <w:rPr>
+          <w:bCs/>
+        </w:rPr>
+        <w:t>is</w:t>
+      </w:r>
+      <w:proofErr w:type="gramEnd"/>
+      <w:r>
+        <w:rPr>
+          <w:bCs/>
+        </w:rPr>
+        <w:t xml:space="preserve"> a product of plot loading and will not be migrated for legacy projects. The master.mdb will be available as a reference for legacy projects.</w:t>
+      </w:r>
+      <w:r>
+        <w:rPr>
+          <w:bCs/>
+        </w:rPr>
+        <w:br/>
       </w:r>
     </w:p>
     <w:p>
@@ -131,44 +314,209 @@
         <w:pStyle w:val="ListParagraph"/>
         <w:numPr>
           <w:ilvl w:val="0"/>
-          <w:numId w:val="1"/>
+          <w:numId w:val="2"/>
         </w:numPr>
         <w:rPr>
           <w:b/>
         </w:rPr>
       </w:pPr>
-      <w:r>
-        <w:rPr>
-          <w:b/>
-        </w:rPr>
-        <w:t xml:space="preserve">fvsmaster.mdb: </w:t>
-      </w:r>
-      <w:r>
-        <w:t xml:space="preserve">The </w:t>
-      </w:r>
       <w:proofErr w:type="spellStart"/>
       <w:r>
-        <w:t>db</w:t>
+        <w:rPr>
+          <w:b/>
+        </w:rPr>
+        <w:t>ref_master.db</w:t>
       </w:r>
       <w:proofErr w:type="spellEnd"/>
       <w:r>
-        <w:t xml:space="preserve">\fvsmaster.mdb has been eliminated. The tables still required by BioSum were moved into the </w:t>
+        <w:rPr>
+          <w:bCs/>
+        </w:rPr>
+        <w:t xml:space="preserve">: The </w:t>
       </w:r>
       <w:proofErr w:type="spellStart"/>
       <w:r>
-        <w:t>master.db</w:t>
+        <w:rPr>
+          <w:bCs/>
+        </w:rPr>
+        <w:t>harvest_methods</w:t>
       </w:r>
       <w:proofErr w:type="spellEnd"/>
       <w:r>
-        <w:t xml:space="preserve">. The </w:t>
+        <w:rPr>
+          <w:bCs/>
+        </w:rPr>
+        <w:t xml:space="preserve">, </w:t>
       </w:r>
       <w:proofErr w:type="spellStart"/>
       <w:r>
-        <w:t>version_control</w:t>
+        <w:rPr>
+          <w:bCs/>
+        </w:rPr>
+        <w:t>site_index_equations</w:t>
       </w:r>
       <w:proofErr w:type="spellEnd"/>
       <w:r>
-        <w:t xml:space="preserve"> script will migrate all existing data for legacy projects.</w:t>
+        <w:rPr>
+          <w:bCs/>
+        </w:rPr>
+        <w:t xml:space="preserve">, and </w:t>
+      </w:r>
+      <w:proofErr w:type="spellStart"/>
+      <w:r>
+        <w:rPr>
+          <w:bCs/>
+        </w:rPr>
+        <w:t>TreeMacroPlotBreakPointDia</w:t>
+      </w:r>
+      <w:proofErr w:type="spellEnd"/>
+      <w:r>
+        <w:rPr>
+          <w:bCs/>
+        </w:rPr>
+        <w:t xml:space="preserve"> tables </w:t>
+      </w:r>
+      <w:r>
+        <w:rPr>
+          <w:bCs/>
+        </w:rPr>
+        <w:t xml:space="preserve">previously in the ref_master.mdb </w:t>
+      </w:r>
+      <w:r>
+        <w:rPr>
+          <w:bCs/>
+        </w:rPr>
+        <w:t>have</w:t>
+      </w:r>
+      <w:r>
+        <w:rPr>
+          <w:bCs/>
+        </w:rPr>
+        <w:t xml:space="preserve"> been moved to the </w:t>
+      </w:r>
+      <w:proofErr w:type="spellStart"/>
+      <w:r>
+        <w:rPr>
+          <w:bCs/>
+        </w:rPr>
+        <w:t>AppData</w:t>
+      </w:r>
+      <w:proofErr w:type="spellEnd"/>
+      <w:r>
+        <w:rPr>
+          <w:bCs/>
+        </w:rPr>
+        <w:t>\</w:t>
+      </w:r>
+      <w:proofErr w:type="spellStart"/>
+      <w:r>
+        <w:rPr>
+          <w:bCs/>
+        </w:rPr>
+        <w:t>biosum_ref.db</w:t>
+      </w:r>
+      <w:proofErr w:type="spellEnd"/>
+      <w:r>
+        <w:rPr>
+          <w:bCs/>
+        </w:rPr>
+        <w:t xml:space="preserve">. The remaining tables in ref_master.mdb are no longer </w:t>
+      </w:r>
+      <w:r>
+        <w:rPr>
+          <w:bCs/>
+        </w:rPr>
+        <w:t>used</w:t>
+      </w:r>
+      <w:r>
+        <w:rPr>
+          <w:bCs/>
+        </w:rPr>
+        <w:t>. Th</w:t>
+      </w:r>
+      <w:r>
+        <w:rPr>
+          <w:bCs/>
+        </w:rPr>
+        <w:t>e SQLite version of this</w:t>
+      </w:r>
+      <w:r>
+        <w:rPr>
+          <w:bCs/>
+        </w:rPr>
+        <w:t xml:space="preserve"> database</w:t>
+      </w:r>
+      <w:r>
+        <w:rPr>
+          <w:bCs/>
+        </w:rPr>
+        <w:t xml:space="preserve"> (</w:t>
+      </w:r>
+      <w:proofErr w:type="spellStart"/>
+      <w:r>
+        <w:rPr>
+          <w:bCs/>
+        </w:rPr>
+        <w:t>ref_master.db</w:t>
+      </w:r>
+      <w:proofErr w:type="spellEnd"/>
+      <w:r>
+        <w:rPr>
+          <w:bCs/>
+        </w:rPr>
+        <w:t>)</w:t>
+      </w:r>
+      <w:r>
+        <w:rPr>
+          <w:bCs/>
+        </w:rPr>
+        <w:t xml:space="preserve"> contains a single new table (</w:t>
+      </w:r>
+      <w:proofErr w:type="spellStart"/>
+      <w:r>
+        <w:rPr>
+          <w:bCs/>
+        </w:rPr>
+        <w:t>road_class_to_ft_xref</w:t>
+      </w:r>
+      <w:proofErr w:type="spellEnd"/>
+      <w:r>
+        <w:rPr>
+          <w:bCs/>
+        </w:rPr>
+        <w:t>)</w:t>
+      </w:r>
+      <w:r>
+        <w:rPr>
+          <w:bCs/>
+        </w:rPr>
+        <w:t xml:space="preserve"> </w:t>
+      </w:r>
+      <w:r>
+        <w:rPr>
+          <w:bCs/>
+        </w:rPr>
+        <w:t xml:space="preserve">that is used to calculate the </w:t>
+      </w:r>
+      <w:proofErr w:type="spellStart"/>
+      <w:r>
+        <w:rPr>
+          <w:bCs/>
+        </w:rPr>
+        <w:t>plot.gis_yard_dist_ft</w:t>
+      </w:r>
+      <w:proofErr w:type="spellEnd"/>
+      <w:r>
+        <w:rPr>
+          <w:bCs/>
+        </w:rPr>
+        <w:t xml:space="preserve"> value.</w:t>
+      </w:r>
+      <w:r>
+        <w:rPr>
+          <w:bCs/>
+        </w:rPr>
+        <w:br/>
       </w:r>
     </w:p>
     <w:p>
@@ -176,50 +524,133 @@
         <w:pStyle w:val="ListParagraph"/>
         <w:numPr>
           <w:ilvl w:val="0"/>
-          <w:numId w:val="1"/>
+          <w:numId w:val="2"/>
         </w:numPr>
         <w:rPr>
           <w:b/>
         </w:rPr>
       </w:pPr>
+      <w:r>
+        <w:rPr>
+          <w:b/>
+        </w:rPr>
+        <w:t xml:space="preserve">Tree species changes: </w:t>
+      </w:r>
+      <w:r>
+        <w:rPr>
+          <w:bCs/>
+        </w:rPr>
+        <w:t xml:space="preserve">The structure for managing tree species translation has been modified in v5.12.0. There is no longer a project-specific </w:t>
+      </w:r>
       <w:proofErr w:type="spellStart"/>
       <w:r>
         <w:rPr>
-          <w:b/>
-        </w:rPr>
-        <w:t>biosum</w:t>
-      </w:r>
-      <w:r>
-        <w:rPr>
-          <w:b/>
-        </w:rPr>
-        <w:t>_ref.db</w:t>
+          <w:bCs/>
+        </w:rPr>
+        <w:t>tree_species</w:t>
       </w:r>
       <w:proofErr w:type="spellEnd"/>
       <w:r>
         <w:rPr>
-          <w:b/>
-        </w:rPr>
-        <w:t xml:space="preserve">: </w:t>
-      </w:r>
-      <w:r>
-        <w:t xml:space="preserve">There is a new database in the user </w:t>
+          <w:bCs/>
+        </w:rPr>
+        <w:t xml:space="preserve"> table to maintain nor an </w:t>
       </w:r>
       <w:proofErr w:type="spellStart"/>
       <w:r>
+        <w:rPr>
+          <w:bCs/>
+        </w:rPr>
+        <w:t>fvs_tree_species</w:t>
+      </w:r>
+      <w:proofErr w:type="spellEnd"/>
+      <w:r>
+        <w:rPr>
+          <w:bCs/>
+        </w:rPr>
+        <w:t xml:space="preserve"> table to translate from FIA to FVS species code. </w:t>
+      </w:r>
+      <w:proofErr w:type="spellStart"/>
+      <w:r>
+        <w:rPr>
+          <w:bCs/>
+        </w:rPr>
+        <w:t>BioSum</w:t>
+      </w:r>
+      <w:proofErr w:type="spellEnd"/>
+      <w:r>
+        <w:rPr>
+          <w:bCs/>
+        </w:rPr>
+        <w:t xml:space="preserve"> now relies on FIADB to maintain tree species translations. All tree species specific configurations are in the </w:t>
+      </w:r>
+      <w:proofErr w:type="spellStart"/>
+      <w:r>
+        <w:rPr>
+          <w:bCs/>
+        </w:rPr>
         <w:t>AppData</w:t>
       </w:r>
       <w:proofErr w:type="spellEnd"/>
       <w:r>
-        <w:t xml:space="preserve"> directory called </w:t>
+        <w:rPr>
+          <w:bCs/>
+        </w:rPr>
+        <w:t>\</w:t>
       </w:r>
       <w:proofErr w:type="spellStart"/>
       <w:r>
+        <w:rPr>
+          <w:bCs/>
+        </w:rPr>
         <w:t>biosum_ref.db</w:t>
       </w:r>
       <w:proofErr w:type="spellEnd"/>
       <w:r>
-        <w:t>. It contains reference tables that were previously in the project-specific ref_master.mdb and the biosum_ref.accdb. Additional tables will be migrated to this database as the migration to SQLite continues.</w:t>
+        <w:rPr>
+          <w:bCs/>
+        </w:rPr>
+        <w:t>\</w:t>
+      </w:r>
+      <w:r>
+        <w:rPr>
+          <w:bCs/>
+        </w:rPr>
+        <w:t>FIA_TREE_SPECIES_REF table</w:t>
+      </w:r>
+      <w:r>
+        <w:rPr>
+          <w:bCs/>
+        </w:rPr>
+        <w:t xml:space="preserve">. This table is maintained by the </w:t>
+      </w:r>
+      <w:proofErr w:type="spellStart"/>
+      <w:r>
+        <w:rPr>
+          <w:bCs/>
+        </w:rPr>
+        <w:t>BioSum</w:t>
+      </w:r>
+      <w:proofErr w:type="spellEnd"/>
+      <w:r>
+        <w:rPr>
+          <w:bCs/>
+        </w:rPr>
+        <w:t xml:space="preserve"> administrator and should not be edited by analysts.</w:t>
+      </w:r>
+    </w:p>
+    <w:p>
+      <w:pPr>
+        <w:ind w:left="720"/>
+        <w:rPr>
+          <w:bCs/>
+        </w:rPr>
+      </w:pPr>
+      <w:r>
+        <w:rPr>
+          <w:bCs/>
+        </w:rPr>
+        <w:t>The FVS and Processor tree species audits still exist to identify unrecognized tree species but they have been simplified and no longer support edit capability.</w:t>
       </w:r>
     </w:p>
     <w:p>
@@ -227,39 +658,77 @@
         <w:pStyle w:val="ListParagraph"/>
         <w:numPr>
           <w:ilvl w:val="0"/>
-          <w:numId w:val="1"/>
+          <w:numId w:val="2"/>
         </w:numPr>
         <w:rPr>
-          <w:b/>
-        </w:rPr>
-      </w:pPr>
-      <w:r>
-        <w:rPr>
-          <w:b/>
-        </w:rPr>
-        <w:t xml:space="preserve">Treatment Optimizer: </w:t>
-      </w:r>
-      <w:r>
-        <w:t>There is now the option to set a threshold to implement a correction factor for weighted variables.</w:t>
-      </w:r>
-      <w:r>
-        <w:t xml:space="preserve"> If the number of null values for each Stand/</w:t>
+          <w:bCs/>
+        </w:rPr>
+      </w:pPr>
+      <w:r>
+        <w:rPr>
+          <w:b/>
+        </w:rPr>
+        <w:t>Plot FVS Variants:</w:t>
+      </w:r>
+      <w:r>
+        <w:rPr>
+          <w:bCs/>
+        </w:rPr>
+        <w:t xml:space="preserve"> This function has been removed. </w:t>
       </w:r>
       <w:proofErr w:type="spellStart"/>
       <w:r>
-        <w:t>RxPackage</w:t>
+        <w:rPr>
+          <w:bCs/>
+        </w:rPr>
+        <w:t>BioSum</w:t>
       </w:r>
       <w:proofErr w:type="spellEnd"/>
       <w:r>
-        <w:t xml:space="preserve"> combination is less than or equal to the threshold, only the non-null values will be included in the weighted variable calculation. If the number of null values for each Stand/</w:t>
+        <w:rPr>
+          <w:bCs/>
+        </w:rPr>
+        <w:t xml:space="preserve"> now populates the FVS variants from the FIADB </w:t>
       </w:r>
       <w:proofErr w:type="spellStart"/>
       <w:r>
-        <w:t>RxPackage</w:t>
+        <w:rPr>
+          <w:bCs/>
+        </w:rPr>
+        <w:t>plotgeom</w:t>
       </w:r>
       <w:proofErr w:type="spellEnd"/>
       <w:r>
-        <w:t xml:space="preserve"> combination is greater than the threshold, the calculated weighted variable is set to null. </w:t>
+        <w:rPr>
+          <w:bCs/>
+        </w:rPr>
+        <w:t xml:space="preserve"> table.</w:t>
+      </w:r>
+      <w:r>
+        <w:rPr>
+          <w:bCs/>
+        </w:rPr>
+        <w:t xml:space="preserve"> The </w:t>
+      </w:r>
+      <w:proofErr w:type="spellStart"/>
+      <w:r>
+        <w:rPr>
+          <w:bCs/>
+        </w:rPr>
+        <w:t>fiadb_fvs_variant</w:t>
+      </w:r>
+      <w:proofErr w:type="spellEnd"/>
+      <w:r>
+        <w:rPr>
+          <w:bCs/>
+        </w:rPr>
+        <w:t xml:space="preserve"> table is no longer used.</w:t>
+      </w:r>
+      <w:r>
+        <w:rPr>
+          <w:bCs/>
+        </w:rPr>
+        <w:br/>
       </w:r>
     </w:p>
     <w:p>
@@ -267,49 +736,1304 @@
         <w:pStyle w:val="ListParagraph"/>
         <w:numPr>
           <w:ilvl w:val="0"/>
-          <w:numId w:val="1"/>
+          <w:numId w:val="2"/>
         </w:numPr>
         <w:rPr>
-          <w:b/>
-        </w:rPr>
-      </w:pPr>
-      <w:r>
-        <w:rPr>
-          <w:rFonts w:eastAsiaTheme="minorEastAsia"/>
-        </w:rPr>
-        <w:t>A few</w:t>
-      </w:r>
-      <w:r>
-        <w:rPr>
-          <w:rFonts w:eastAsiaTheme="minorEastAsia"/>
-        </w:rPr>
-        <w:t xml:space="preserve"> minor enhancements, and anomaly resolutions, are described in the BioSum </w:t>
-      </w:r>
-      <w:hyperlink r:id="rId5">
-        <w:r>
-          <w:rPr>
-            <w:rStyle w:val="Hyperlink"/>
-            <w:rFonts w:eastAsiaTheme="minorEastAsia"/>
-          </w:rPr>
-          <w:t>v5.11.2</w:t>
-        </w:r>
-      </w:hyperlink>
-      <w:r>
-        <w:rPr>
-          <w:rFonts w:eastAsiaTheme="minorEastAsia"/>
-        </w:rPr>
-        <w:t xml:space="preserve"> online release documentation. Users with projects that predate this release will find these especially worthwhile.</w:t>
+          <w:bCs/>
+        </w:rPr>
+      </w:pPr>
+      <w:r>
+        <w:rPr>
+          <w:b/>
+        </w:rPr>
+        <w:t xml:space="preserve">Data Source Edit: </w:t>
+      </w:r>
+      <w:r>
+        <w:rPr>
+          <w:bCs/>
+        </w:rPr>
+        <w:t>This screen has been simplified and now supports SQLite data sources only in the Processor and Optimizer modules.</w:t>
+      </w:r>
+      <w:r>
+        <w:rPr>
+          <w:bCs/>
+        </w:rPr>
+        <w:br/>
       </w:r>
     </w:p>
     <w:p>
       <w:pPr>
-        <w:rPr>
-          <w:b/>
-        </w:rPr>
-      </w:pPr>
+        <w:pStyle w:val="ListParagraph"/>
+        <w:numPr>
+          <w:ilvl w:val="0"/>
+          <w:numId w:val="2"/>
+        </w:numPr>
+        <w:rPr>
+          <w:bCs/>
+        </w:rPr>
+      </w:pPr>
+      <w:r>
+        <w:rPr>
+          <w:b/>
+        </w:rPr>
+        <w:t xml:space="preserve">Package and Condition Zappers: </w:t>
+      </w:r>
+      <w:r>
+        <w:rPr>
+          <w:bCs/>
+        </w:rPr>
+        <w:t>These functions are once again available from the Database menu</w:t>
+      </w:r>
     </w:p>
     <w:p>
       <w:pPr>
+        <w:rPr>
+          <w:bCs/>
+        </w:rPr>
+      </w:pPr>
+      <w:r>
+        <w:rPr>
+          <w:bCs/>
+        </w:rPr>
+        <w:br w:type="page"/>
+      </w:r>
+    </w:p>
+    <w:p>
+      <w:pPr>
+        <w:ind w:left="360"/>
+        <w:rPr>
+          <w:b/>
+        </w:rPr>
+      </w:pPr>
+      <w:r>
+        <w:rPr>
+          <w:b/>
+        </w:rPr>
+        <w:lastRenderedPageBreak/>
+        <w:t>Summary of</w:t>
+      </w:r>
+      <w:r>
+        <w:rPr>
+          <w:b/>
+        </w:rPr>
+        <w:t xml:space="preserve"> database</w:t>
+      </w:r>
+      <w:r>
+        <w:rPr>
+          <w:b/>
+        </w:rPr>
+        <w:t xml:space="preserve"> table changes</w:t>
+      </w:r>
+    </w:p>
+    <w:tbl>
+      <w:tblPr>
+        <w:tblStyle w:val="TableGrid"/>
+        <w:tblW w:w="0" w:type="auto"/>
+        <w:tblInd w:w="144" w:type="dxa"/>
+        <w:tblLook w:val="04A0" w:firstRow="1" w:lastRow="0" w:firstColumn="1" w:lastColumn="0" w:noHBand="0" w:noVBand="1"/>
+      </w:tblPr>
+      <w:tblGrid>
+        <w:gridCol w:w="4010"/>
+        <w:gridCol w:w="2680"/>
+        <w:gridCol w:w="2389"/>
+      </w:tblGrid>
+      <w:tr>
+        <w:tc>
+          <w:tcPr>
+            <w:tcW w:w="4010" w:type="dxa"/>
+          </w:tcPr>
+          <w:p>
+            <w:pPr>
+              <w:rPr>
+                <w:b/>
+              </w:rPr>
+            </w:pPr>
+            <w:r>
+              <w:rPr>
+                <w:b/>
+              </w:rPr>
+              <w:t>Table name</w:t>
+            </w:r>
+          </w:p>
+        </w:tc>
+        <w:tc>
+          <w:tcPr>
+            <w:tcW w:w="2680" w:type="dxa"/>
+          </w:tcPr>
+          <w:p>
+            <w:pPr>
+              <w:rPr>
+                <w:b/>
+              </w:rPr>
+            </w:pPr>
+            <w:r>
+              <w:rPr>
+                <w:b/>
+              </w:rPr>
+              <w:t>v5.11.2 Path</w:t>
+            </w:r>
+          </w:p>
+        </w:tc>
+        <w:tc>
+          <w:tcPr>
+            <w:tcW w:w="2389" w:type="dxa"/>
+          </w:tcPr>
+          <w:p>
+            <w:pPr>
+              <w:rPr>
+                <w:b/>
+              </w:rPr>
+            </w:pPr>
+            <w:r>
+              <w:rPr>
+                <w:b/>
+              </w:rPr>
+              <w:t>v5.12.0 Path</w:t>
+            </w:r>
+          </w:p>
+        </w:tc>
+      </w:tr>
+      <w:tr>
+        <w:tc>
+          <w:tcPr>
+            <w:tcW w:w="4010" w:type="dxa"/>
+          </w:tcPr>
+          <w:p>
+            <w:pPr>
+              <w:rPr>
+                <w:bCs/>
+              </w:rPr>
+            </w:pPr>
+            <w:proofErr w:type="spellStart"/>
+            <w:r>
+              <w:rPr>
+                <w:bCs/>
+              </w:rPr>
+              <w:t>biosum_pop_stratum_adjustment_factors</w:t>
+            </w:r>
+            <w:proofErr w:type="spellEnd"/>
+          </w:p>
+        </w:tc>
+        <w:tc>
+          <w:tcPr>
+            <w:tcW w:w="2680" w:type="dxa"/>
+          </w:tcPr>
+          <w:p>
+            <w:pPr>
+              <w:rPr>
+                <w:bCs/>
+              </w:rPr>
+            </w:pPr>
+            <w:r>
+              <w:rPr>
+                <w:bCs/>
+              </w:rPr>
+              <w:t>\</w:t>
+            </w:r>
+            <w:proofErr w:type="spellStart"/>
+            <w:r>
+              <w:rPr>
+                <w:bCs/>
+              </w:rPr>
+              <w:t>db</w:t>
+            </w:r>
+            <w:proofErr w:type="spellEnd"/>
+            <w:r>
+              <w:rPr>
+                <w:bCs/>
+              </w:rPr>
+              <w:t>\master.mdb</w:t>
+            </w:r>
+          </w:p>
+        </w:tc>
+        <w:tc>
+          <w:tcPr>
+            <w:tcW w:w="2389" w:type="dxa"/>
+          </w:tcPr>
+          <w:p>
+            <w:pPr>
+              <w:rPr>
+                <w:bCs/>
+              </w:rPr>
+            </w:pPr>
+            <w:r>
+              <w:rPr>
+                <w:bCs/>
+              </w:rPr>
+              <w:t>\</w:t>
+            </w:r>
+            <w:proofErr w:type="spellStart"/>
+            <w:r>
+              <w:rPr>
+                <w:bCs/>
+              </w:rPr>
+              <w:t>db</w:t>
+            </w:r>
+            <w:proofErr w:type="spellEnd"/>
+            <w:r>
+              <w:rPr>
+                <w:bCs/>
+              </w:rPr>
+              <w:t>\</w:t>
+            </w:r>
+            <w:proofErr w:type="spellStart"/>
+            <w:r>
+              <w:rPr>
+                <w:bCs/>
+              </w:rPr>
+              <w:t>master.db</w:t>
+            </w:r>
+            <w:proofErr w:type="spellEnd"/>
+          </w:p>
+        </w:tc>
+      </w:tr>
+      <w:tr>
+        <w:tc>
+          <w:tcPr>
+            <w:tcW w:w="4010" w:type="dxa"/>
+          </w:tcPr>
+          <w:p>
+            <w:pPr>
+              <w:rPr>
+                <w:bCs/>
+              </w:rPr>
+            </w:pPr>
+            <w:proofErr w:type="spellStart"/>
+            <w:r>
+              <w:rPr>
+                <w:bCs/>
+              </w:rPr>
+              <w:t>cond</w:t>
+            </w:r>
+            <w:proofErr w:type="spellEnd"/>
+          </w:p>
+        </w:tc>
+        <w:tc>
+          <w:tcPr>
+            <w:tcW w:w="2680" w:type="dxa"/>
+          </w:tcPr>
+          <w:p>
+            <w:pPr>
+              <w:rPr>
+                <w:bCs/>
+              </w:rPr>
+            </w:pPr>
+            <w:r>
+              <w:rPr>
+                <w:bCs/>
+              </w:rPr>
+              <w:t>\</w:t>
+            </w:r>
+            <w:proofErr w:type="spellStart"/>
+            <w:r>
+              <w:rPr>
+                <w:bCs/>
+              </w:rPr>
+              <w:t>db</w:t>
+            </w:r>
+            <w:proofErr w:type="spellEnd"/>
+            <w:r>
+              <w:rPr>
+                <w:bCs/>
+              </w:rPr>
+              <w:t>\master.mdb</w:t>
+            </w:r>
+          </w:p>
+        </w:tc>
+        <w:tc>
+          <w:tcPr>
+            <w:tcW w:w="2389" w:type="dxa"/>
+          </w:tcPr>
+          <w:p>
+            <w:pPr>
+              <w:rPr>
+                <w:bCs/>
+              </w:rPr>
+            </w:pPr>
+            <w:r>
+              <w:rPr>
+                <w:bCs/>
+              </w:rPr>
+              <w:t>\</w:t>
+            </w:r>
+            <w:proofErr w:type="spellStart"/>
+            <w:r>
+              <w:rPr>
+                <w:bCs/>
+              </w:rPr>
+              <w:t>db</w:t>
+            </w:r>
+            <w:proofErr w:type="spellEnd"/>
+            <w:r>
+              <w:rPr>
+                <w:bCs/>
+              </w:rPr>
+              <w:t>\</w:t>
+            </w:r>
+            <w:proofErr w:type="spellStart"/>
+            <w:r>
+              <w:rPr>
+                <w:bCs/>
+              </w:rPr>
+              <w:t>master.db</w:t>
+            </w:r>
+            <w:proofErr w:type="spellEnd"/>
+          </w:p>
+        </w:tc>
+      </w:tr>
+      <w:tr>
+        <w:tc>
+          <w:tcPr>
+            <w:tcW w:w="4010" w:type="dxa"/>
+          </w:tcPr>
+          <w:p>
+            <w:pPr>
+              <w:rPr>
+                <w:bCs/>
+              </w:rPr>
+            </w:pPr>
+            <w:r>
+              <w:rPr>
+                <w:bCs/>
+              </w:rPr>
+              <w:t xml:space="preserve">FIA_TREE_SPECIES_REF                              </w:t>
+            </w:r>
+          </w:p>
+        </w:tc>
+        <w:tc>
+          <w:tcPr>
+            <w:tcW w:w="2680" w:type="dxa"/>
+          </w:tcPr>
+          <w:p>
+            <w:pPr>
+              <w:rPr>
+                <w:bCs/>
+              </w:rPr>
+            </w:pPr>
+            <w:proofErr w:type="spellStart"/>
+            <w:r>
+              <w:rPr>
+                <w:bCs/>
+              </w:rPr>
+              <w:t>AppData</w:t>
+            </w:r>
+            <w:proofErr w:type="spellEnd"/>
+            <w:r>
+              <w:rPr>
+                <w:bCs/>
+              </w:rPr>
+              <w:t>\biosum_ref.accdb</w:t>
+            </w:r>
+          </w:p>
+        </w:tc>
+        <w:tc>
+          <w:tcPr>
+            <w:tcW w:w="2389" w:type="dxa"/>
+          </w:tcPr>
+          <w:p>
+            <w:pPr>
+              <w:rPr>
+                <w:bCs/>
+              </w:rPr>
+            </w:pPr>
+            <w:proofErr w:type="spellStart"/>
+            <w:r>
+              <w:rPr>
+                <w:bCs/>
+              </w:rPr>
+              <w:t>AppData</w:t>
+            </w:r>
+            <w:proofErr w:type="spellEnd"/>
+            <w:r>
+              <w:rPr>
+                <w:bCs/>
+              </w:rPr>
+              <w:t>\</w:t>
+            </w:r>
+            <w:proofErr w:type="spellStart"/>
+            <w:r>
+              <w:rPr>
+                <w:bCs/>
+              </w:rPr>
+              <w:t>biosum_ref.db</w:t>
+            </w:r>
+            <w:proofErr w:type="spellEnd"/>
+          </w:p>
+        </w:tc>
+      </w:tr>
+      <w:tr>
+        <w:trPr>
+          <w:trHeight w:val="233"/>
+        </w:trPr>
+        <w:tc>
+          <w:tcPr>
+            <w:tcW w:w="4010" w:type="dxa"/>
+          </w:tcPr>
+          <w:p>
+            <w:pPr>
+              <w:rPr>
+                <w:bCs/>
+              </w:rPr>
+            </w:pPr>
+            <w:proofErr w:type="spellStart"/>
+            <w:r>
+              <w:rPr>
+                <w:bCs/>
+              </w:rPr>
+              <w:t>fiadb_fvs_variant</w:t>
+            </w:r>
+            <w:proofErr w:type="spellEnd"/>
+          </w:p>
+        </w:tc>
+        <w:tc>
+          <w:tcPr>
+            <w:tcW w:w="2680" w:type="dxa"/>
+          </w:tcPr>
+          <w:p>
+            <w:pPr>
+              <w:rPr>
+                <w:bCs/>
+              </w:rPr>
+            </w:pPr>
+            <w:proofErr w:type="spellStart"/>
+            <w:r>
+              <w:rPr>
+                <w:bCs/>
+              </w:rPr>
+              <w:t>AppData</w:t>
+            </w:r>
+            <w:proofErr w:type="spellEnd"/>
+            <w:r>
+              <w:rPr>
+                <w:bCs/>
+              </w:rPr>
+              <w:t>\biosum_ref.accdb</w:t>
+            </w:r>
+          </w:p>
+        </w:tc>
+        <w:tc>
+          <w:tcPr>
+            <w:tcW w:w="2389" w:type="dxa"/>
+          </w:tcPr>
+          <w:p>
+            <w:pPr>
+              <w:rPr>
+                <w:bCs/>
+              </w:rPr>
+            </w:pPr>
+            <w:r>
+              <w:rPr>
+                <w:bCs/>
+              </w:rPr>
+              <w:t>N/A</w:t>
+            </w:r>
+          </w:p>
+        </w:tc>
+      </w:tr>
+      <w:tr>
+        <w:tc>
+          <w:tcPr>
+            <w:tcW w:w="4010" w:type="dxa"/>
+          </w:tcPr>
+          <w:p>
+            <w:pPr>
+              <w:rPr>
+                <w:bCs/>
+              </w:rPr>
+            </w:pPr>
+            <w:proofErr w:type="spellStart"/>
+            <w:r>
+              <w:rPr>
+                <w:bCs/>
+              </w:rPr>
+              <w:t>fvs_tree_species</w:t>
+            </w:r>
+            <w:proofErr w:type="spellEnd"/>
+          </w:p>
+        </w:tc>
+        <w:tc>
+          <w:tcPr>
+            <w:tcW w:w="2680" w:type="dxa"/>
+          </w:tcPr>
+          <w:p>
+            <w:pPr>
+              <w:rPr>
+                <w:bCs/>
+              </w:rPr>
+            </w:pPr>
+            <w:proofErr w:type="spellStart"/>
+            <w:r>
+              <w:rPr>
+                <w:bCs/>
+              </w:rPr>
+              <w:t>AppData</w:t>
+            </w:r>
+            <w:proofErr w:type="spellEnd"/>
+            <w:r>
+              <w:rPr>
+                <w:bCs/>
+              </w:rPr>
+              <w:t>\biosum_ref.accdb</w:t>
+            </w:r>
+          </w:p>
+        </w:tc>
+        <w:tc>
+          <w:tcPr>
+            <w:tcW w:w="2389" w:type="dxa"/>
+          </w:tcPr>
+          <w:p>
+            <w:pPr>
+              <w:rPr>
+                <w:bCs/>
+              </w:rPr>
+            </w:pPr>
+            <w:r>
+              <w:rPr>
+                <w:bCs/>
+              </w:rPr>
+              <w:t>N/A</w:t>
+            </w:r>
+          </w:p>
+        </w:tc>
+      </w:tr>
+      <w:tr>
+        <w:tc>
+          <w:tcPr>
+            <w:tcW w:w="4010" w:type="dxa"/>
+          </w:tcPr>
+          <w:p>
+            <w:pPr>
+              <w:rPr>
+                <w:bCs/>
+              </w:rPr>
+            </w:pPr>
+            <w:proofErr w:type="spellStart"/>
+            <w:r>
+              <w:rPr>
+                <w:bCs/>
+              </w:rPr>
+              <w:t>owner_groups</w:t>
+            </w:r>
+            <w:proofErr w:type="spellEnd"/>
+          </w:p>
+        </w:tc>
+        <w:tc>
+          <w:tcPr>
+            <w:tcW w:w="2680" w:type="dxa"/>
+          </w:tcPr>
+          <w:p>
+            <w:pPr>
+              <w:rPr>
+                <w:bCs/>
+              </w:rPr>
+            </w:pPr>
+            <w:r>
+              <w:rPr>
+                <w:bCs/>
+              </w:rPr>
+              <w:t>\</w:t>
+            </w:r>
+            <w:proofErr w:type="spellStart"/>
+            <w:r>
+              <w:rPr>
+                <w:bCs/>
+              </w:rPr>
+              <w:t>db</w:t>
+            </w:r>
+            <w:proofErr w:type="spellEnd"/>
+            <w:r>
+              <w:rPr>
+                <w:bCs/>
+              </w:rPr>
+              <w:t>\ref_master.mdb</w:t>
+            </w:r>
+          </w:p>
+        </w:tc>
+        <w:tc>
+          <w:tcPr>
+            <w:tcW w:w="2389" w:type="dxa"/>
+          </w:tcPr>
+          <w:p>
+            <w:pPr>
+              <w:rPr>
+                <w:bCs/>
+              </w:rPr>
+            </w:pPr>
+            <w:r>
+              <w:rPr>
+                <w:bCs/>
+              </w:rPr>
+              <w:t>N</w:t>
+            </w:r>
+            <w:r>
+              <w:rPr>
+                <w:bCs/>
+              </w:rPr>
+              <w:t>/</w:t>
+            </w:r>
+            <w:r>
+              <w:rPr>
+                <w:bCs/>
+              </w:rPr>
+              <w:t>A</w:t>
+            </w:r>
+          </w:p>
+        </w:tc>
+      </w:tr>
+      <w:tr>
+        <w:tc>
+          <w:tcPr>
+            <w:tcW w:w="4010" w:type="dxa"/>
+          </w:tcPr>
+          <w:p>
+            <w:pPr>
+              <w:rPr>
+                <w:bCs/>
+              </w:rPr>
+            </w:pPr>
+            <w:r>
+              <w:rPr>
+                <w:bCs/>
+              </w:rPr>
+              <w:t>plot</w:t>
+            </w:r>
+          </w:p>
+        </w:tc>
+        <w:tc>
+          <w:tcPr>
+            <w:tcW w:w="2680" w:type="dxa"/>
+          </w:tcPr>
+          <w:p>
+            <w:pPr>
+              <w:rPr>
+                <w:bCs/>
+              </w:rPr>
+            </w:pPr>
+            <w:r>
+              <w:rPr>
+                <w:bCs/>
+              </w:rPr>
+              <w:t>\</w:t>
+            </w:r>
+            <w:proofErr w:type="spellStart"/>
+            <w:r>
+              <w:rPr>
+                <w:bCs/>
+              </w:rPr>
+              <w:t>db</w:t>
+            </w:r>
+            <w:proofErr w:type="spellEnd"/>
+            <w:r>
+              <w:rPr>
+                <w:bCs/>
+              </w:rPr>
+              <w:t>\master.mdb</w:t>
+            </w:r>
+          </w:p>
+        </w:tc>
+        <w:tc>
+          <w:tcPr>
+            <w:tcW w:w="2389" w:type="dxa"/>
+          </w:tcPr>
+          <w:p>
+            <w:pPr>
+              <w:rPr>
+                <w:bCs/>
+              </w:rPr>
+            </w:pPr>
+            <w:r>
+              <w:rPr>
+                <w:bCs/>
+              </w:rPr>
+              <w:t>\</w:t>
+            </w:r>
+            <w:proofErr w:type="spellStart"/>
+            <w:r>
+              <w:rPr>
+                <w:bCs/>
+              </w:rPr>
+              <w:t>db</w:t>
+            </w:r>
+            <w:proofErr w:type="spellEnd"/>
+            <w:r>
+              <w:rPr>
+                <w:bCs/>
+              </w:rPr>
+              <w:t>\</w:t>
+            </w:r>
+            <w:proofErr w:type="spellStart"/>
+            <w:r>
+              <w:rPr>
+                <w:bCs/>
+              </w:rPr>
+              <w:t>master.db</w:t>
+            </w:r>
+            <w:proofErr w:type="spellEnd"/>
+          </w:p>
+        </w:tc>
+      </w:tr>
+      <w:tr>
+        <w:tc>
+          <w:tcPr>
+            <w:tcW w:w="4010" w:type="dxa"/>
+          </w:tcPr>
+          <w:p>
+            <w:pPr>
+              <w:rPr>
+                <w:bCs/>
+              </w:rPr>
+            </w:pPr>
+            <w:proofErr w:type="spellStart"/>
+            <w:r>
+              <w:rPr>
+                <w:bCs/>
+              </w:rPr>
+              <w:t>road_class_to_ft_xref</w:t>
+            </w:r>
+            <w:proofErr w:type="spellEnd"/>
+          </w:p>
+        </w:tc>
+        <w:tc>
+          <w:tcPr>
+            <w:tcW w:w="2680" w:type="dxa"/>
+          </w:tcPr>
+          <w:p>
+            <w:pPr>
+              <w:rPr>
+                <w:bCs/>
+              </w:rPr>
+            </w:pPr>
+            <w:r>
+              <w:rPr>
+                <w:bCs/>
+              </w:rPr>
+              <w:t>N/A</w:t>
+            </w:r>
+          </w:p>
+        </w:tc>
+        <w:tc>
+          <w:tcPr>
+            <w:tcW w:w="2389" w:type="dxa"/>
+          </w:tcPr>
+          <w:p>
+            <w:pPr>
+              <w:rPr>
+                <w:bCs/>
+              </w:rPr>
+            </w:pPr>
+            <w:r>
+              <w:rPr>
+                <w:bCs/>
+              </w:rPr>
+              <w:t>\</w:t>
+            </w:r>
+            <w:proofErr w:type="spellStart"/>
+            <w:r>
+              <w:rPr>
+                <w:bCs/>
+              </w:rPr>
+              <w:t>db</w:t>
+            </w:r>
+            <w:proofErr w:type="spellEnd"/>
+            <w:r>
+              <w:rPr>
+                <w:bCs/>
+              </w:rPr>
+              <w:t>\</w:t>
+            </w:r>
+            <w:proofErr w:type="spellStart"/>
+            <w:r>
+              <w:rPr>
+                <w:bCs/>
+              </w:rPr>
+              <w:t>ref_</w:t>
+            </w:r>
+            <w:r>
+              <w:rPr>
+                <w:bCs/>
+              </w:rPr>
+              <w:t>master.db</w:t>
+            </w:r>
+            <w:proofErr w:type="spellEnd"/>
+          </w:p>
+        </w:tc>
+      </w:tr>
+      <w:tr>
+        <w:tc>
+          <w:tcPr>
+            <w:tcW w:w="4010" w:type="dxa"/>
+          </w:tcPr>
+          <w:p>
+            <w:pPr>
+              <w:rPr>
+                <w:bCs/>
+              </w:rPr>
+            </w:pPr>
+            <w:proofErr w:type="spellStart"/>
+            <w:r>
+              <w:rPr>
+                <w:bCs/>
+              </w:rPr>
+              <w:t>sitetree</w:t>
+            </w:r>
+            <w:proofErr w:type="spellEnd"/>
+          </w:p>
+        </w:tc>
+        <w:tc>
+          <w:tcPr>
+            <w:tcW w:w="2680" w:type="dxa"/>
+          </w:tcPr>
+          <w:p>
+            <w:pPr>
+              <w:rPr>
+                <w:bCs/>
+              </w:rPr>
+            </w:pPr>
+            <w:r>
+              <w:rPr>
+                <w:bCs/>
+              </w:rPr>
+              <w:t>\</w:t>
+            </w:r>
+            <w:proofErr w:type="spellStart"/>
+            <w:r>
+              <w:rPr>
+                <w:bCs/>
+              </w:rPr>
+              <w:t>db</w:t>
+            </w:r>
+            <w:proofErr w:type="spellEnd"/>
+            <w:r>
+              <w:rPr>
+                <w:bCs/>
+              </w:rPr>
+              <w:t>\master.mdb</w:t>
+            </w:r>
+          </w:p>
+        </w:tc>
+        <w:tc>
+          <w:tcPr>
+            <w:tcW w:w="2389" w:type="dxa"/>
+          </w:tcPr>
+          <w:p>
+            <w:pPr>
+              <w:rPr>
+                <w:bCs/>
+              </w:rPr>
+            </w:pPr>
+            <w:r>
+              <w:rPr>
+                <w:bCs/>
+              </w:rPr>
+              <w:t>\</w:t>
+            </w:r>
+            <w:proofErr w:type="spellStart"/>
+            <w:r>
+              <w:rPr>
+                <w:bCs/>
+              </w:rPr>
+              <w:t>db</w:t>
+            </w:r>
+            <w:proofErr w:type="spellEnd"/>
+            <w:r>
+              <w:rPr>
+                <w:bCs/>
+              </w:rPr>
+              <w:t>\</w:t>
+            </w:r>
+            <w:proofErr w:type="spellStart"/>
+            <w:r>
+              <w:rPr>
+                <w:bCs/>
+              </w:rPr>
+              <w:t>master.db</w:t>
+            </w:r>
+            <w:proofErr w:type="spellEnd"/>
+          </w:p>
+        </w:tc>
+      </w:tr>
+      <w:tr>
+        <w:tc>
+          <w:tcPr>
+            <w:tcW w:w="4010" w:type="dxa"/>
+          </w:tcPr>
+          <w:p>
+            <w:pPr>
+              <w:rPr>
+                <w:bCs/>
+              </w:rPr>
+            </w:pPr>
+            <w:r>
+              <w:rPr>
+                <w:bCs/>
+              </w:rPr>
+              <w:t>tree</w:t>
+            </w:r>
+          </w:p>
+        </w:tc>
+        <w:tc>
+          <w:tcPr>
+            <w:tcW w:w="2680" w:type="dxa"/>
+          </w:tcPr>
+          <w:p>
+            <w:pPr>
+              <w:rPr>
+                <w:bCs/>
+              </w:rPr>
+            </w:pPr>
+            <w:r>
+              <w:rPr>
+                <w:bCs/>
+              </w:rPr>
+              <w:t>\</w:t>
+            </w:r>
+            <w:proofErr w:type="spellStart"/>
+            <w:r>
+              <w:rPr>
+                <w:bCs/>
+              </w:rPr>
+              <w:t>db</w:t>
+            </w:r>
+            <w:proofErr w:type="spellEnd"/>
+            <w:r>
+              <w:rPr>
+                <w:bCs/>
+              </w:rPr>
+              <w:t>\master.mdb</w:t>
+            </w:r>
+          </w:p>
+        </w:tc>
+        <w:tc>
+          <w:tcPr>
+            <w:tcW w:w="2389" w:type="dxa"/>
+          </w:tcPr>
+          <w:p>
+            <w:pPr>
+              <w:rPr>
+                <w:bCs/>
+              </w:rPr>
+            </w:pPr>
+            <w:r>
+              <w:rPr>
+                <w:bCs/>
+              </w:rPr>
+              <w:t>\</w:t>
+            </w:r>
+            <w:proofErr w:type="spellStart"/>
+            <w:r>
+              <w:rPr>
+                <w:bCs/>
+              </w:rPr>
+              <w:t>db</w:t>
+            </w:r>
+            <w:proofErr w:type="spellEnd"/>
+            <w:r>
+              <w:rPr>
+                <w:bCs/>
+              </w:rPr>
+              <w:t>\</w:t>
+            </w:r>
+            <w:proofErr w:type="spellStart"/>
+            <w:r>
+              <w:rPr>
+                <w:bCs/>
+              </w:rPr>
+              <w:t>master.db</w:t>
+            </w:r>
+            <w:proofErr w:type="spellEnd"/>
+          </w:p>
+        </w:tc>
+      </w:tr>
+      <w:tr>
+        <w:tc>
+          <w:tcPr>
+            <w:tcW w:w="4010" w:type="dxa"/>
+          </w:tcPr>
+          <w:p>
+            <w:pPr>
+              <w:rPr>
+                <w:bCs/>
+              </w:rPr>
+            </w:pPr>
+            <w:proofErr w:type="spellStart"/>
+            <w:r>
+              <w:rPr>
+                <w:bCs/>
+              </w:rPr>
+              <w:t>tree_species</w:t>
+            </w:r>
+            <w:proofErr w:type="spellEnd"/>
+          </w:p>
+        </w:tc>
+        <w:tc>
+          <w:tcPr>
+            <w:tcW w:w="2680" w:type="dxa"/>
+          </w:tcPr>
+          <w:p>
+            <w:pPr>
+              <w:rPr>
+                <w:bCs/>
+              </w:rPr>
+            </w:pPr>
+            <w:r>
+              <w:rPr>
+                <w:bCs/>
+              </w:rPr>
+              <w:t>\</w:t>
+            </w:r>
+            <w:proofErr w:type="spellStart"/>
+            <w:r>
+              <w:rPr>
+                <w:bCs/>
+              </w:rPr>
+              <w:t>db</w:t>
+            </w:r>
+            <w:proofErr w:type="spellEnd"/>
+            <w:r>
+              <w:rPr>
+                <w:bCs/>
+              </w:rPr>
+              <w:t>\ref_master.mdb</w:t>
+            </w:r>
+          </w:p>
+        </w:tc>
+        <w:tc>
+          <w:tcPr>
+            <w:tcW w:w="2389" w:type="dxa"/>
+          </w:tcPr>
+          <w:p>
+            <w:pPr>
+              <w:rPr>
+                <w:bCs/>
+              </w:rPr>
+            </w:pPr>
+            <w:r>
+              <w:rPr>
+                <w:bCs/>
+              </w:rPr>
+              <w:t>N/A</w:t>
+            </w:r>
+          </w:p>
+        </w:tc>
+      </w:tr>
+      <w:tr>
+        <w:tc>
+          <w:tcPr>
+            <w:tcW w:w="4010" w:type="dxa"/>
+          </w:tcPr>
+          <w:p>
+            <w:pPr>
+              <w:rPr>
+                <w:bCs/>
+              </w:rPr>
+            </w:pPr>
+            <w:proofErr w:type="spellStart"/>
+            <w:r>
+              <w:rPr>
+                <w:bCs/>
+              </w:rPr>
+              <w:t>TreeMacroPlotBreakPointDia</w:t>
+            </w:r>
+            <w:proofErr w:type="spellEnd"/>
+          </w:p>
+        </w:tc>
+        <w:tc>
+          <w:tcPr>
+            <w:tcW w:w="2680" w:type="dxa"/>
+          </w:tcPr>
+          <w:p>
+            <w:pPr>
+              <w:rPr>
+                <w:bCs/>
+              </w:rPr>
+            </w:pPr>
+            <w:r>
+              <w:rPr>
+                <w:bCs/>
+              </w:rPr>
+              <w:t>\</w:t>
+            </w:r>
+            <w:proofErr w:type="spellStart"/>
+            <w:r>
+              <w:rPr>
+                <w:bCs/>
+              </w:rPr>
+              <w:t>db</w:t>
+            </w:r>
+            <w:proofErr w:type="spellEnd"/>
+            <w:r>
+              <w:rPr>
+                <w:bCs/>
+              </w:rPr>
+              <w:t>\ref_master.mdb</w:t>
+            </w:r>
+          </w:p>
+        </w:tc>
+        <w:tc>
+          <w:tcPr>
+            <w:tcW w:w="2389" w:type="dxa"/>
+          </w:tcPr>
+          <w:p>
+            <w:pPr>
+              <w:rPr>
+                <w:bCs/>
+              </w:rPr>
+            </w:pPr>
+            <w:proofErr w:type="spellStart"/>
+            <w:r>
+              <w:rPr>
+                <w:bCs/>
+              </w:rPr>
+              <w:t>AppData</w:t>
+            </w:r>
+            <w:proofErr w:type="spellEnd"/>
+            <w:r>
+              <w:rPr>
+                <w:bCs/>
+              </w:rPr>
+              <w:t>\</w:t>
+            </w:r>
+            <w:proofErr w:type="spellStart"/>
+            <w:r>
+              <w:rPr>
+                <w:bCs/>
+              </w:rPr>
+              <w:t>biosum_ref.</w:t>
+            </w:r>
+            <w:r>
+              <w:rPr>
+                <w:bCs/>
+              </w:rPr>
+              <w:t>db</w:t>
+            </w:r>
+            <w:proofErr w:type="spellEnd"/>
+          </w:p>
+        </w:tc>
+      </w:tr>
+      <w:tr>
+        <w:tc>
+          <w:tcPr>
+            <w:tcW w:w="4010" w:type="dxa"/>
+          </w:tcPr>
+          <w:p>
+            <w:pPr>
+              <w:rPr>
+                <w:bCs/>
+              </w:rPr>
+            </w:pPr>
+            <w:proofErr w:type="spellStart"/>
+            <w:r>
+              <w:rPr>
+                <w:bCs/>
+              </w:rPr>
+              <w:t>T</w:t>
+            </w:r>
+            <w:r>
+              <w:rPr>
+                <w:bCs/>
+              </w:rPr>
+              <w:t>ree</w:t>
+            </w:r>
+            <w:r>
+              <w:rPr>
+                <w:bCs/>
+              </w:rPr>
+              <w:t>S</w:t>
+            </w:r>
+            <w:r>
+              <w:rPr>
+                <w:bCs/>
+              </w:rPr>
+              <w:t>ample</w:t>
+            </w:r>
+            <w:proofErr w:type="spellEnd"/>
+          </w:p>
+        </w:tc>
+        <w:tc>
+          <w:tcPr>
+            <w:tcW w:w="2680" w:type="dxa"/>
+          </w:tcPr>
+          <w:p>
+            <w:pPr>
+              <w:rPr>
+                <w:bCs/>
+              </w:rPr>
+            </w:pPr>
+            <w:r>
+              <w:rPr>
+                <w:bCs/>
+              </w:rPr>
+              <w:t xml:space="preserve">\Program Files\FIA </w:t>
+            </w:r>
+            <w:proofErr w:type="spellStart"/>
+            <w:r>
+              <w:rPr>
+                <w:bCs/>
+              </w:rPr>
+              <w:t>Biosum</w:t>
+            </w:r>
+            <w:proofErr w:type="spellEnd"/>
+            <w:r>
+              <w:rPr>
+                <w:bCs/>
+              </w:rPr>
+              <w:t xml:space="preserve"> Manager\treesample.mdb</w:t>
+            </w:r>
+          </w:p>
+        </w:tc>
+        <w:tc>
+          <w:tcPr>
+            <w:tcW w:w="2389" w:type="dxa"/>
+          </w:tcPr>
+          <w:p>
+            <w:pPr>
+              <w:rPr>
+                <w:bCs/>
+              </w:rPr>
+            </w:pPr>
+            <w:proofErr w:type="spellStart"/>
+            <w:r>
+              <w:rPr>
+                <w:bCs/>
+              </w:rPr>
+              <w:t>AppData</w:t>
+            </w:r>
+            <w:proofErr w:type="spellEnd"/>
+            <w:r>
+              <w:rPr>
+                <w:bCs/>
+              </w:rPr>
+              <w:t>\</w:t>
+            </w:r>
+            <w:proofErr w:type="spellStart"/>
+            <w:r>
+              <w:rPr>
+                <w:bCs/>
+              </w:rPr>
+              <w:t>FIABiosum</w:t>
+            </w:r>
+            <w:proofErr w:type="spellEnd"/>
+            <w:r>
+              <w:rPr>
+                <w:bCs/>
+              </w:rPr>
+              <w:t xml:space="preserve">\ </w:t>
+            </w:r>
+            <w:proofErr w:type="spellStart"/>
+            <w:r>
+              <w:rPr>
+                <w:bCs/>
+              </w:rPr>
+              <w:t>treesample.db</w:t>
+            </w:r>
+            <w:proofErr w:type="spellEnd"/>
+          </w:p>
+        </w:tc>
+      </w:tr>
+    </w:tbl>
+    <w:p>
+      <w:pPr>
+        <w:ind w:left="360"/>
         <w:rPr>
           <w:b/>
         </w:rPr>
@@ -326,7 +2050,7 @@
 </file>
 
 <file path=word/numbering.xml><?xml version="1.0" encoding="utf-8"?>
-<w:numbering xmlns:wpc="http://schemas.microsoft.com/office/word/2010/wordprocessingCanvas" xmlns:cx="http://schemas.microsoft.com/office/drawing/2014/chartex" xmlns:cx1="http://schemas.microsoft.com/office/drawing/2015/9/8/chartex" xmlns:cx2="http://schemas.microsoft.com/office/drawing/2015/10/21/chartex" xmlns:cx3="http://schemas.microsoft.com/office/drawing/2016/5/9/chartex" xmlns:cx4="http://schemas.microsoft.com/office/drawing/2016/5/10/chartex" xmlns:cx5="http://schemas.microsoft.com/office/drawing/2016/5/11/chartex" xmlns:cx6="http://schemas.microsoft.com/office/drawing/2016/5/12/chartex" xmlns:cx7="http://schemas.microsoft.com/office/drawing/2016/5/13/chartex" xmlns:cx8="http://schemas.microsoft.com/office/drawing/2016/5/14/chartex" xmlns:mc="http://schemas.openxmlformats.org/markup-compatibility/2006" xmlns:aink="http://schemas.microsoft.com/office/drawing/2016/ink" xmlns:am3d="http://schemas.microsoft.com/office/drawing/2017/model3d" xmlns:o="urn:schemas-microsoft-com:office:office" xmlns:r="http://schemas.openxmlformats.org/officeDocument/2006/relationships" xmlns:m="http://schemas.openxmlformats.org/officeDocument/2006/math" xmlns:v="urn:schemas-microsoft-com:vml" xmlns:wp14="http://schemas.microsoft.com/office/word/2010/wordprocessingDrawing" xmlns:wp="http://schemas.openxmlformats.org/drawingml/2006/wordprocessingDrawing" xmlns:w10="urn:schemas-microsoft-com:office:word" xmlns:w="http://schemas.openxmlformats.org/wordprocessingml/2006/main" xmlns:w14="http://schemas.microsoft.com/office/word/2010/wordml" xmlns:w15="http://schemas.microsoft.com/office/word/2012/wordml" xmlns:w16cid="http://schemas.microsoft.com/office/word/2016/wordml/cid" xmlns:w16se="http://schemas.microsoft.com/office/word/2015/wordml/symex" xmlns:wpg="http://schemas.microsoft.com/office/word/2010/wordprocessingGroup" xmlns:wpi="http://schemas.microsoft.com/office/word/2010/wordprocessingInk" xmlns:wne="http://schemas.microsoft.com/office/word/2006/wordml" xmlns:wps="http://schemas.microsoft.com/office/word/2010/wordprocessingShape" mc:Ignorable="w14 w15 w16se w16cid wp14">
+<w:numbering xmlns:wpc="http://schemas.microsoft.com/office/word/2010/wordprocessingCanvas" xmlns:cx="http://schemas.microsoft.com/office/drawing/2014/chartex" xmlns:cx1="http://schemas.microsoft.com/office/drawing/2015/9/8/chartex" xmlns:cx2="http://schemas.microsoft.com/office/drawing/2015/10/21/chartex" xmlns:cx3="http://schemas.microsoft.com/office/drawing/2016/5/9/chartex" xmlns:cx4="http://schemas.microsoft.com/office/drawing/2016/5/10/chartex" xmlns:cx5="http://schemas.microsoft.com/office/drawing/2016/5/11/chartex" xmlns:cx6="http://schemas.microsoft.com/office/drawing/2016/5/12/chartex" xmlns:cx7="http://schemas.microsoft.com/office/drawing/2016/5/13/chartex" xmlns:cx8="http://schemas.microsoft.com/office/drawing/2016/5/14/chartex" xmlns:mc="http://schemas.openxmlformats.org/markup-compatibility/2006" xmlns:aink="http://schemas.microsoft.com/office/drawing/2016/ink" xmlns:am3d="http://schemas.microsoft.com/office/drawing/2017/model3d" xmlns:o="urn:schemas-microsoft-com:office:office" xmlns:r="http://schemas.openxmlformats.org/officeDocument/2006/relationships" xmlns:m="http://schemas.openxmlformats.org/officeDocument/2006/math" xmlns:v="urn:schemas-microsoft-com:vml" xmlns:wp14="http://schemas.microsoft.com/office/word/2010/wordprocessingDrawing" xmlns:wp="http://schemas.openxmlformats.org/drawingml/2006/wordprocessingDrawing" xmlns:w10="urn:schemas-microsoft-com:office:word" xmlns:w="http://schemas.openxmlformats.org/wordprocessingml/2006/main" xmlns:w14="http://schemas.microsoft.com/office/word/2010/wordml" xmlns:w15="http://schemas.microsoft.com/office/word/2012/wordml" xmlns:w16cex="http://schemas.microsoft.com/office/word/2018/wordml/cex" xmlns:w16cid="http://schemas.microsoft.com/office/word/2016/wordml/cid" xmlns:w16="http://schemas.microsoft.com/office/word/2018/wordml" xmlns:w16sdtdh="http://schemas.microsoft.com/office/word/2020/wordml/sdtdatahash" xmlns:w16se="http://schemas.microsoft.com/office/word/2015/wordml/symex" xmlns:wpg="http://schemas.microsoft.com/office/word/2010/wordprocessingGroup" xmlns:wpi="http://schemas.microsoft.com/office/word/2010/wordprocessingInk" xmlns:wne="http://schemas.microsoft.com/office/word/2006/wordml" xmlns:wps="http://schemas.microsoft.com/office/word/2010/wordprocessingShape" mc:Ignorable="w14 w15 w16se w16cid w16 w16cex w16sdtdh wp14">
   <w:abstractNum w:abstractNumId="0" w15:restartNumberingAfterBreak="0">
     <w:nsid w:val="0C0E207B"/>
     <w:multiLevelType w:val="hybridMultilevel"/>
@@ -413,14 +2137,103 @@
       </w:pPr>
     </w:lvl>
   </w:abstractNum>
+  <w:abstractNum w:abstractNumId="1" w15:restartNumberingAfterBreak="0">
+    <w:nsid w:val="75784C31"/>
+    <w:multiLevelType w:val="hybridMultilevel"/>
+    <w:tmpl w:val="AC18C5D0"/>
+    <w:lvl w:ilvl="0" w:tplc="0409000F">
+      <w:start w:val="1"/>
+      <w:numFmt w:val="decimal"/>
+      <w:lvlText w:val="%1."/>
+      <w:lvlJc w:val="left"/>
+      <w:pPr>
+        <w:ind w:left="720" w:hanging="360"/>
+      </w:pPr>
+    </w:lvl>
+    <w:lvl w:ilvl="1" w:tplc="04090019" w:tentative="1">
+      <w:start w:val="1"/>
+      <w:numFmt w:val="lowerLetter"/>
+      <w:lvlText w:val="%2."/>
+      <w:lvlJc w:val="left"/>
+      <w:pPr>
+        <w:ind w:left="1440" w:hanging="360"/>
+      </w:pPr>
+    </w:lvl>
+    <w:lvl w:ilvl="2" w:tplc="0409001B" w:tentative="1">
+      <w:start w:val="1"/>
+      <w:numFmt w:val="lowerRoman"/>
+      <w:lvlText w:val="%3."/>
+      <w:lvlJc w:val="right"/>
+      <w:pPr>
+        <w:ind w:left="2160" w:hanging="180"/>
+      </w:pPr>
+    </w:lvl>
+    <w:lvl w:ilvl="3" w:tplc="0409000F" w:tentative="1">
+      <w:start w:val="1"/>
+      <w:numFmt w:val="decimal"/>
+      <w:lvlText w:val="%4."/>
+      <w:lvlJc w:val="left"/>
+      <w:pPr>
+        <w:ind w:left="2880" w:hanging="360"/>
+      </w:pPr>
+    </w:lvl>
+    <w:lvl w:ilvl="4" w:tplc="04090019" w:tentative="1">
+      <w:start w:val="1"/>
+      <w:numFmt w:val="lowerLetter"/>
+      <w:lvlText w:val="%5."/>
+      <w:lvlJc w:val="left"/>
+      <w:pPr>
+        <w:ind w:left="3600" w:hanging="360"/>
+      </w:pPr>
+    </w:lvl>
+    <w:lvl w:ilvl="5" w:tplc="0409001B" w:tentative="1">
+      <w:start w:val="1"/>
+      <w:numFmt w:val="lowerRoman"/>
+      <w:lvlText w:val="%6."/>
+      <w:lvlJc w:val="right"/>
+      <w:pPr>
+        <w:ind w:left="4320" w:hanging="180"/>
+      </w:pPr>
+    </w:lvl>
+    <w:lvl w:ilvl="6" w:tplc="0409000F" w:tentative="1">
+      <w:start w:val="1"/>
+      <w:numFmt w:val="decimal"/>
+      <w:lvlText w:val="%7."/>
+      <w:lvlJc w:val="left"/>
+      <w:pPr>
+        <w:ind w:left="5040" w:hanging="360"/>
+      </w:pPr>
+    </w:lvl>
+    <w:lvl w:ilvl="7" w:tplc="04090019" w:tentative="1">
+      <w:start w:val="1"/>
+      <w:numFmt w:val="lowerLetter"/>
+      <w:lvlText w:val="%8."/>
+      <w:lvlJc w:val="left"/>
+      <w:pPr>
+        <w:ind w:left="5760" w:hanging="360"/>
+      </w:pPr>
+    </w:lvl>
+    <w:lvl w:ilvl="8" w:tplc="0409001B" w:tentative="1">
+      <w:start w:val="1"/>
+      <w:numFmt w:val="lowerRoman"/>
+      <w:lvlText w:val="%9."/>
+      <w:lvlJc w:val="right"/>
+      <w:pPr>
+        <w:ind w:left="6480" w:hanging="180"/>
+      </w:pPr>
+    </w:lvl>
+  </w:abstractNum>
   <w:num w:numId="1">
     <w:abstractNumId w:val="0"/>
+  </w:num>
+  <w:num w:numId="2">
+    <w:abstractNumId w:val="1"/>
   </w:num>
 </w:numbering>
 </file>
 
 <file path=word/styles.xml><?xml version="1.0" encoding="utf-8"?>
-<w:styles xmlns:mc="http://schemas.openxmlformats.org/markup-compatibility/2006" xmlns:r="http://schemas.openxmlformats.org/officeDocument/2006/relationships" xmlns:w="http://schemas.openxmlformats.org/wordprocessingml/2006/main" xmlns:w14="http://schemas.microsoft.com/office/word/2010/wordml" xmlns:w15="http://schemas.microsoft.com/office/word/2012/wordml" xmlns:w16cid="http://schemas.microsoft.com/office/word/2016/wordml/cid" xmlns:w16se="http://schemas.microsoft.com/office/word/2015/wordml/symex" mc:Ignorable="w14 w15 w16se w16cid">
+<w:styles xmlns:mc="http://schemas.openxmlformats.org/markup-compatibility/2006" xmlns:r="http://schemas.openxmlformats.org/officeDocument/2006/relationships" xmlns:w="http://schemas.openxmlformats.org/wordprocessingml/2006/main" xmlns:w14="http://schemas.microsoft.com/office/word/2010/wordml" xmlns:w15="http://schemas.microsoft.com/office/word/2012/wordml" xmlns:w16cex="http://schemas.microsoft.com/office/word/2018/wordml/cex" xmlns:w16cid="http://schemas.microsoft.com/office/word/2016/wordml/cid" xmlns:w16="http://schemas.microsoft.com/office/word/2018/wordml" xmlns:w16sdtdh="http://schemas.microsoft.com/office/word/2020/wordml/sdtdatahash" xmlns:w16se="http://schemas.microsoft.com/office/word/2015/wordml/symex" mc:Ignorable="w14 w15 w16se w16cid w16 w16cex w16sdtdh">
   <w:docDefaults>
     <w:rPrDefault>
       <w:rPr>
@@ -436,7 +2249,7 @@
       </w:pPr>
     </w:pPrDefault>
   </w:docDefaults>
-  <w:latentStyles w:defLockedState="0" w:defUIPriority="99" w:defSemiHidden="0" w:defUnhideWhenUsed="0" w:defQFormat="0" w:count="375">
+  <w:latentStyles w:defLockedState="0" w:defUIPriority="99" w:defSemiHidden="0" w:defUnhideWhenUsed="0" w:defQFormat="0" w:count="376">
     <w:lsdException w:name="Normal" w:uiPriority="0" w:qFormat="1"/>
     <w:lsdException w:name="heading 1" w:uiPriority="9" w:qFormat="1"/>
     <w:lsdException w:name="heading 2" w:semiHidden="1" w:uiPriority="9" w:unhideWhenUsed="1" w:qFormat="1"/>
@@ -812,6 +2625,7 @@
     <w:lsdException w:name="Smart Hyperlink" w:semiHidden="1" w:unhideWhenUsed="1"/>
     <w:lsdException w:name="Hashtag" w:semiHidden="1" w:unhideWhenUsed="1"/>
     <w:lsdException w:name="Unresolved Mention" w:semiHidden="1" w:unhideWhenUsed="1"/>
+    <w:lsdException w:name="Smart Link" w:semiHidden="1" w:unhideWhenUsed="1"/>
   </w:latentStyles>
   <w:style w:type="paragraph" w:default="1" w:styleId="Normal">
     <w:name w:val="Normal"/>
@@ -866,6 +2680,25 @@
       <w:color w:val="0563C1" w:themeColor="hyperlink"/>
       <w:u w:val="single"/>
     </w:rPr>
+  </w:style>
+  <w:style w:type="table" w:styleId="TableGrid">
+    <w:name w:val="Table Grid"/>
+    <w:basedOn w:val="TableNormal"/>
+    <w:uiPriority w:val="39"/>
+    <w:rsid w:val="00CD63AA"/>
+    <w:pPr>
+      <w:spacing w:after="0" w:line="240" w:lineRule="auto"/>
+    </w:pPr>
+    <w:tblPr>
+      <w:tblBorders>
+        <w:top w:val="single" w:sz="4" w:space="0" w:color="auto"/>
+        <w:left w:val="single" w:sz="4" w:space="0" w:color="auto"/>
+        <w:bottom w:val="single" w:sz="4" w:space="0" w:color="auto"/>
+        <w:right w:val="single" w:sz="4" w:space="0" w:color="auto"/>
+        <w:insideH w:val="single" w:sz="4" w:space="0" w:color="auto"/>
+        <w:insideV w:val="single" w:sz="4" w:space="0" w:color="auto"/>
+      </w:tblBorders>
+    </w:tblPr>
   </w:style>
 </w:styles>
 </file>

</xml_diff>

<commit_message>
Update date on release notes
</commit_message>
<xml_diff>
--- a/Help/RELEASE_NOTES.docx
+++ b/Help/RELEASE_NOTES.docx
@@ -27,10 +27,10 @@
         <w:br/>
       </w:r>
       <w:r>
-        <w:t>September 12</w:t>
-      </w:r>
-      <w:r>
-        <w:t>, 2025</w:t>
+        <w:t>November</w:t>
+      </w:r>
+      <w:r>
+        <w:t xml:space="preserve"> 2025</w:t>
       </w:r>
     </w:p>
     <w:p>

</xml_diff>